<commit_message>
Last Revisions by the Team Lead
Time to pass it to QA - Lam it's all yours.
</commit_message>
<xml_diff>
--- a/Documents/ADS_TeamSketchers.docx
+++ b/Documents/ADS_TeamSketchers.docx
@@ -240,7 +240,7 @@
         <w:rPr>
           <w:noProof/>
         </w:rPr>
-        <w:t>27 January 2015 @ 7:50:00 AM</w:t>
+        <w:t>27 January 2015 @ 9:50:00 AM</w:t>
       </w:r>
       <w:r>
         <w:fldChar w:fldCharType="end"/>
@@ -7506,7 +7506,7 @@
           <w:sz w:val="24"/>
           <w:szCs w:val="24"/>
         </w:rPr>
-        <w:t xml:space="preserve">Our Sidewalk Sketcher robot </w:t>
+        <w:t>The</w:t>
       </w:r>
       <w:r>
         <w:rPr>
@@ -7514,7 +7514,7 @@
           <w:sz w:val="24"/>
           <w:szCs w:val="24"/>
         </w:rPr>
-        <w:t>has two sets of modules, which run</w:t>
+        <w:t xml:space="preserve"> Sidewalk Sketcher </w:t>
       </w:r>
       <w:r>
         <w:rPr>
@@ -7522,6 +7522,38 @@
           <w:sz w:val="24"/>
           <w:szCs w:val="24"/>
         </w:rPr>
+        <w:t xml:space="preserve">is a </w:t>
+      </w:r>
+      <w:r>
+        <w:rPr>
+          <w:rFonts w:eastAsia="Batang"/>
+          <w:sz w:val="24"/>
+          <w:szCs w:val="24"/>
+        </w:rPr>
+        <w:t xml:space="preserve">robot </w:t>
+      </w:r>
+      <w:r>
+        <w:rPr>
+          <w:rFonts w:eastAsia="Batang"/>
+          <w:sz w:val="24"/>
+          <w:szCs w:val="24"/>
+        </w:rPr>
+        <w:t>with</w:t>
+      </w:r>
+      <w:r>
+        <w:rPr>
+          <w:rFonts w:eastAsia="Batang"/>
+          <w:sz w:val="24"/>
+          <w:szCs w:val="24"/>
+        </w:rPr>
+        <w:t xml:space="preserve"> two sets of modules, which run</w:t>
+      </w:r>
+      <w:r>
+        <w:rPr>
+          <w:rFonts w:eastAsia="Batang"/>
+          <w:sz w:val="24"/>
+          <w:szCs w:val="24"/>
+        </w:rPr>
         <w:t xml:space="preserve"> independent of each other. One module is </w:t>
       </w:r>
       <w:r>
@@ -7578,7 +7610,7 @@
           <w:sz w:val="24"/>
           <w:szCs w:val="24"/>
         </w:rPr>
-        <w:t xml:space="preserve">ws 7 or higher operating system and the other module is carried out on </w:t>
+        <w:t>ws 7 or higher operating system and the other module is carried out on</w:t>
       </w:r>
       <w:r>
         <w:rPr>
@@ -7586,6 +7618,22 @@
           <w:sz w:val="24"/>
           <w:szCs w:val="24"/>
         </w:rPr>
+        <w:t xml:space="preserve"> the physical</w:t>
+      </w:r>
+      <w:r>
+        <w:rPr>
+          <w:rFonts w:eastAsia="Batang"/>
+          <w:sz w:val="24"/>
+          <w:szCs w:val="24"/>
+        </w:rPr>
+        <w:t xml:space="preserve"> </w:t>
+      </w:r>
+      <w:r>
+        <w:rPr>
+          <w:rFonts w:eastAsia="Batang"/>
+          <w:sz w:val="24"/>
+          <w:szCs w:val="24"/>
+        </w:rPr>
         <w:t>Sidewalk</w:t>
       </w:r>
       <w:r>
@@ -7594,7 +7642,7 @@
           <w:sz w:val="24"/>
           <w:szCs w:val="24"/>
         </w:rPr>
-        <w:t xml:space="preserve"> Sketchers. The user is required to convert their desired image into</w:t>
+        <w:t xml:space="preserve"> Sketcher</w:t>
       </w:r>
       <w:r>
         <w:rPr>
@@ -7602,6 +7650,14 @@
           <w:sz w:val="24"/>
           <w:szCs w:val="24"/>
         </w:rPr>
+        <w:t>. The user is required to convert their desired image into</w:t>
+      </w:r>
+      <w:r>
+        <w:rPr>
+          <w:rFonts w:eastAsia="Batang"/>
+          <w:sz w:val="24"/>
+          <w:szCs w:val="24"/>
+        </w:rPr>
         <w:t xml:space="preserve"> a</w:t>
       </w:r>
       <w:r>
@@ -7706,7 +7762,7 @@
           <w:sz w:val="24"/>
           <w:szCs w:val="24"/>
         </w:rPr>
-        <w:t xml:space="preserve">load file, crop image and input the size of image to be sketch. Beside these features, </w:t>
+        <w:t>load</w:t>
       </w:r>
       <w:r>
         <w:rPr>
@@ -7714,6 +7770,70 @@
           <w:sz w:val="24"/>
           <w:szCs w:val="24"/>
         </w:rPr>
+        <w:t xml:space="preserve"> a</w:t>
+      </w:r>
+      <w:r>
+        <w:rPr>
+          <w:rFonts w:eastAsia="Batang"/>
+          <w:sz w:val="24"/>
+          <w:szCs w:val="24"/>
+        </w:rPr>
+        <w:t xml:space="preserve"> file, crop </w:t>
+      </w:r>
+      <w:r>
+        <w:rPr>
+          <w:rFonts w:eastAsia="Batang"/>
+          <w:sz w:val="24"/>
+          <w:szCs w:val="24"/>
+        </w:rPr>
+        <w:t xml:space="preserve">the desired </w:t>
+      </w:r>
+      <w:r>
+        <w:rPr>
+          <w:rFonts w:eastAsia="Batang"/>
+          <w:sz w:val="24"/>
+          <w:szCs w:val="24"/>
+        </w:rPr>
+        <w:t>image and input the size of image to be sketch</w:t>
+      </w:r>
+      <w:r>
+        <w:rPr>
+          <w:rFonts w:eastAsia="Batang"/>
+          <w:sz w:val="24"/>
+          <w:szCs w:val="24"/>
+        </w:rPr>
+        <w:t>ed</w:t>
+      </w:r>
+      <w:r>
+        <w:rPr>
+          <w:rFonts w:eastAsia="Batang"/>
+          <w:sz w:val="24"/>
+          <w:szCs w:val="24"/>
+        </w:rPr>
+        <w:t>. Beside</w:t>
+      </w:r>
+      <w:r>
+        <w:rPr>
+          <w:rFonts w:eastAsia="Batang"/>
+          <w:sz w:val="24"/>
+          <w:szCs w:val="24"/>
+        </w:rPr>
+        <w:t>s</w:t>
+      </w:r>
+      <w:r>
+        <w:rPr>
+          <w:rFonts w:eastAsia="Batang"/>
+          <w:sz w:val="24"/>
+          <w:szCs w:val="24"/>
+        </w:rPr>
+        <w:t xml:space="preserve"> these features, </w:t>
+      </w:r>
+      <w:r>
+        <w:rPr>
+          <w:rFonts w:eastAsia="Batang"/>
+          <w:sz w:val="24"/>
+          <w:szCs w:val="24"/>
+        </w:rPr>
         <w:t xml:space="preserve">the </w:t>
       </w:r>
       <w:r>
@@ -7722,7 +7842,7 @@
           <w:sz w:val="24"/>
           <w:szCs w:val="24"/>
         </w:rPr>
-        <w:t xml:space="preserve">Sidewalk Sketcher System will also provide an option to choose two colors that will be used and show the final image using those two colors. </w:t>
+        <w:t xml:space="preserve">Sidewalk Sketcher System will also provide an option to choose two colors that will be used </w:t>
       </w:r>
       <w:r>
         <w:rPr>
@@ -7730,7 +7850,7 @@
           <w:sz w:val="24"/>
           <w:szCs w:val="24"/>
         </w:rPr>
-        <w:t xml:space="preserve">Finally </w:t>
+        <w:t>to</w:t>
       </w:r>
       <w:r>
         <w:rPr>
@@ -7738,6 +7858,38 @@
           <w:sz w:val="24"/>
           <w:szCs w:val="24"/>
         </w:rPr>
+        <w:t xml:space="preserve"> show the final image. </w:t>
+      </w:r>
+      <w:r>
+        <w:rPr>
+          <w:rFonts w:eastAsia="Batang"/>
+          <w:sz w:val="24"/>
+          <w:szCs w:val="24"/>
+        </w:rPr>
+        <w:t>Finally</w:t>
+      </w:r>
+      <w:r>
+        <w:rPr>
+          <w:rFonts w:eastAsia="Batang"/>
+          <w:sz w:val="24"/>
+          <w:szCs w:val="24"/>
+        </w:rPr>
+        <w:t>, the</w:t>
+      </w:r>
+      <w:r>
+        <w:rPr>
+          <w:rFonts w:eastAsia="Batang"/>
+          <w:sz w:val="24"/>
+          <w:szCs w:val="24"/>
+        </w:rPr>
+        <w:t xml:space="preserve"> </w:t>
+      </w:r>
+      <w:r>
+        <w:rPr>
+          <w:rFonts w:eastAsia="Batang"/>
+          <w:sz w:val="24"/>
+          <w:szCs w:val="24"/>
+        </w:rPr>
         <w:t>Sidewalk</w:t>
       </w:r>
       <w:r>
@@ -7762,7 +7914,23 @@
           <w:sz w:val="24"/>
           <w:szCs w:val="24"/>
         </w:rPr>
-        <w:t>image on the designated area.</w:t>
+        <w:t>image on the designated area</w:t>
+      </w:r>
+      <w:r>
+        <w:rPr>
+          <w:rFonts w:eastAsia="Batang"/>
+          <w:sz w:val="24"/>
+          <w:szCs w:val="24"/>
+        </w:rPr>
+        <w:t xml:space="preserve"> using markers to keep tracked of its position</w:t>
+      </w:r>
+      <w:r>
+        <w:rPr>
+          <w:rFonts w:eastAsia="Batang"/>
+          <w:sz w:val="24"/>
+          <w:szCs w:val="24"/>
+        </w:rPr>
+        <w:t>.</w:t>
       </w:r>
     </w:p>
     <w:p>
@@ -7822,7 +7990,7 @@
                 <w:sz w:val="22"/>
                 <w:szCs w:val="22"/>
               </w:rPr>
-              <w:t>Requirement No</w:t>
+              <w:t>Requirement Number</w:t>
             </w:r>
           </w:p>
         </w:tc>
@@ -7944,7 +8112,7 @@
       </w:tr>
       <w:tr>
         <w:trPr>
-          <w:trHeight w:val="719"/>
+          <w:trHeight w:val="638"/>
         </w:trPr>
         <w:tc>
           <w:tcPr>
@@ -8016,7 +8184,7 @@
       </w:tr>
       <w:tr>
         <w:trPr>
-          <w:trHeight w:val="647"/>
+          <w:trHeight w:val="548"/>
         </w:trPr>
         <w:tc>
           <w:tcPr>
@@ -8087,7 +8255,7 @@
       </w:tr>
       <w:tr>
         <w:trPr>
-          <w:trHeight w:val="1457"/>
+          <w:trHeight w:val="1412"/>
         </w:trPr>
         <w:tc>
           <w:tcPr>
@@ -8158,7 +8326,7 @@
       </w:tr>
       <w:tr>
         <w:trPr>
-          <w:trHeight w:val="728"/>
+          <w:trHeight w:val="665"/>
         </w:trPr>
         <w:tc>
           <w:tcPr>
@@ -8297,7 +8465,7 @@
       </w:tr>
       <w:tr>
         <w:trPr>
-          <w:trHeight w:val="674"/>
+          <w:trHeight w:val="440"/>
         </w:trPr>
         <w:tc>
           <w:tcPr>
@@ -8317,7 +8485,6 @@
                 <w:sz w:val="22"/>
                 <w:szCs w:val="22"/>
               </w:rPr>
-              <w:lastRenderedPageBreak/>
               <w:t>8.6</w:t>
             </w:r>
           </w:p>
@@ -18235,10 +18402,7 @@
         </w:rPr>
       </w:pPr>
     </w:p>
-    <w:p>
-      <w:bookmarkStart w:id="13" w:name="_GoBack"/>
-      <w:bookmarkEnd w:id="13"/>
-    </w:p>
+    <w:p/>
     <w:p/>
     <w:tbl>
       <w:tblPr>
@@ -33855,58 +34019,139 @@
       <w:pPr>
         <w:pStyle w:val="Heading1"/>
       </w:pPr>
-      <w:bookmarkStart w:id="14" w:name="_Toc404803807"/>
-      <w:bookmarkStart w:id="15" w:name="_Toc410115355"/>
+      <w:bookmarkStart w:id="13" w:name="_Toc404803807"/>
+      <w:bookmarkStart w:id="14" w:name="_Toc410115355"/>
       <w:r>
         <w:t>Layer Definition</w:t>
       </w:r>
+      <w:bookmarkEnd w:id="13"/>
+      <w:r>
+        <w:t>s</w:t>
+      </w:r>
       <w:bookmarkEnd w:id="14"/>
-      <w:r>
-        <w:t>s</w:t>
+    </w:p>
+    <w:p>
+      <w:pPr>
+        <w:rPr>
+          <w:sz w:val="24"/>
+          <w:szCs w:val="24"/>
+        </w:rPr>
+      </w:pPr>
+      <w:r>
+        <w:rPr>
+          <w:sz w:val="24"/>
+          <w:szCs w:val="24"/>
+        </w:rPr>
+        <w:t xml:space="preserve">This section provides a brief description of all the layers in </w:t>
+      </w:r>
+      <w:r>
+        <w:rPr>
+          <w:sz w:val="24"/>
+          <w:szCs w:val="24"/>
+        </w:rPr>
+        <w:t xml:space="preserve">the </w:t>
+      </w:r>
+      <w:r>
+        <w:rPr>
+          <w:sz w:val="24"/>
+          <w:szCs w:val="24"/>
+        </w:rPr>
+        <w:t xml:space="preserve">Sidewalk Sketcher. It includes </w:t>
+      </w:r>
+      <w:r>
+        <w:rPr>
+          <w:sz w:val="24"/>
+          <w:szCs w:val="24"/>
+        </w:rPr>
+        <w:t xml:space="preserve">the </w:t>
+      </w:r>
+      <w:r>
+        <w:rPr>
+          <w:sz w:val="24"/>
+          <w:szCs w:val="24"/>
+        </w:rPr>
+        <w:t>Software Input Layer, Software Output Layer, Software Processing Layer, User Interface Layer, Data Storage Layer, Hardware Input Layer, Hardware Output Layer, Hardware Processing Layer, Sketch Layer and Motion Layer.</w:t>
+      </w:r>
+    </w:p>
+    <w:p>
+      <w:pPr>
+        <w:pStyle w:val="Heading2"/>
+        <w:rPr>
+          <w:rFonts w:eastAsia="Batang"/>
+        </w:rPr>
+      </w:pPr>
+      <w:bookmarkStart w:id="15" w:name="_Toc404803808"/>
+      <w:bookmarkStart w:id="16" w:name="_Toc410115356"/>
+      <w:r>
+        <w:rPr>
+          <w:rFonts w:eastAsia="Batang"/>
+        </w:rPr>
+        <w:t>Software Input Layer</w:t>
       </w:r>
       <w:bookmarkEnd w:id="15"/>
-    </w:p>
-    <w:p>
-      <w:pPr>
-        <w:rPr>
-          <w:sz w:val="24"/>
-          <w:szCs w:val="24"/>
-        </w:rPr>
-      </w:pPr>
-      <w:r>
-        <w:rPr>
-          <w:sz w:val="24"/>
-          <w:szCs w:val="24"/>
-        </w:rPr>
-        <w:t xml:space="preserve">This section provides a brief description of all the layers in </w:t>
-      </w:r>
-      <w:r>
-        <w:rPr>
-          <w:sz w:val="24"/>
-          <w:szCs w:val="24"/>
-        </w:rPr>
-        <w:t xml:space="preserve">the </w:t>
-      </w:r>
-      <w:r>
-        <w:rPr>
-          <w:sz w:val="24"/>
-          <w:szCs w:val="24"/>
-        </w:rPr>
-        <w:t xml:space="preserve">Sidewalk Sketcher. It includes </w:t>
-      </w:r>
-      <w:r>
-        <w:rPr>
-          <w:sz w:val="24"/>
-          <w:szCs w:val="24"/>
-        </w:rPr>
-        <w:t xml:space="preserve">the </w:t>
-      </w:r>
-      <w:r>
-        <w:rPr>
-          <w:sz w:val="24"/>
-          <w:szCs w:val="24"/>
-        </w:rPr>
-        <w:t>Software Input Layer, Software Output Layer, Software Processing Layer, User Interface Layer, Data Storage Layer, Hardware Input Layer, Hardware Output Layer, Hardware Processing Layer, Sketch Layer and Motion Layer.</w:t>
+      <w:bookmarkEnd w:id="16"/>
+    </w:p>
+    <w:p>
+      <w:pPr>
+        <w:pStyle w:val="ListParagraph"/>
+        <w:rPr>
+          <w:sz w:val="24"/>
+        </w:rPr>
+      </w:pPr>
+      <w:bookmarkStart w:id="17" w:name="_Toc404803809"/>
+      <w:r>
+        <w:rPr>
+          <w:sz w:val="24"/>
+        </w:rPr>
+        <w:t xml:space="preserve">The purpose of the Software Input Layer is to accept input from the User Interface and output the </w:t>
+      </w:r>
+      <w:r>
+        <w:rPr>
+          <w:sz w:val="24"/>
+        </w:rPr>
+        <w:t>image</w:t>
+      </w:r>
+      <w:r>
+        <w:rPr>
+          <w:sz w:val="24"/>
+        </w:rPr>
+        <w:t xml:space="preserve"> </w:t>
+      </w:r>
+      <w:r>
+        <w:rPr>
+          <w:sz w:val="24"/>
+        </w:rPr>
+        <w:t xml:space="preserve">in </w:t>
+      </w:r>
+      <w:r>
+        <w:rPr>
+          <w:sz w:val="24"/>
+        </w:rPr>
+        <w:t xml:space="preserve">a </w:t>
+      </w:r>
+      <w:r>
+        <w:rPr>
+          <w:sz w:val="24"/>
+        </w:rPr>
+        <w:t>way the system can manipulate</w:t>
+      </w:r>
+      <w:r>
+        <w:rPr>
+          <w:sz w:val="24"/>
+        </w:rPr>
+        <w:t>. This layer is responsible for reading the image file, converting the image to an ap</w:t>
+      </w:r>
+      <w:r>
+        <w:rPr>
+          <w:sz w:val="24"/>
+        </w:rPr>
+        <w:t>propriate data file, and outputting</w:t>
+      </w:r>
+      <w:r>
+        <w:rPr>
+          <w:sz w:val="24"/>
+        </w:rPr>
+        <w:t xml:space="preserve"> the data to the Software Processing Layer for final processing.</w:t>
       </w:r>
     </w:p>
     <w:p>
@@ -33916,66 +34161,117 @@
           <w:rFonts w:eastAsia="Batang"/>
         </w:rPr>
       </w:pPr>
-      <w:bookmarkStart w:id="16" w:name="_Toc404803808"/>
-      <w:bookmarkStart w:id="17" w:name="_Toc410115356"/>
+      <w:bookmarkStart w:id="18" w:name="_Toc410115357"/>
       <w:r>
         <w:rPr>
           <w:rFonts w:eastAsia="Batang"/>
         </w:rPr>
-        <w:t>Software Input Layer</w:t>
-      </w:r>
-      <w:bookmarkEnd w:id="16"/>
+        <w:t>Software Output Layer</w:t>
+      </w:r>
       <w:bookmarkEnd w:id="17"/>
-    </w:p>
-    <w:p>
-      <w:pPr>
-        <w:pStyle w:val="ListParagraph"/>
-        <w:rPr>
-          <w:sz w:val="24"/>
-        </w:rPr>
-      </w:pPr>
-      <w:bookmarkStart w:id="18" w:name="_Toc404803809"/>
-      <w:r>
-        <w:rPr>
-          <w:sz w:val="24"/>
-        </w:rPr>
-        <w:t xml:space="preserve">The purpose of the Software Input Layer is to accept input from the User Interface and output the </w:t>
-      </w:r>
-      <w:r>
-        <w:rPr>
-          <w:sz w:val="24"/>
-        </w:rPr>
-        <w:t>image</w:t>
-      </w:r>
-      <w:r>
-        <w:rPr>
-          <w:sz w:val="24"/>
+      <w:bookmarkEnd w:id="18"/>
+    </w:p>
+    <w:p>
+      <w:pPr>
+        <w:ind w:left="720"/>
+        <w:rPr>
+          <w:rFonts w:eastAsia="Batang"/>
+          <w:sz w:val="24"/>
+          <w:szCs w:val="24"/>
+        </w:rPr>
+      </w:pPr>
+      <w:bookmarkStart w:id="19" w:name="_Toc404803810"/>
+      <w:r>
+        <w:rPr>
+          <w:rFonts w:eastAsia="Batang"/>
+          <w:sz w:val="24"/>
+          <w:szCs w:val="24"/>
+        </w:rPr>
+        <w:t>The purpose of the Software Output L</w:t>
+      </w:r>
+      <w:r>
+        <w:rPr>
+          <w:rFonts w:eastAsia="Batang"/>
+          <w:sz w:val="24"/>
+          <w:szCs w:val="24"/>
+        </w:rPr>
+        <w:t xml:space="preserve">ayer is to provide processed information or requested data to the </w:t>
+      </w:r>
+      <w:r>
+        <w:rPr>
+          <w:rFonts w:eastAsia="Batang"/>
+          <w:sz w:val="24"/>
+          <w:szCs w:val="24"/>
+        </w:rPr>
+        <w:t>hardware component in a format that it will be able to process. The output of the software component for the Sidewalk Sketcher will be handled in this layer and this will ultimately serve as the input for the hardware component.</w:t>
+      </w:r>
+    </w:p>
+    <w:p>
+      <w:pPr>
+        <w:pStyle w:val="Heading2"/>
+        <w:rPr>
+          <w:rFonts w:eastAsia="Batang"/>
+        </w:rPr>
+      </w:pPr>
+      <w:bookmarkStart w:id="20" w:name="_Toc410115358"/>
+      <w:r>
+        <w:rPr>
+          <w:rFonts w:eastAsia="Batang"/>
+        </w:rPr>
+        <w:t>Software Processing Layer</w:t>
+      </w:r>
+      <w:bookmarkEnd w:id="19"/>
+      <w:bookmarkEnd w:id="20"/>
+    </w:p>
+    <w:p>
+      <w:pPr>
+        <w:ind w:left="720"/>
+        <w:rPr>
+          <w:rFonts w:eastAsia="Batang"/>
+          <w:sz w:val="24"/>
+          <w:szCs w:val="24"/>
+        </w:rPr>
+      </w:pPr>
+      <w:bookmarkStart w:id="21" w:name="_Toc404803811"/>
+      <w:r>
+        <w:rPr>
+          <w:rFonts w:eastAsia="Batang"/>
+          <w:sz w:val="24"/>
+          <w:szCs w:val="24"/>
+        </w:rPr>
+        <w:t>The purpose of the Software Processing L</w:t>
+      </w:r>
+      <w:r>
+        <w:rPr>
+          <w:rFonts w:eastAsia="Batang"/>
+          <w:sz w:val="24"/>
+          <w:szCs w:val="24"/>
+        </w:rPr>
+        <w:t xml:space="preserve">ayer is to handle all the software input data, process that data and then send it to the output layer. Also, the processing layer should retrieve and save files in the data storage layer. </w:t>
+      </w:r>
+      <w:r>
+        <w:rPr>
+          <w:rFonts w:eastAsia="Batang"/>
+          <w:sz w:val="24"/>
+          <w:szCs w:val="24"/>
+        </w:rPr>
+        <w:t>This layer will handle all of the processing involved in the back end logic that the user will</w:t>
+      </w:r>
+      <w:r>
+        <w:rPr>
+          <w:rFonts w:eastAsia="Batang"/>
+          <w:sz w:val="24"/>
+          <w:szCs w:val="24"/>
         </w:rPr>
         <w:t xml:space="preserve"> </w:t>
       </w:r>
       <w:r>
         <w:rPr>
-          <w:sz w:val="24"/>
-        </w:rPr>
-        <w:t>in way the system can manipulate</w:t>
-      </w:r>
-      <w:r>
-        <w:rPr>
-          <w:sz w:val="24"/>
-        </w:rPr>
-        <w:t>. This layer is responsible for reading the image file, converting the image to an ap</w:t>
-      </w:r>
-      <w:r>
-        <w:rPr>
-          <w:sz w:val="24"/>
-        </w:rPr>
-        <w:t>propriate data file, and outputting</w:t>
-      </w:r>
-      <w:r>
-        <w:rPr>
-          <w:sz w:val="24"/>
-        </w:rPr>
-        <w:t xml:space="preserve"> the data to the Software Processing Layer for final processing.</w:t>
+          <w:rFonts w:eastAsia="Batang"/>
+          <w:sz w:val="24"/>
+          <w:szCs w:val="24"/>
+        </w:rPr>
+        <w:t>request through the User Interface Layer.</w:t>
       </w:r>
     </w:p>
     <w:p>
@@ -33985,135 +34281,15 @@
           <w:rFonts w:eastAsia="Batang"/>
         </w:rPr>
       </w:pPr>
-      <w:bookmarkStart w:id="19" w:name="_Toc410115357"/>
+      <w:bookmarkStart w:id="22" w:name="_Toc410115359"/>
       <w:r>
         <w:rPr>
           <w:rFonts w:eastAsia="Batang"/>
         </w:rPr>
-        <w:t>Software Output Layer</w:t>
-      </w:r>
-      <w:bookmarkEnd w:id="18"/>
-      <w:bookmarkEnd w:id="19"/>
-    </w:p>
-    <w:p>
-      <w:pPr>
-        <w:ind w:left="720"/>
-        <w:rPr>
-          <w:rFonts w:eastAsia="Batang"/>
-          <w:sz w:val="24"/>
-          <w:szCs w:val="24"/>
-        </w:rPr>
-      </w:pPr>
-      <w:bookmarkStart w:id="20" w:name="_Toc404803810"/>
-      <w:r>
-        <w:rPr>
-          <w:rFonts w:eastAsia="Batang"/>
-          <w:sz w:val="24"/>
-          <w:szCs w:val="24"/>
-        </w:rPr>
-        <w:t>The purpose of the Software Output L</w:t>
-      </w:r>
-      <w:r>
-        <w:rPr>
-          <w:rFonts w:eastAsia="Batang"/>
-          <w:sz w:val="24"/>
-          <w:szCs w:val="24"/>
-        </w:rPr>
-        <w:t xml:space="preserve">ayer is to provide processed information or requested data to the </w:t>
-      </w:r>
-      <w:r>
-        <w:rPr>
-          <w:rFonts w:eastAsia="Batang"/>
-          <w:sz w:val="24"/>
-          <w:szCs w:val="24"/>
-        </w:rPr>
-        <w:t>hardware component in a format that it will be able to process. The output of the software component for the Sidewalk Sketcher will be handled in this layer and this will ultimately serve as the input for the hardware component.</w:t>
-      </w:r>
-    </w:p>
-    <w:p>
-      <w:pPr>
-        <w:pStyle w:val="Heading2"/>
-        <w:rPr>
-          <w:rFonts w:eastAsia="Batang"/>
-        </w:rPr>
-      </w:pPr>
-      <w:bookmarkStart w:id="21" w:name="_Toc410115358"/>
-      <w:r>
-        <w:rPr>
-          <w:rFonts w:eastAsia="Batang"/>
-        </w:rPr>
-        <w:t>Software Processing Layer</w:t>
-      </w:r>
-      <w:bookmarkEnd w:id="20"/>
+        <w:t>User Interface Layer</w:t>
+      </w:r>
       <w:bookmarkEnd w:id="21"/>
-    </w:p>
-    <w:p>
-      <w:pPr>
-        <w:ind w:left="720"/>
-        <w:rPr>
-          <w:rFonts w:eastAsia="Batang"/>
-          <w:sz w:val="24"/>
-          <w:szCs w:val="24"/>
-        </w:rPr>
-      </w:pPr>
-      <w:bookmarkStart w:id="22" w:name="_Toc404803811"/>
-      <w:r>
-        <w:rPr>
-          <w:rFonts w:eastAsia="Batang"/>
-          <w:sz w:val="24"/>
-          <w:szCs w:val="24"/>
-        </w:rPr>
-        <w:t>The purpose of the Software Processing L</w:t>
-      </w:r>
-      <w:r>
-        <w:rPr>
-          <w:rFonts w:eastAsia="Batang"/>
-          <w:sz w:val="24"/>
-          <w:szCs w:val="24"/>
-        </w:rPr>
-        <w:t xml:space="preserve">ayer is to handle all the software input data, process that data and then send it to the output layer. Also, the processing layer should retrieve and save files in the data storage layer. </w:t>
-      </w:r>
-      <w:r>
-        <w:rPr>
-          <w:rFonts w:eastAsia="Batang"/>
-          <w:sz w:val="24"/>
-          <w:szCs w:val="24"/>
-        </w:rPr>
-        <w:t>This layer will handle all of the processing involved in the back end logic that the user will</w:t>
-      </w:r>
-      <w:r>
-        <w:rPr>
-          <w:rFonts w:eastAsia="Batang"/>
-          <w:sz w:val="24"/>
-          <w:szCs w:val="24"/>
-        </w:rPr>
-        <w:t xml:space="preserve"> </w:t>
-      </w:r>
-      <w:r>
-        <w:rPr>
-          <w:rFonts w:eastAsia="Batang"/>
-          <w:sz w:val="24"/>
-          <w:szCs w:val="24"/>
-        </w:rPr>
-        <w:t>request through the User Interface Layer.</w:t>
-      </w:r>
-    </w:p>
-    <w:p>
-      <w:pPr>
-        <w:pStyle w:val="Heading2"/>
-        <w:rPr>
-          <w:rFonts w:eastAsia="Batang"/>
-        </w:rPr>
-      </w:pPr>
-      <w:bookmarkStart w:id="23" w:name="_Toc410115359"/>
-      <w:r>
-        <w:rPr>
-          <w:rFonts w:eastAsia="Batang"/>
-        </w:rPr>
-        <w:t>User Interface Layer</w:t>
-      </w:r>
       <w:bookmarkEnd w:id="22"/>
-      <w:bookmarkEnd w:id="23"/>
     </w:p>
     <w:p>
       <w:pPr>
@@ -34125,7 +34301,7 @@
           <w:szCs w:val="24"/>
         </w:rPr>
       </w:pPr>
-      <w:bookmarkStart w:id="24" w:name="_Toc404803812"/>
+      <w:bookmarkStart w:id="23" w:name="_Toc404803812"/>
       <w:r>
         <w:rPr>
           <w:rFonts w:eastAsia="Batang"/>
@@ -34140,6 +34316,14 @@
           <w:sz w:val="24"/>
           <w:szCs w:val="24"/>
         </w:rPr>
+        <w:t xml:space="preserve">the </w:t>
+      </w:r>
+      <w:r>
+        <w:rPr>
+          <w:rFonts w:eastAsia="Batang"/>
+          <w:sz w:val="24"/>
+          <w:szCs w:val="24"/>
+        </w:rPr>
         <w:t xml:space="preserve">Sidewalk </w:t>
       </w:r>
       <w:r>
@@ -34148,7 +34332,7 @@
           <w:sz w:val="24"/>
           <w:szCs w:val="24"/>
         </w:rPr>
-        <w:t>Sketcher to draw an image. It will also allow user to crop and resize an image to provide flexibility to users to sketch desired size and portion of selected image. The int</w:t>
+        <w:t>Sketcher to draw an image. It will also allow user to crop and resize an image to provide flexibility to users to sketch</w:t>
       </w:r>
       <w:r>
         <w:rPr>
@@ -34156,6 +34340,38 @@
           <w:sz w:val="24"/>
           <w:szCs w:val="24"/>
         </w:rPr>
+        <w:t xml:space="preserve"> the</w:t>
+      </w:r>
+      <w:r>
+        <w:rPr>
+          <w:rFonts w:eastAsia="Batang"/>
+          <w:sz w:val="24"/>
+          <w:szCs w:val="24"/>
+        </w:rPr>
+        <w:t xml:space="preserve"> desired size and portion of </w:t>
+      </w:r>
+      <w:r>
+        <w:rPr>
+          <w:rFonts w:eastAsia="Batang"/>
+          <w:sz w:val="24"/>
+          <w:szCs w:val="24"/>
+        </w:rPr>
+        <w:t xml:space="preserve">the </w:t>
+      </w:r>
+      <w:r>
+        <w:rPr>
+          <w:rFonts w:eastAsia="Batang"/>
+          <w:sz w:val="24"/>
+          <w:szCs w:val="24"/>
+        </w:rPr>
+        <w:t>selected image. The int</w:t>
+      </w:r>
+      <w:r>
+        <w:rPr>
+          <w:rFonts w:eastAsia="Batang"/>
+          <w:sz w:val="24"/>
+          <w:szCs w:val="24"/>
+        </w:rPr>
         <w:t>erface will provide an option</w:t>
       </w:r>
       <w:r>
@@ -34182,15 +34398,15 @@
           <w:rFonts w:eastAsia="Batang"/>
         </w:rPr>
       </w:pPr>
-      <w:bookmarkStart w:id="25" w:name="_Toc410115360"/>
+      <w:bookmarkStart w:id="24" w:name="_Toc410115360"/>
       <w:r>
         <w:rPr>
           <w:rFonts w:eastAsia="Batang"/>
         </w:rPr>
         <w:t>Data Storage Layer</w:t>
       </w:r>
+      <w:bookmarkEnd w:id="23"/>
       <w:bookmarkEnd w:id="24"/>
-      <w:bookmarkEnd w:id="25"/>
     </w:p>
     <w:p>
       <w:pPr>
@@ -34247,16 +34463,16 @@
           <w:rFonts w:eastAsia="Batang"/>
         </w:rPr>
       </w:pPr>
-      <w:bookmarkStart w:id="26" w:name="_Toc404803813"/>
-      <w:bookmarkStart w:id="27" w:name="_Toc410115361"/>
+      <w:bookmarkStart w:id="25" w:name="_Toc404803813"/>
+      <w:bookmarkStart w:id="26" w:name="_Toc410115361"/>
       <w:r>
         <w:rPr>
           <w:rFonts w:eastAsia="Batang"/>
         </w:rPr>
         <w:t>Hardware Input Layer</w:t>
       </w:r>
+      <w:bookmarkEnd w:id="25"/>
       <w:bookmarkEnd w:id="26"/>
-      <w:bookmarkEnd w:id="27"/>
     </w:p>
     <w:p>
       <w:pPr>
@@ -34267,7 +34483,7 @@
           <w:szCs w:val="24"/>
         </w:rPr>
       </w:pPr>
-      <w:bookmarkStart w:id="28" w:name="_Toc404803814"/>
+      <w:bookmarkStart w:id="27" w:name="_Toc404803814"/>
       <w:r>
         <w:rPr>
           <w:sz w:val="24"/>
@@ -34328,15 +34544,15 @@
           <w:rFonts w:eastAsia="Batang"/>
         </w:rPr>
       </w:pPr>
-      <w:bookmarkStart w:id="29" w:name="_Toc410115362"/>
+      <w:bookmarkStart w:id="28" w:name="_Toc410115362"/>
       <w:r>
         <w:rPr>
           <w:rFonts w:eastAsia="Batang"/>
         </w:rPr>
         <w:t>Hardware Output Layer</w:t>
       </w:r>
+      <w:bookmarkEnd w:id="27"/>
       <w:bookmarkEnd w:id="28"/>
-      <w:bookmarkEnd w:id="29"/>
     </w:p>
     <w:p>
       <w:pPr>
@@ -34347,13 +34563,55 @@
           <w:szCs w:val="24"/>
         </w:rPr>
       </w:pPr>
-      <w:bookmarkStart w:id="30" w:name="_Toc404803815"/>
-      <w:r>
-        <w:rPr>
-          <w:sz w:val="24"/>
-          <w:szCs w:val="24"/>
-        </w:rPr>
-        <w:t>This layer will handle of all the notifications that will be sent from this device to the user, such as low batter alert and chalk depletion. This is the only layer that will interfere with the user.</w:t>
+      <w:bookmarkStart w:id="29" w:name="_Toc404803815"/>
+      <w:r>
+        <w:rPr>
+          <w:sz w:val="24"/>
+          <w:szCs w:val="24"/>
+        </w:rPr>
+        <w:t xml:space="preserve">This layer will handle all </w:t>
+      </w:r>
+      <w:r>
+        <w:rPr>
+          <w:sz w:val="24"/>
+          <w:szCs w:val="24"/>
+        </w:rPr>
+        <w:t xml:space="preserve">of </w:t>
+      </w:r>
+      <w:r>
+        <w:rPr>
+          <w:sz w:val="24"/>
+          <w:szCs w:val="24"/>
+        </w:rPr>
+        <w:t>the notifications that will be sent from this device to the user, such as low batter</w:t>
+      </w:r>
+      <w:r>
+        <w:rPr>
+          <w:sz w:val="24"/>
+          <w:szCs w:val="24"/>
+        </w:rPr>
+        <w:t>y</w:t>
+      </w:r>
+      <w:r>
+        <w:rPr>
+          <w:sz w:val="24"/>
+          <w:szCs w:val="24"/>
+        </w:rPr>
+        <w:t xml:space="preserve"> alert and chalk depletion. This is the only layer that will </w:t>
+      </w:r>
+      <w:r>
+        <w:rPr>
+          <w:sz w:val="24"/>
+          <w:szCs w:val="24"/>
+        </w:rPr>
+        <w:t>interact</w:t>
+      </w:r>
+      <w:r>
+        <w:rPr>
+          <w:sz w:val="24"/>
+          <w:szCs w:val="24"/>
+        </w:rPr>
+        <w:t xml:space="preserve"> with the user.</w:t>
       </w:r>
     </w:p>
     <w:p>
@@ -34363,84 +34621,84 @@
           <w:rFonts w:eastAsia="Batang"/>
         </w:rPr>
       </w:pPr>
-      <w:bookmarkStart w:id="31" w:name="_Toc410115363"/>
+      <w:bookmarkStart w:id="30" w:name="_Toc410115363"/>
       <w:r>
         <w:rPr>
           <w:rFonts w:eastAsia="Batang"/>
         </w:rPr>
         <w:t>Hardware Processing Layer</w:t>
       </w:r>
+      <w:bookmarkEnd w:id="29"/>
       <w:bookmarkEnd w:id="30"/>
+    </w:p>
+    <w:p>
+      <w:pPr>
+        <w:ind w:left="720"/>
+        <w:rPr>
+          <w:sz w:val="24"/>
+          <w:szCs w:val="24"/>
+        </w:rPr>
+      </w:pPr>
+      <w:bookmarkStart w:id="31" w:name="_Toc404803816"/>
+      <w:r>
+        <w:rPr>
+          <w:sz w:val="24"/>
+          <w:szCs w:val="24"/>
+        </w:rPr>
+        <w:t>The purpose of the Hardware Processing Layer is to analyze and process data as well communicate with the remainder of the hardware layers.</w:t>
+      </w:r>
+      <w:r>
+        <w:rPr>
+          <w:sz w:val="24"/>
+          <w:szCs w:val="24"/>
+        </w:rPr>
+        <w:t xml:space="preserve"> </w:t>
+      </w:r>
+      <w:r>
+        <w:rPr>
+          <w:sz w:val="24"/>
+          <w:szCs w:val="24"/>
+        </w:rPr>
+        <w:t>This layer is the central processing unit of the hardware. Essentially</w:t>
+      </w:r>
+      <w:r>
+        <w:rPr>
+          <w:sz w:val="24"/>
+          <w:szCs w:val="24"/>
+        </w:rPr>
+        <w:t>,</w:t>
+      </w:r>
+      <w:r>
+        <w:rPr>
+          <w:sz w:val="24"/>
+          <w:szCs w:val="24"/>
+        </w:rPr>
+        <w:t xml:space="preserve"> this is the microcontroller in the hardware that controls all of the motions including the Hardware Input Layer, the Hardware Output Layer, the Sketching Layer and the Motion Layer.</w:t>
+      </w:r>
+      <w:r>
+        <w:rPr>
+          <w:sz w:val="24"/>
+          <w:szCs w:val="24"/>
+        </w:rPr>
+        <w:t xml:space="preserve"> </w:t>
+      </w:r>
+    </w:p>
+    <w:p>
+      <w:pPr>
+        <w:pStyle w:val="Heading2"/>
+        <w:rPr>
+          <w:rFonts w:eastAsia="Batang"/>
+        </w:rPr>
+      </w:pPr>
+      <w:bookmarkStart w:id="32" w:name="_Toc410115364"/>
+      <w:r>
+        <w:rPr>
+          <w:rFonts w:eastAsia="Batang"/>
+        </w:rPr>
+        <w:t>Sketch Layer</w:t>
+      </w:r>
       <w:bookmarkEnd w:id="31"/>
-    </w:p>
-    <w:p>
-      <w:pPr>
-        <w:ind w:left="720"/>
-        <w:rPr>
-          <w:sz w:val="24"/>
-          <w:szCs w:val="24"/>
-        </w:rPr>
-      </w:pPr>
-      <w:bookmarkStart w:id="32" w:name="_Toc404803816"/>
-      <w:r>
-        <w:rPr>
-          <w:sz w:val="24"/>
-          <w:szCs w:val="24"/>
-        </w:rPr>
-        <w:t>The purpose of the Hardware Processing Layer is to analyze and process data as well communicate with the remainder of the hardware layers.</w:t>
-      </w:r>
-      <w:r>
-        <w:rPr>
-          <w:sz w:val="24"/>
-          <w:szCs w:val="24"/>
-        </w:rPr>
-        <w:t xml:space="preserve"> </w:t>
-      </w:r>
-      <w:r>
-        <w:rPr>
-          <w:sz w:val="24"/>
-          <w:szCs w:val="24"/>
-        </w:rPr>
-        <w:t>This layer is the central processing unit of the hardware. Essentially</w:t>
-      </w:r>
-      <w:r>
-        <w:rPr>
-          <w:sz w:val="24"/>
-          <w:szCs w:val="24"/>
-        </w:rPr>
-        <w:t>,</w:t>
-      </w:r>
-      <w:r>
-        <w:rPr>
-          <w:sz w:val="24"/>
-          <w:szCs w:val="24"/>
-        </w:rPr>
-        <w:t xml:space="preserve"> this is the microcontroller in the hardware that controls all of the motions including the Hardware Input Layer, the Hardware Output Layer, the Sketching Layer and the Motion Layer.</w:t>
-      </w:r>
-      <w:r>
-        <w:rPr>
-          <w:sz w:val="24"/>
-          <w:szCs w:val="24"/>
-        </w:rPr>
-        <w:t xml:space="preserve"> </w:t>
-      </w:r>
-    </w:p>
-    <w:p>
-      <w:pPr>
-        <w:pStyle w:val="Heading2"/>
-        <w:rPr>
-          <w:rFonts w:eastAsia="Batang"/>
-        </w:rPr>
-      </w:pPr>
-      <w:bookmarkStart w:id="33" w:name="_Toc410115364"/>
-      <w:r>
-        <w:rPr>
-          <w:rFonts w:eastAsia="Batang"/>
-        </w:rPr>
-        <w:t>Sketch Layer</w:t>
-      </w:r>
       <w:bookmarkEnd w:id="32"/>
-      <w:bookmarkEnd w:id="33"/>
     </w:p>
     <w:p>
       <w:pPr>
@@ -34450,7 +34708,7 @@
           <w:szCs w:val="26"/>
         </w:rPr>
       </w:pPr>
-      <w:bookmarkStart w:id="34" w:name="_Toc404803817"/>
+      <w:bookmarkStart w:id="33" w:name="_Toc404803817"/>
       <w:r>
         <w:rPr>
           <w:sz w:val="24"/>
@@ -34470,7 +34728,35 @@
           <w:sz w:val="24"/>
           <w:szCs w:val="24"/>
         </w:rPr>
-        <w:t xml:space="preserve"> This layer will communicate directly to the Hardware Processing Layer and the Hardware Input Layer. With the Hardware Processing Layer, it will commute to let the processor know whether or not the chalk is near depletion along with whether the device should be in its writing state or in its floating state (floating meaning it is picked up because it is passing an area that there is no lines to be drawn) This layer will communicate with the Hardware Input Layer because it will have to send information to make sure the </w:t>
+        <w:t xml:space="preserve"> This layer will communicate directly to the Hardware Processing Layer and the Hardware Input Layer. With the Hardware P</w:t>
+      </w:r>
+      <w:r>
+        <w:rPr>
+          <w:sz w:val="24"/>
+          <w:szCs w:val="24"/>
+        </w:rPr>
+        <w:t>rocessing Layer, it will communicate</w:t>
+      </w:r>
+      <w:r>
+        <w:rPr>
+          <w:sz w:val="24"/>
+          <w:szCs w:val="24"/>
+        </w:rPr>
+        <w:t xml:space="preserve"> to let the processor know whether or not the chalk is near depletion along with whether the device should be in its writing state or in its floating state (floating meaning it is picked up because it is passing an area that there </w:t>
+      </w:r>
+      <w:r>
+        <w:rPr>
+          <w:sz w:val="24"/>
+          <w:szCs w:val="24"/>
+        </w:rPr>
+        <w:t>are</w:t>
+      </w:r>
+      <w:r>
+        <w:rPr>
+          <w:sz w:val="24"/>
+          <w:szCs w:val="24"/>
+        </w:rPr>
+        <w:t xml:space="preserve"> no lines to be drawn) This layer will communicate with the Hardware Input Layer because it will have to send information to make sure the </w:t>
       </w:r>
       <w:r>
         <w:rPr>
@@ -34490,15 +34776,15 @@
           <w:rFonts w:eastAsia="Batang"/>
         </w:rPr>
       </w:pPr>
-      <w:bookmarkStart w:id="35" w:name="_Toc410115365"/>
+      <w:bookmarkStart w:id="34" w:name="_Toc410115365"/>
       <w:r>
         <w:rPr>
           <w:rFonts w:eastAsia="Batang"/>
         </w:rPr>
         <w:t>Motion Layer</w:t>
       </w:r>
+      <w:bookmarkEnd w:id="33"/>
       <w:bookmarkEnd w:id="34"/>
-      <w:bookmarkEnd w:id="35"/>
     </w:p>
     <w:p>
       <w:pPr>
@@ -34513,7 +34799,49 @@
           <w:sz w:val="24"/>
           <w:szCs w:val="24"/>
         </w:rPr>
-        <w:t>The purpose of the Motion Layer is to analyze the mechanical motion that will perform from the Sidewalk Sketcher and to ensure that the device is on the correct path. This layer will communicate directly to the Hardware Processing Layer and the Hardware Input Layer. With the Hardware Processing Layer, it will commute to let the processor know where in the robot is at any given position so that the processing unit can determine where to go next and let this layer know the updated information. This layer will communicate with the Hardware Input Layer because it will have to send the positioning data collected from the data and sync this input to know its absolute position relative to the marker devices used for positioning.</w:t>
+        <w:t xml:space="preserve">The purpose of the Motion Layer is to analyze the mechanical motion that will </w:t>
+      </w:r>
+      <w:r>
+        <w:rPr>
+          <w:sz w:val="24"/>
+          <w:szCs w:val="24"/>
+        </w:rPr>
+        <w:t xml:space="preserve">be </w:t>
+      </w:r>
+      <w:r>
+        <w:rPr>
+          <w:sz w:val="24"/>
+          <w:szCs w:val="24"/>
+        </w:rPr>
+        <w:t>perform</w:t>
+      </w:r>
+      <w:r>
+        <w:rPr>
+          <w:sz w:val="24"/>
+          <w:szCs w:val="24"/>
+        </w:rPr>
+        <w:t>ed</w:t>
+      </w:r>
+      <w:r>
+        <w:rPr>
+          <w:sz w:val="24"/>
+          <w:szCs w:val="24"/>
+        </w:rPr>
+        <w:t xml:space="preserve"> from the Sidewalk Sketcher and to ensure that the device is on the correct path. This layer will communicate directly to the Hardware Processing Layer and the Hardware Input Layer. With the Hardware Processing Layer, it will </w:t>
+      </w:r>
+      <w:r>
+        <w:rPr>
+          <w:sz w:val="24"/>
+          <w:szCs w:val="24"/>
+        </w:rPr>
+        <w:t>communicate</w:t>
+      </w:r>
+      <w:r>
+        <w:rPr>
+          <w:sz w:val="24"/>
+          <w:szCs w:val="24"/>
+        </w:rPr>
+        <w:t xml:space="preserve"> to let the processor know where the robot is at any given position so that the processing unit can determine where to go next and let this layer know the updated information. This layer will communicate with the Hardware Input Layer because it will have to send the positioning data collected from the data and sync this input to know its absolute position relative to the marker devices used for positioning.</w:t>
       </w:r>
     </w:p>
     <w:p>
@@ -34536,12 +34864,12 @@
       <w:pPr>
         <w:pStyle w:val="Heading1"/>
       </w:pPr>
-      <w:bookmarkStart w:id="36" w:name="_Toc410115366"/>
+      <w:bookmarkStart w:id="35" w:name="_Toc410115366"/>
       <w:r>
         <w:lastRenderedPageBreak/>
         <w:t>Software Input Layer</w:t>
       </w:r>
-      <w:bookmarkEnd w:id="36"/>
+      <w:bookmarkEnd w:id="35"/>
     </w:p>
     <w:p>
       <w:pPr>
@@ -34561,7 +34889,19 @@
         <w:rPr>
           <w:sz w:val="24"/>
         </w:rPr>
-        <w:t>The purpose of the Software Input Layer is to accept input from the User Interface and output the image in way the system can manipulate. This layer is responsible for reading the image file, converting the image to an appropriate data file, and outputting the data to the Software Processing Layer for final processing.</w:t>
+        <w:t xml:space="preserve">The purpose of the Software Input Layer is to accept input from the User Interface and output the image in </w:t>
+      </w:r>
+      <w:r>
+        <w:rPr>
+          <w:sz w:val="24"/>
+        </w:rPr>
+        <w:t xml:space="preserve">a </w:t>
+      </w:r>
+      <w:r>
+        <w:rPr>
+          <w:sz w:val="24"/>
+        </w:rPr>
+        <w:t>way the system can manipulate. This layer is responsible for reading the image file, converting the image to an appropriate data file, and outputting the data to the Software Processing Layer for final processing.</w:t>
       </w:r>
     </w:p>
     <w:p>
@@ -34655,14 +34995,14 @@
           <w:rFonts w:cs="Times New Roman"/>
         </w:rPr>
       </w:pPr>
-      <w:bookmarkStart w:id="37" w:name="_Toc410115367"/>
+      <w:bookmarkStart w:id="36" w:name="_Toc410115367"/>
       <w:r>
         <w:rPr>
           <w:rFonts w:cs="Times New Roman"/>
         </w:rPr>
         <w:t>Image Reader</w:t>
       </w:r>
-      <w:bookmarkEnd w:id="37"/>
+      <w:bookmarkEnd w:id="36"/>
     </w:p>
     <w:p>
       <w:pPr>
@@ -34988,7 +35328,7 @@
           <w:rFonts w:cs="Times New Roman"/>
         </w:rPr>
       </w:pPr>
-      <w:bookmarkStart w:id="38" w:name="_Toc410115368"/>
+      <w:bookmarkStart w:id="37" w:name="_Toc410115368"/>
       <w:r>
         <w:rPr>
           <w:rFonts w:cs="Times New Roman"/>
@@ -34996,7 +35336,7 @@
         <w:lastRenderedPageBreak/>
         <w:t>Converter System</w:t>
       </w:r>
-      <w:bookmarkEnd w:id="38"/>
+      <w:bookmarkEnd w:id="37"/>
     </w:p>
     <w:p>
       <w:pPr>
@@ -35126,14 +35466,14 @@
           <w:rFonts w:cs="Times New Roman"/>
         </w:rPr>
       </w:pPr>
-      <w:bookmarkStart w:id="39" w:name="_Toc410115369"/>
+      <w:bookmarkStart w:id="38" w:name="_Toc410115369"/>
       <w:r>
         <w:rPr>
           <w:rFonts w:cs="Times New Roman"/>
         </w:rPr>
         <w:t>Transfer Data</w:t>
       </w:r>
-      <w:bookmarkEnd w:id="39"/>
+      <w:bookmarkEnd w:id="38"/>
     </w:p>
     <w:p>
       <w:pPr>
@@ -35467,7 +35807,7 @@
           <w:szCs w:val="32"/>
         </w:rPr>
       </w:pPr>
-      <w:bookmarkStart w:id="40" w:name="_Toc404705159"/>
+      <w:bookmarkStart w:id="39" w:name="_Toc404705159"/>
       <w:r>
         <w:br w:type="page"/>
       </w:r>
@@ -35476,13 +35816,13 @@
       <w:pPr>
         <w:pStyle w:val="Heading1"/>
       </w:pPr>
-      <w:bookmarkStart w:id="41" w:name="_Toc410115370"/>
+      <w:bookmarkStart w:id="40" w:name="_Toc410115370"/>
       <w:r>
         <w:lastRenderedPageBreak/>
         <w:t>Software Output Layer</w:t>
       </w:r>
+      <w:bookmarkEnd w:id="39"/>
       <w:bookmarkEnd w:id="40"/>
-      <w:bookmarkEnd w:id="41"/>
     </w:p>
     <w:p>
       <w:pPr>
@@ -35572,11 +35912,11 @@
       <w:pPr>
         <w:pStyle w:val="Heading2"/>
       </w:pPr>
-      <w:bookmarkStart w:id="42" w:name="_Toc410115371"/>
+      <w:bookmarkStart w:id="41" w:name="_Toc410115371"/>
       <w:r>
         <w:t>Data Packager</w:t>
       </w:r>
-      <w:bookmarkEnd w:id="42"/>
+      <w:bookmarkEnd w:id="41"/>
     </w:p>
     <w:p>
       <w:pPr>
@@ -35930,12 +36270,12 @@
       <w:pPr>
         <w:pStyle w:val="Heading2"/>
       </w:pPr>
-      <w:bookmarkStart w:id="43" w:name="_Toc410115372"/>
+      <w:bookmarkStart w:id="42" w:name="_Toc410115372"/>
       <w:r>
         <w:lastRenderedPageBreak/>
         <w:t>File Generator</w:t>
       </w:r>
-      <w:bookmarkEnd w:id="43"/>
+      <w:bookmarkEnd w:id="42"/>
     </w:p>
     <w:p>
       <w:pPr>
@@ -36455,11 +36795,11 @@
       <w:pPr>
         <w:pStyle w:val="Heading2"/>
       </w:pPr>
-      <w:bookmarkStart w:id="44" w:name="_Toc410115373"/>
+      <w:bookmarkStart w:id="43" w:name="_Toc410115373"/>
       <w:r>
         <w:t>File transfer</w:t>
       </w:r>
-      <w:bookmarkEnd w:id="44"/>
+      <w:bookmarkEnd w:id="43"/>
     </w:p>
     <w:p>
       <w:pPr>
@@ -36841,13 +37181,13 @@
       <w:pPr>
         <w:pStyle w:val="Heading1"/>
       </w:pPr>
-      <w:bookmarkStart w:id="45" w:name="_Toc404705160"/>
-      <w:bookmarkStart w:id="46" w:name="_Toc410115374"/>
+      <w:bookmarkStart w:id="44" w:name="_Toc404705160"/>
+      <w:bookmarkStart w:id="45" w:name="_Toc410115374"/>
       <w:r>
         <w:t>Software Processing Layer</w:t>
       </w:r>
+      <w:bookmarkEnd w:id="44"/>
       <w:bookmarkEnd w:id="45"/>
-      <w:bookmarkEnd w:id="46"/>
     </w:p>
     <w:p>
       <w:pPr>
@@ -36933,14 +37273,14 @@
           <w:rFonts w:eastAsia="Batang"/>
         </w:rPr>
       </w:pPr>
-      <w:bookmarkStart w:id="47" w:name="_Toc410115375"/>
+      <w:bookmarkStart w:id="46" w:name="_Toc410115375"/>
       <w:r>
         <w:rPr>
           <w:rFonts w:eastAsia="Batang"/>
         </w:rPr>
         <w:t>Image Processing</w:t>
       </w:r>
-      <w:bookmarkEnd w:id="47"/>
+      <w:bookmarkEnd w:id="46"/>
     </w:p>
     <w:p>
       <w:pPr>
@@ -37484,7 +37824,7 @@
           <w:rFonts w:eastAsia="Batang"/>
         </w:rPr>
       </w:pPr>
-      <w:bookmarkStart w:id="48" w:name="_Toc410115376"/>
+      <w:bookmarkStart w:id="47" w:name="_Toc410115376"/>
       <w:r>
         <w:rPr>
           <w:rFonts w:eastAsia="Batang"/>
@@ -37492,7 +37832,7 @@
         <w:lastRenderedPageBreak/>
         <w:t>Information Processing</w:t>
       </w:r>
-      <w:bookmarkEnd w:id="48"/>
+      <w:bookmarkEnd w:id="47"/>
     </w:p>
     <w:p>
       <w:pPr>
@@ -38125,15 +38465,15 @@
       <w:pPr>
         <w:pStyle w:val="Heading1"/>
       </w:pPr>
-      <w:bookmarkStart w:id="49" w:name="_Toc404705161"/>
-      <w:bookmarkStart w:id="50" w:name="_Toc404803829"/>
-      <w:bookmarkStart w:id="51" w:name="_Toc410115377"/>
+      <w:bookmarkStart w:id="48" w:name="_Toc404705161"/>
+      <w:bookmarkStart w:id="49" w:name="_Toc404803829"/>
+      <w:bookmarkStart w:id="50" w:name="_Toc410115377"/>
       <w:r>
         <w:t>User Interface Layer</w:t>
       </w:r>
+      <w:bookmarkEnd w:id="48"/>
       <w:bookmarkEnd w:id="49"/>
       <w:bookmarkEnd w:id="50"/>
-      <w:bookmarkEnd w:id="51"/>
     </w:p>
     <w:p>
       <w:pPr>
@@ -38260,16 +38600,16 @@
           <w:rFonts w:eastAsia="Batang"/>
         </w:rPr>
       </w:pPr>
-      <w:bookmarkStart w:id="52" w:name="_Toc404803830"/>
-      <w:bookmarkStart w:id="53" w:name="_Toc410115378"/>
+      <w:bookmarkStart w:id="51" w:name="_Toc404803830"/>
+      <w:bookmarkStart w:id="52" w:name="_Toc410115378"/>
       <w:r>
         <w:rPr>
           <w:rFonts w:eastAsia="Batang"/>
         </w:rPr>
         <w:t>File Browser Subsystem</w:t>
       </w:r>
+      <w:bookmarkEnd w:id="51"/>
       <w:bookmarkEnd w:id="52"/>
-      <w:bookmarkEnd w:id="53"/>
     </w:p>
     <w:p>
       <w:pPr>
@@ -38834,16 +39174,16 @@
           <w:rFonts w:eastAsia="Batang"/>
         </w:rPr>
       </w:pPr>
-      <w:bookmarkStart w:id="54" w:name="_Toc404803831"/>
-      <w:bookmarkStart w:id="55" w:name="_Toc410115379"/>
+      <w:bookmarkStart w:id="53" w:name="_Toc404803831"/>
+      <w:bookmarkStart w:id="54" w:name="_Toc410115379"/>
       <w:r>
         <w:rPr>
           <w:rFonts w:eastAsia="Batang"/>
         </w:rPr>
         <w:t>Cropping Subsystem</w:t>
       </w:r>
+      <w:bookmarkEnd w:id="53"/>
       <w:bookmarkEnd w:id="54"/>
-      <w:bookmarkEnd w:id="55"/>
     </w:p>
     <w:p>
       <w:pPr>
@@ -39341,16 +39681,16 @@
           <w:rFonts w:eastAsia="Batang"/>
         </w:rPr>
       </w:pPr>
-      <w:bookmarkStart w:id="56" w:name="_Toc404803832"/>
-      <w:bookmarkStart w:id="57" w:name="_Toc410115380"/>
+      <w:bookmarkStart w:id="55" w:name="_Toc404803832"/>
+      <w:bookmarkStart w:id="56" w:name="_Toc410115380"/>
       <w:r>
         <w:rPr>
           <w:rFonts w:eastAsia="Batang"/>
         </w:rPr>
         <w:t>Resize Subsystem</w:t>
       </w:r>
+      <w:bookmarkEnd w:id="55"/>
       <w:bookmarkEnd w:id="56"/>
-      <w:bookmarkEnd w:id="57"/>
     </w:p>
     <w:p>
       <w:pPr>
@@ -39890,8 +40230,8 @@
           <w:rFonts w:eastAsia="Batang"/>
         </w:rPr>
       </w:pPr>
-      <w:bookmarkStart w:id="58" w:name="_Toc404803833"/>
-      <w:bookmarkStart w:id="59" w:name="_Toc410115381"/>
+      <w:bookmarkStart w:id="57" w:name="_Toc404803833"/>
+      <w:bookmarkStart w:id="58" w:name="_Toc410115381"/>
       <w:r>
         <w:rPr>
           <w:rFonts w:eastAsia="Batang"/>
@@ -39899,8 +40239,8 @@
         <w:lastRenderedPageBreak/>
         <w:t>Color Selector Subsystem</w:t>
       </w:r>
+      <w:bookmarkEnd w:id="57"/>
       <w:bookmarkEnd w:id="58"/>
-      <w:bookmarkEnd w:id="59"/>
     </w:p>
     <w:p>
       <w:pPr>
@@ -40398,7 +40738,7 @@
           <w:szCs w:val="32"/>
         </w:rPr>
       </w:pPr>
-      <w:bookmarkStart w:id="60" w:name="_Toc405231097"/>
+      <w:bookmarkStart w:id="59" w:name="_Toc405231097"/>
       <w:r>
         <w:br w:type="page"/>
       </w:r>
@@ -40407,13 +40747,13 @@
       <w:pPr>
         <w:pStyle w:val="Heading1"/>
       </w:pPr>
-      <w:bookmarkStart w:id="61" w:name="_Toc410115382"/>
+      <w:bookmarkStart w:id="60" w:name="_Toc410115382"/>
       <w:r>
         <w:lastRenderedPageBreak/>
         <w:t>Data Storage Layer</w:t>
       </w:r>
+      <w:bookmarkEnd w:id="59"/>
       <w:bookmarkEnd w:id="60"/>
-      <w:bookmarkEnd w:id="61"/>
     </w:p>
     <w:p>
       <w:pPr>
@@ -40430,7 +40770,7 @@
           <w:sz w:val="24"/>
           <w:szCs w:val="24"/>
         </w:rPr>
-        <w:t>The Data Storage Layer contains all the subsystems that manages and holds a repository of all the image and data files saved by or accessed by the application. These images and data files may be requested from the Database Manager Subsystem for Image Processing in the Software Processing Layer.</w:t>
+        <w:t>The Data Storage Layer contains all the subsystems and holds a repository of all the image and data files saved by or accessed by the application. These images and data files may be requested from the Database Manager Subsystem for Image Processing in the Software Processing Layer.</w:t>
       </w:r>
     </w:p>
     <w:p>
@@ -40525,15 +40865,15 @@
       <w:pPr>
         <w:pStyle w:val="Heading2"/>
       </w:pPr>
-      <w:bookmarkStart w:id="62" w:name="_Toc405055631"/>
-      <w:bookmarkStart w:id="63" w:name="_Toc405231098"/>
-      <w:bookmarkStart w:id="64" w:name="_Toc410115383"/>
+      <w:bookmarkStart w:id="61" w:name="_Toc405055631"/>
+      <w:bookmarkStart w:id="62" w:name="_Toc405231098"/>
+      <w:bookmarkStart w:id="63" w:name="_Toc410115383"/>
       <w:r>
         <w:t>Image Repository</w:t>
       </w:r>
+      <w:bookmarkEnd w:id="61"/>
       <w:bookmarkEnd w:id="62"/>
       <w:bookmarkEnd w:id="63"/>
-      <w:bookmarkEnd w:id="64"/>
     </w:p>
     <w:p>
       <w:pPr>
@@ -40655,16 +40995,16 @@
       <w:pPr>
         <w:pStyle w:val="Heading2"/>
       </w:pPr>
-      <w:bookmarkStart w:id="65" w:name="_Toc405055632"/>
-      <w:bookmarkStart w:id="66" w:name="_Toc405231099"/>
-      <w:bookmarkStart w:id="67" w:name="_Toc410115384"/>
+      <w:bookmarkStart w:id="64" w:name="_Toc405055632"/>
+      <w:bookmarkStart w:id="65" w:name="_Toc405231099"/>
+      <w:bookmarkStart w:id="66" w:name="_Toc410115384"/>
       <w:r>
         <w:lastRenderedPageBreak/>
         <w:t>File Repository</w:t>
       </w:r>
+      <w:bookmarkEnd w:id="64"/>
       <w:bookmarkEnd w:id="65"/>
       <w:bookmarkEnd w:id="66"/>
-      <w:bookmarkEnd w:id="67"/>
     </w:p>
     <w:p>
       <w:pPr>
@@ -40775,13 +41115,13 @@
       <w:pPr>
         <w:pStyle w:val="Heading2"/>
       </w:pPr>
-      <w:bookmarkStart w:id="68" w:name="_Toc405231100"/>
-      <w:bookmarkStart w:id="69" w:name="_Toc410115385"/>
+      <w:bookmarkStart w:id="67" w:name="_Toc405231100"/>
+      <w:bookmarkStart w:id="68" w:name="_Toc410115385"/>
       <w:r>
         <w:t>Database Management</w:t>
       </w:r>
+      <w:bookmarkEnd w:id="67"/>
       <w:bookmarkEnd w:id="68"/>
-      <w:bookmarkEnd w:id="69"/>
     </w:p>
     <w:p>
       <w:pPr>
@@ -41171,12 +41511,12 @@
       <w:pPr>
         <w:pStyle w:val="Heading1"/>
       </w:pPr>
-      <w:bookmarkStart w:id="70" w:name="_Toc410115386"/>
+      <w:bookmarkStart w:id="69" w:name="_Toc410115386"/>
       <w:r>
         <w:lastRenderedPageBreak/>
         <w:t>Hardware Input Layer</w:t>
       </w:r>
-      <w:bookmarkEnd w:id="70"/>
+      <w:bookmarkEnd w:id="69"/>
     </w:p>
     <w:p>
       <w:pPr>
@@ -41265,11 +41605,11 @@
       <w:r>
         <w:t xml:space="preserve"> </w:t>
       </w:r>
-      <w:bookmarkStart w:id="71" w:name="_Toc410115387"/>
+      <w:bookmarkStart w:id="70" w:name="_Toc410115387"/>
       <w:r>
         <w:t>File Reader Subsystem</w:t>
       </w:r>
-      <w:bookmarkEnd w:id="71"/>
+      <w:bookmarkEnd w:id="70"/>
     </w:p>
     <w:p>
       <w:pPr>
@@ -41560,11 +41900,11 @@
         <w:lastRenderedPageBreak/>
         <w:t xml:space="preserve"> </w:t>
       </w:r>
-      <w:bookmarkStart w:id="72" w:name="_Toc410115388"/>
+      <w:bookmarkStart w:id="71" w:name="_Toc410115388"/>
       <w:r>
         <w:t>Sensor Reader Subcomponent</w:t>
       </w:r>
-      <w:bookmarkEnd w:id="72"/>
+      <w:bookmarkEnd w:id="71"/>
     </w:p>
     <w:p>
       <w:pPr>
@@ -41868,11 +42208,11 @@
       <w:r>
         <w:t xml:space="preserve"> </w:t>
       </w:r>
-      <w:bookmarkStart w:id="73" w:name="_Toc410115389"/>
+      <w:bookmarkStart w:id="72" w:name="_Toc410115389"/>
       <w:r>
         <w:t>Synchronization Input Subsystem</w:t>
       </w:r>
-      <w:bookmarkEnd w:id="73"/>
+      <w:bookmarkEnd w:id="72"/>
     </w:p>
     <w:p>
       <w:pPr>
@@ -42263,11 +42603,11 @@
       <w:r>
         <w:t xml:space="preserve"> </w:t>
       </w:r>
-      <w:bookmarkStart w:id="74" w:name="_Toc410115390"/>
+      <w:bookmarkStart w:id="73" w:name="_Toc410115390"/>
       <w:r>
         <w:t>Camera Processing</w:t>
       </w:r>
-      <w:bookmarkEnd w:id="74"/>
+      <w:bookmarkEnd w:id="73"/>
     </w:p>
     <w:p>
       <w:pPr>
@@ -42552,11 +42892,11 @@
       <w:r>
         <w:t xml:space="preserve"> </w:t>
       </w:r>
-      <w:bookmarkStart w:id="75" w:name="_Toc410115391"/>
+      <w:bookmarkStart w:id="74" w:name="_Toc410115391"/>
       <w:r>
         <w:t>Transfer Data</w:t>
       </w:r>
-      <w:bookmarkEnd w:id="75"/>
+      <w:bookmarkEnd w:id="74"/>
     </w:p>
     <w:p>
       <w:pPr>
@@ -42845,14 +43185,14 @@
       <w:r>
         <w:br w:type="page"/>
       </w:r>
-      <w:bookmarkStart w:id="76" w:name="_Toc404803834"/>
-      <w:bookmarkStart w:id="77" w:name="_Toc410115392"/>
+      <w:bookmarkStart w:id="75" w:name="_Toc404803834"/>
+      <w:bookmarkStart w:id="76" w:name="_Toc410115392"/>
       <w:r>
         <w:lastRenderedPageBreak/>
         <w:t>Hardware Output Layer</w:t>
       </w:r>
+      <w:bookmarkEnd w:id="75"/>
       <w:bookmarkEnd w:id="76"/>
-      <w:bookmarkEnd w:id="77"/>
     </w:p>
     <w:p>
       <w:pPr>
@@ -42951,11 +43291,11 @@
       <w:r>
         <w:t xml:space="preserve"> </w:t>
       </w:r>
-      <w:bookmarkStart w:id="78" w:name="_Toc410115393"/>
+      <w:bookmarkStart w:id="77" w:name="_Toc410115393"/>
       <w:r>
         <w:t>Alarm Subsystem</w:t>
       </w:r>
-      <w:bookmarkEnd w:id="78"/>
+      <w:bookmarkEnd w:id="77"/>
     </w:p>
     <w:p>
       <w:pPr>
@@ -43065,144 +43405,116 @@
           <w:rFonts w:cs="Times New Roman"/>
           <w:b w:val="0"/>
         </w:rPr>
-        <w:t xml:space="preserve">have any </w:t>
-      </w:r>
-      <w:r>
+        <w:t>have any external interfaces.</w:t>
+      </w:r>
+    </w:p>
+    <w:p>
+      <w:pPr>
+        <w:pStyle w:val="Heading2"/>
+      </w:pPr>
+      <w:r>
+        <w:t xml:space="preserve"> </w:t>
+      </w:r>
+      <w:bookmarkStart w:id="78" w:name="_Toc410115394"/>
+      <w:r>
+        <w:t>Light Subsystem</w:t>
+      </w:r>
+      <w:bookmarkEnd w:id="78"/>
+    </w:p>
+    <w:p>
+      <w:pPr>
+        <w:pStyle w:val="Heading3"/>
+        <w:rPr>
+          <w:b w:val="0"/>
+        </w:rPr>
+      </w:pPr>
+      <w:r>
+        <w:t xml:space="preserve">Description: </w:t>
+      </w:r>
+      <w:r>
+        <w:rPr>
+          <w:b w:val="0"/>
+          <w:bCs w:val="0"/>
+        </w:rPr>
+        <w:t xml:space="preserve">Receives input from Output de-multiplexer and causes the LEDs to flash. </w:t>
+      </w:r>
+      <w:r>
+        <w:rPr>
+          <w:b w:val="0"/>
+        </w:rPr>
+        <w:t xml:space="preserve"> </w:t>
+      </w:r>
+    </w:p>
+    <w:p>
+      <w:pPr>
+        <w:pStyle w:val="Heading3"/>
+      </w:pPr>
+      <w:r>
+        <w:t xml:space="preserve">Assumptions: </w:t>
+      </w:r>
+      <w:r>
+        <w:rPr>
+          <w:b w:val="0"/>
+        </w:rPr>
+        <w:t>The LEDs and de-multiplexer are functioning properly</w:t>
+      </w:r>
+      <w:r>
+        <w:rPr>
+          <w:b w:val="0"/>
+        </w:rPr>
+        <w:t>.</w:t>
+      </w:r>
+    </w:p>
+    <w:p>
+      <w:pPr>
+        <w:pStyle w:val="Heading3"/>
+        <w:rPr>
+          <w:b w:val="0"/>
+        </w:rPr>
+      </w:pPr>
+      <w:r>
+        <w:t xml:space="preserve">Responsibilities: </w:t>
+      </w:r>
+      <w:r>
+        <w:rPr>
+          <w:b w:val="0"/>
+          <w:bCs w:val="0"/>
+        </w:rPr>
+        <w:t>It is responsible for generating alert in the form of light on the LEDs upon receiving instruction from output de-multiplexer. It should be able to generate various patterns of light on the LEDs.</w:t>
+      </w:r>
+    </w:p>
+    <w:p>
+      <w:pPr>
+        <w:pStyle w:val="Heading3"/>
+      </w:pPr>
+      <w:r>
+        <w:t>Inter-Layer Interfaces</w:t>
+      </w:r>
+    </w:p>
+    <w:p>
+      <w:pPr>
+        <w:pStyle w:val="Heading3"/>
         <w:rPr>
           <w:rFonts w:cs="Times New Roman"/>
           <w:b w:val="0"/>
         </w:rPr>
-        <w:t>external</w:t>
+      </w:pPr>
+      <w:r>
+        <w:t xml:space="preserve">Public Interfaces: </w:t>
       </w:r>
       <w:r>
         <w:rPr>
           <w:rFonts w:cs="Times New Roman"/>
           <w:b w:val="0"/>
         </w:rPr>
-        <w:t xml:space="preserve"> interfaces.</w:t>
-      </w:r>
-    </w:p>
-    <w:p>
-      <w:pPr>
-        <w:pStyle w:val="Heading2"/>
-      </w:pPr>
-      <w:r>
-        <w:t xml:space="preserve"> </w:t>
-      </w:r>
-      <w:bookmarkStart w:id="79" w:name="_Toc410115394"/>
-      <w:r>
-        <w:t>Light Subsystem</w:t>
-      </w:r>
-      <w:bookmarkEnd w:id="79"/>
-    </w:p>
-    <w:p>
-      <w:pPr>
-        <w:pStyle w:val="Heading3"/>
-        <w:rPr>
-          <w:b w:val="0"/>
-        </w:rPr>
-      </w:pPr>
-      <w:r>
-        <w:t xml:space="preserve">Description: </w:t>
-      </w:r>
-      <w:r>
-        <w:rPr>
-          <w:b w:val="0"/>
-          <w:bCs w:val="0"/>
-        </w:rPr>
-        <w:t xml:space="preserve">Receives input from Output de-multiplexer and causes the LEDs to flash. </w:t>
-      </w:r>
-      <w:r>
-        <w:rPr>
-          <w:b w:val="0"/>
-        </w:rPr>
-        <w:t xml:space="preserve"> </w:t>
-      </w:r>
-    </w:p>
-    <w:p>
-      <w:pPr>
-        <w:pStyle w:val="Heading3"/>
-      </w:pPr>
-      <w:r>
-        <w:t xml:space="preserve">Assumptions: </w:t>
-      </w:r>
-      <w:r>
-        <w:rPr>
-          <w:b w:val="0"/>
-        </w:rPr>
-        <w:t>The LEDs and de-multiplexer are functioning properly</w:t>
-      </w:r>
-      <w:r>
-        <w:rPr>
-          <w:b w:val="0"/>
-        </w:rPr>
-        <w:t>.</w:t>
-      </w:r>
-    </w:p>
-    <w:p>
-      <w:pPr>
-        <w:pStyle w:val="Heading3"/>
-        <w:rPr>
-          <w:b w:val="0"/>
-        </w:rPr>
-      </w:pPr>
-      <w:r>
-        <w:t xml:space="preserve">Responsibilities: </w:t>
-      </w:r>
-      <w:r>
-        <w:rPr>
-          <w:b w:val="0"/>
-          <w:bCs w:val="0"/>
-        </w:rPr>
-        <w:t>It is responsible for generating alert in the form of light on the LEDs upon receiving instruction from output de-multiplexer. It should be able to generate various patterns of light on the LEDs.</w:t>
-      </w:r>
-    </w:p>
-    <w:p>
-      <w:pPr>
-        <w:pStyle w:val="Heading3"/>
-      </w:pPr>
-      <w:r>
-        <w:t>Inter-Layer Interfaces</w:t>
-      </w:r>
-    </w:p>
-    <w:p>
-      <w:pPr>
-        <w:pStyle w:val="Heading3"/>
+        <w:t xml:space="preserve">This subsystem does not </w:t>
+      </w:r>
+      <w:r>
         <w:rPr>
           <w:rFonts w:cs="Times New Roman"/>
           <w:b w:val="0"/>
         </w:rPr>
-      </w:pPr>
-      <w:r>
-        <w:t xml:space="preserve">Public Interfaces: </w:t>
-      </w:r>
-      <w:r>
-        <w:rPr>
-          <w:rFonts w:cs="Times New Roman"/>
-          <w:b w:val="0"/>
-        </w:rPr>
-        <w:t xml:space="preserve">This subsystem does not </w:t>
-      </w:r>
-      <w:r>
-        <w:rPr>
-          <w:rFonts w:cs="Times New Roman"/>
-          <w:b w:val="0"/>
-        </w:rPr>
-        <w:t xml:space="preserve">have any </w:t>
-      </w:r>
-      <w:r>
-        <w:rPr>
-          <w:rFonts w:cs="Times New Roman"/>
-          <w:b w:val="0"/>
-        </w:rPr>
-        <w:t>external</w:t>
-      </w:r>
-      <w:r>
-        <w:rPr>
-          <w:rFonts w:cs="Times New Roman"/>
-          <w:b w:val="0"/>
-        </w:rPr>
-        <w:t xml:space="preserve"> interfaces.</w:t>
+        <w:t>have any external interfaces.</w:t>
       </w:r>
     </w:p>
     <w:p/>
@@ -43214,11 +43526,11 @@
         <w:lastRenderedPageBreak/>
         <w:t xml:space="preserve"> </w:t>
       </w:r>
-      <w:bookmarkStart w:id="80" w:name="_Toc410115395"/>
+      <w:bookmarkStart w:id="79" w:name="_Toc410115395"/>
       <w:r>
         <w:t>Output De-multiplexer</w:t>
       </w:r>
-      <w:bookmarkEnd w:id="80"/>
+      <w:bookmarkEnd w:id="79"/>
     </w:p>
     <w:p>
       <w:pPr>
@@ -43546,14 +43858,14 @@
       <w:pPr>
         <w:pStyle w:val="Heading1"/>
       </w:pPr>
-      <w:bookmarkStart w:id="81" w:name="_Toc410115396"/>
+      <w:bookmarkStart w:id="80" w:name="_Toc410115396"/>
       <w:r>
         <w:t>Hardware Processing</w:t>
       </w:r>
       <w:r>
         <w:t xml:space="preserve"> Layer</w:t>
       </w:r>
-      <w:bookmarkEnd w:id="81"/>
+      <w:bookmarkEnd w:id="80"/>
     </w:p>
     <w:p>
       <w:pPr>
@@ -43684,11 +43996,11 @@
       <w:r>
         <w:t xml:space="preserve"> </w:t>
       </w:r>
-      <w:bookmarkStart w:id="82" w:name="_Toc410115397"/>
+      <w:bookmarkStart w:id="81" w:name="_Toc410115397"/>
       <w:r>
         <w:t>Hardware Input Driver Subsystem</w:t>
       </w:r>
-      <w:bookmarkEnd w:id="82"/>
+      <w:bookmarkEnd w:id="81"/>
     </w:p>
     <w:p>
       <w:pPr>
@@ -44023,11 +44335,11 @@
       <w:r>
         <w:t xml:space="preserve"> </w:t>
       </w:r>
-      <w:bookmarkStart w:id="83" w:name="_Toc410115398"/>
+      <w:bookmarkStart w:id="82" w:name="_Toc410115398"/>
       <w:r>
         <w:t>Hardware Output Driver Subsystem</w:t>
       </w:r>
-      <w:bookmarkEnd w:id="83"/>
+      <w:bookmarkEnd w:id="82"/>
     </w:p>
     <w:p>
       <w:pPr>
@@ -44341,11 +44653,11 @@
       <w:r>
         <w:t xml:space="preserve"> </w:t>
       </w:r>
-      <w:bookmarkStart w:id="84" w:name="_Toc410115399"/>
+      <w:bookmarkStart w:id="83" w:name="_Toc410115399"/>
       <w:r>
         <w:t>Synchronization Subsystem</w:t>
       </w:r>
-      <w:bookmarkEnd w:id="84"/>
+      <w:bookmarkEnd w:id="83"/>
     </w:p>
     <w:p>
       <w:pPr>
@@ -44493,11 +44805,11 @@
       <w:r>
         <w:t xml:space="preserve"> </w:t>
       </w:r>
-      <w:bookmarkStart w:id="85" w:name="_Toc410115400"/>
+      <w:bookmarkStart w:id="84" w:name="_Toc410115400"/>
       <w:r>
         <w:t>Sketcher Processing Subsystem</w:t>
       </w:r>
-      <w:bookmarkEnd w:id="85"/>
+      <w:bookmarkEnd w:id="84"/>
     </w:p>
     <w:p>
       <w:pPr>
@@ -44880,11 +45192,11 @@
       <w:r>
         <w:t xml:space="preserve"> </w:t>
       </w:r>
-      <w:bookmarkStart w:id="86" w:name="_Toc410115401"/>
+      <w:bookmarkStart w:id="85" w:name="_Toc410115401"/>
       <w:r>
         <w:t>Position Processing Subsystem</w:t>
       </w:r>
-      <w:bookmarkEnd w:id="86"/>
+      <w:bookmarkEnd w:id="85"/>
     </w:p>
     <w:p>
       <w:pPr>
@@ -45288,11 +45600,11 @@
       <w:pPr>
         <w:pStyle w:val="Heading1"/>
       </w:pPr>
-      <w:bookmarkStart w:id="87" w:name="_Toc410115402"/>
+      <w:bookmarkStart w:id="86" w:name="_Toc410115402"/>
       <w:r>
         <w:t>Sketch Layer</w:t>
       </w:r>
-      <w:bookmarkEnd w:id="87"/>
+      <w:bookmarkEnd w:id="86"/>
     </w:p>
     <w:p>
       <w:pPr>
@@ -45381,11 +45693,11 @@
       <w:r>
         <w:t xml:space="preserve"> </w:t>
       </w:r>
-      <w:bookmarkStart w:id="88" w:name="_Toc410115403"/>
+      <w:bookmarkStart w:id="87" w:name="_Toc410115403"/>
       <w:r>
         <w:t>Sketcher Synchronization Subsystem</w:t>
       </w:r>
-      <w:bookmarkEnd w:id="88"/>
+      <w:bookmarkEnd w:id="87"/>
     </w:p>
     <w:p>
       <w:pPr>
@@ -45848,14 +46160,14 @@
       <w:r>
         <w:t xml:space="preserve"> </w:t>
       </w:r>
-      <w:bookmarkStart w:id="89" w:name="_Toc410115404"/>
+      <w:bookmarkStart w:id="88" w:name="_Toc410115404"/>
       <w:r>
         <w:t>Depletion</w:t>
       </w:r>
       <w:r>
         <w:t xml:space="preserve"> Subsystem</w:t>
       </w:r>
-      <w:bookmarkEnd w:id="89"/>
+      <w:bookmarkEnd w:id="88"/>
     </w:p>
     <w:p>
       <w:pPr>
@@ -46195,14 +46507,14 @@
       <w:r>
         <w:t xml:space="preserve"> </w:t>
       </w:r>
-      <w:bookmarkStart w:id="90" w:name="_Toc410115405"/>
+      <w:bookmarkStart w:id="89" w:name="_Toc410115405"/>
       <w:r>
         <w:t>Piston</w:t>
       </w:r>
       <w:r>
         <w:t xml:space="preserve"> Subsystem</w:t>
       </w:r>
-      <w:bookmarkEnd w:id="90"/>
+      <w:bookmarkEnd w:id="89"/>
     </w:p>
     <w:p>
       <w:pPr>
@@ -46331,12 +46643,12 @@
       <w:pPr>
         <w:pStyle w:val="Heading1"/>
       </w:pPr>
-      <w:bookmarkStart w:id="91" w:name="_Toc410115406"/>
+      <w:bookmarkStart w:id="90" w:name="_Toc410115406"/>
       <w:r>
         <w:lastRenderedPageBreak/>
         <w:t>Motion Layer</w:t>
       </w:r>
-      <w:bookmarkEnd w:id="91"/>
+      <w:bookmarkEnd w:id="90"/>
     </w:p>
     <w:p>
       <w:pPr>
@@ -46495,11 +46807,11 @@
       <w:r>
         <w:t xml:space="preserve"> </w:t>
       </w:r>
-      <w:bookmarkStart w:id="92" w:name="_Toc410115407"/>
+      <w:bookmarkStart w:id="91" w:name="_Toc410115407"/>
       <w:r>
         <w:t>Motion Synchronization Subsystem</w:t>
       </w:r>
-      <w:bookmarkEnd w:id="92"/>
+      <w:bookmarkEnd w:id="91"/>
     </w:p>
     <w:p>
       <w:pPr>
@@ -46926,136 +47238,136 @@
         <w:lastRenderedPageBreak/>
         <w:t xml:space="preserve"> </w:t>
       </w:r>
-      <w:bookmarkStart w:id="93" w:name="_Toc410115408"/>
+      <w:bookmarkStart w:id="92" w:name="_Toc410115408"/>
       <w:r>
         <w:t>Motion-Driver Subsystem</w:t>
       </w:r>
+      <w:bookmarkEnd w:id="92"/>
+    </w:p>
+    <w:p>
+      <w:pPr>
+        <w:pStyle w:val="Heading3"/>
+      </w:pPr>
+      <w:r>
+        <w:t xml:space="preserve">Description: </w:t>
+      </w:r>
+      <w:r>
+        <w:rPr>
+          <w:b w:val="0"/>
+        </w:rPr>
+        <w:t>This</w:t>
+      </w:r>
+      <w:r>
+        <w:t xml:space="preserve"> </w:t>
+      </w:r>
+      <w:r>
+        <w:rPr>
+          <w:b w:val="0"/>
+        </w:rPr>
+        <w:t xml:space="preserve">subsystem will be in charge </w:t>
+      </w:r>
+      <w:r>
+        <w:rPr>
+          <w:b w:val="0"/>
+        </w:rPr>
+        <w:t>of</w:t>
+      </w:r>
+      <w:r>
+        <w:rPr>
+          <w:b w:val="0"/>
+        </w:rPr>
+        <w:t xml:space="preserve"> controlling the motors of the Sidewalk Sketcher and essentially controlling the physical motion of the device. This interface will control with the lowest level of the Sidewalk sketcher providing motion.</w:t>
+      </w:r>
+    </w:p>
+    <w:p>
+      <w:pPr>
+        <w:pStyle w:val="Heading3"/>
+      </w:pPr>
+      <w:r>
+        <w:t xml:space="preserve">Assumptions: </w:t>
+      </w:r>
+      <w:r>
+        <w:rPr>
+          <w:b w:val="0"/>
+        </w:rPr>
+        <w:t>There are no explicit assumptions for this subsystem.</w:t>
+      </w:r>
+    </w:p>
+    <w:p>
+      <w:pPr>
+        <w:pStyle w:val="Heading3"/>
+      </w:pPr>
+      <w:r>
+        <w:t xml:space="preserve">Responsibilities: </w:t>
+      </w:r>
+      <w:r>
+        <w:rPr>
+          <w:b w:val="0"/>
+        </w:rPr>
+        <w:t>This subsystem will interface with the motor drivers and provide the appropriate voltage to the motors in order to move the robot the required position.</w:t>
+      </w:r>
+    </w:p>
+    <w:p>
+      <w:pPr>
+        <w:pStyle w:val="Heading3"/>
+      </w:pPr>
+      <w:r>
+        <w:t>Inter-Layer Interfaces</w:t>
+      </w:r>
+      <w:r>
+        <w:t>:</w:t>
+      </w:r>
+      <w:r>
+        <w:t xml:space="preserve"> </w:t>
+      </w:r>
+      <w:r>
+        <w:rPr>
+          <w:b w:val="0"/>
+        </w:rPr>
+        <w:t xml:space="preserve">This subsystem does not have </w:t>
+      </w:r>
+      <w:r>
+        <w:rPr>
+          <w:b w:val="0"/>
+        </w:rPr>
+        <w:t>internal</w:t>
+      </w:r>
+      <w:r>
+        <w:rPr>
+          <w:b w:val="0"/>
+        </w:rPr>
+        <w:t xml:space="preserve"> interfaces.</w:t>
+      </w:r>
+    </w:p>
+    <w:p>
+      <w:pPr>
+        <w:pStyle w:val="Heading3"/>
+        <w:rPr>
+          <w:b w:val="0"/>
+        </w:rPr>
+      </w:pPr>
+      <w:r>
+        <w:t xml:space="preserve">Public Interfaces: </w:t>
+      </w:r>
+      <w:r>
+        <w:rPr>
+          <w:b w:val="0"/>
+        </w:rPr>
+        <w:t>This subsystem does not have external interfaces.</w:t>
+      </w:r>
+    </w:p>
+    <w:p>
+      <w:pPr>
+        <w:pStyle w:val="Heading2"/>
+      </w:pPr>
+      <w:r>
+        <w:t xml:space="preserve"> </w:t>
+      </w:r>
+      <w:bookmarkStart w:id="93" w:name="_Toc410115409"/>
+      <w:r>
+        <w:t>Position Subsystem</w:t>
+      </w:r>
       <w:bookmarkEnd w:id="93"/>
-    </w:p>
-    <w:p>
-      <w:pPr>
-        <w:pStyle w:val="Heading3"/>
-      </w:pPr>
-      <w:r>
-        <w:t xml:space="preserve">Description: </w:t>
-      </w:r>
-      <w:r>
-        <w:rPr>
-          <w:b w:val="0"/>
-        </w:rPr>
-        <w:t>This</w:t>
-      </w:r>
-      <w:r>
-        <w:t xml:space="preserve"> </w:t>
-      </w:r>
-      <w:r>
-        <w:rPr>
-          <w:b w:val="0"/>
-        </w:rPr>
-        <w:t xml:space="preserve">subsystem will be in charge </w:t>
-      </w:r>
-      <w:r>
-        <w:rPr>
-          <w:b w:val="0"/>
-        </w:rPr>
-        <w:t>of</w:t>
-      </w:r>
-      <w:r>
-        <w:rPr>
-          <w:b w:val="0"/>
-        </w:rPr>
-        <w:t xml:space="preserve"> controlling the motors of the Sidewalk Sketcher and essentially controlling the physical motion of the device. This interface will control with the lowest level of the Sidewalk sketcher providing motion.</w:t>
-      </w:r>
-    </w:p>
-    <w:p>
-      <w:pPr>
-        <w:pStyle w:val="Heading3"/>
-      </w:pPr>
-      <w:r>
-        <w:t xml:space="preserve">Assumptions: </w:t>
-      </w:r>
-      <w:r>
-        <w:rPr>
-          <w:b w:val="0"/>
-        </w:rPr>
-        <w:t>There are no explicit assumptions for this subsystem.</w:t>
-      </w:r>
-    </w:p>
-    <w:p>
-      <w:pPr>
-        <w:pStyle w:val="Heading3"/>
-      </w:pPr>
-      <w:r>
-        <w:t xml:space="preserve">Responsibilities: </w:t>
-      </w:r>
-      <w:r>
-        <w:rPr>
-          <w:b w:val="0"/>
-        </w:rPr>
-        <w:t>This subsystem will interface with the motor drivers and provide the appropriate voltage to the motors in order to move the robot the required position.</w:t>
-      </w:r>
-    </w:p>
-    <w:p>
-      <w:pPr>
-        <w:pStyle w:val="Heading3"/>
-      </w:pPr>
-      <w:r>
-        <w:t>Inter-Layer Interfaces</w:t>
-      </w:r>
-      <w:r>
-        <w:t>:</w:t>
-      </w:r>
-      <w:r>
-        <w:t xml:space="preserve"> </w:t>
-      </w:r>
-      <w:r>
-        <w:rPr>
-          <w:b w:val="0"/>
-        </w:rPr>
-        <w:t xml:space="preserve">This subsystem does not have </w:t>
-      </w:r>
-      <w:r>
-        <w:rPr>
-          <w:b w:val="0"/>
-        </w:rPr>
-        <w:t>internal</w:t>
-      </w:r>
-      <w:r>
-        <w:rPr>
-          <w:b w:val="0"/>
-        </w:rPr>
-        <w:t xml:space="preserve"> interfaces.</w:t>
-      </w:r>
-    </w:p>
-    <w:p>
-      <w:pPr>
-        <w:pStyle w:val="Heading3"/>
-        <w:rPr>
-          <w:b w:val="0"/>
-        </w:rPr>
-      </w:pPr>
-      <w:r>
-        <w:t xml:space="preserve">Public Interfaces: </w:t>
-      </w:r>
-      <w:r>
-        <w:rPr>
-          <w:b w:val="0"/>
-        </w:rPr>
-        <w:t>This subsystem does not have external interfaces.</w:t>
-      </w:r>
-    </w:p>
-    <w:p>
-      <w:pPr>
-        <w:pStyle w:val="Heading2"/>
-      </w:pPr>
-      <w:r>
-        <w:t xml:space="preserve"> </w:t>
-      </w:r>
-      <w:bookmarkStart w:id="94" w:name="_Toc410115409"/>
-      <w:r>
-        <w:t>Position Subsystem</w:t>
-      </w:r>
-      <w:bookmarkEnd w:id="94"/>
     </w:p>
     <w:p>
       <w:pPr>
@@ -47444,11 +47756,11 @@
       <w:pPr>
         <w:pStyle w:val="Heading1"/>
       </w:pPr>
-      <w:bookmarkStart w:id="95" w:name="_Toc410115410"/>
+      <w:bookmarkStart w:id="94" w:name="_Toc410115410"/>
       <w:r>
         <w:t>Requirements Mapping</w:t>
       </w:r>
-      <w:bookmarkEnd w:id="95"/>
+      <w:bookmarkEnd w:id="94"/>
     </w:p>
     <w:p>
       <w:pPr>
@@ -49950,137 +50262,230 @@
       <w:pPr>
         <w:pStyle w:val="Heading1"/>
       </w:pPr>
-      <w:bookmarkStart w:id="96" w:name="_Toc410115411"/>
+      <w:bookmarkStart w:id="95" w:name="_Toc410115411"/>
       <w:r>
         <w:t>Operating System Dependencies</w:t>
       </w:r>
+      <w:bookmarkEnd w:id="95"/>
+    </w:p>
+    <w:p>
+      <w:pPr>
+        <w:rPr>
+          <w:sz w:val="24"/>
+          <w:szCs w:val="24"/>
+        </w:rPr>
+      </w:pPr>
+      <w:r>
+        <w:rPr>
+          <w:sz w:val="24"/>
+          <w:szCs w:val="24"/>
+        </w:rPr>
+        <w:t xml:space="preserve">This section is about the dependencies of our system layers with operating systems, form of libraries and interfaces. The system is designed to be dependent on two different modules. The initial step, which is to setup the user interface for </w:t>
+      </w:r>
+      <w:r>
+        <w:rPr>
+          <w:sz w:val="24"/>
+          <w:szCs w:val="24"/>
+        </w:rPr>
+        <w:t>Sidewalk</w:t>
+      </w:r>
+      <w:r>
+        <w:rPr>
+          <w:sz w:val="24"/>
+          <w:szCs w:val="24"/>
+        </w:rPr>
+        <w:t xml:space="preserve"> Sketchers on u</w:t>
+      </w:r>
+      <w:r>
+        <w:rPr>
+          <w:sz w:val="24"/>
+          <w:szCs w:val="24"/>
+        </w:rPr>
+        <w:t>sers</w:t>
+      </w:r>
+      <w:r>
+        <w:rPr>
+          <w:sz w:val="24"/>
+          <w:szCs w:val="24"/>
+        </w:rPr>
+        <w:t>’</w:t>
+      </w:r>
+      <w:r>
+        <w:rPr>
+          <w:sz w:val="24"/>
+          <w:szCs w:val="24"/>
+        </w:rPr>
+        <w:t xml:space="preserve"> </w:t>
+      </w:r>
+      <w:r>
+        <w:rPr>
+          <w:sz w:val="24"/>
+          <w:szCs w:val="24"/>
+        </w:rPr>
+        <w:t>computer, will be built using</w:t>
+      </w:r>
+      <w:r>
+        <w:rPr>
+          <w:sz w:val="24"/>
+          <w:szCs w:val="24"/>
+        </w:rPr>
+        <w:t xml:space="preserve"> the</w:t>
+      </w:r>
+      <w:r>
+        <w:rPr>
+          <w:sz w:val="24"/>
+          <w:szCs w:val="24"/>
+        </w:rPr>
+        <w:t xml:space="preserve"> </w:t>
+      </w:r>
+      <w:r>
+        <w:rPr>
+          <w:sz w:val="24"/>
+          <w:szCs w:val="24"/>
+        </w:rPr>
+        <w:t>Python</w:t>
+      </w:r>
+      <w:r>
+        <w:rPr>
+          <w:sz w:val="24"/>
+          <w:szCs w:val="24"/>
+        </w:rPr>
+        <w:t xml:space="preserve"> programming</w:t>
+      </w:r>
+      <w:r>
+        <w:rPr>
+          <w:sz w:val="24"/>
+          <w:szCs w:val="24"/>
+        </w:rPr>
+        <w:t xml:space="preserve"> language. The user interface</w:t>
+      </w:r>
+      <w:r>
+        <w:rPr>
+          <w:sz w:val="24"/>
+          <w:szCs w:val="24"/>
+        </w:rPr>
+        <w:t xml:space="preserve"> will be </w:t>
+      </w:r>
+      <w:r>
+        <w:rPr>
+          <w:sz w:val="24"/>
+          <w:szCs w:val="24"/>
+        </w:rPr>
+        <w:t>designed for</w:t>
+      </w:r>
+      <w:r>
+        <w:rPr>
+          <w:sz w:val="24"/>
+          <w:szCs w:val="24"/>
+        </w:rPr>
+        <w:t xml:space="preserve"> </w:t>
+      </w:r>
+      <w:r>
+        <w:rPr>
+          <w:sz w:val="24"/>
+          <w:szCs w:val="24"/>
+        </w:rPr>
+        <w:t>Windows users</w:t>
+      </w:r>
+      <w:r>
+        <w:rPr>
+          <w:sz w:val="24"/>
+          <w:szCs w:val="24"/>
+        </w:rPr>
+        <w:t xml:space="preserve">. Next, the user </w:t>
+      </w:r>
+      <w:r>
+        <w:rPr>
+          <w:sz w:val="24"/>
+          <w:szCs w:val="24"/>
+        </w:rPr>
+        <w:t>load</w:t>
+      </w:r>
+      <w:r>
+        <w:rPr>
+          <w:sz w:val="24"/>
+          <w:szCs w:val="24"/>
+        </w:rPr>
+        <w:t>s</w:t>
+      </w:r>
+      <w:r>
+        <w:rPr>
+          <w:sz w:val="24"/>
+          <w:szCs w:val="24"/>
+        </w:rPr>
+        <w:t xml:space="preserve"> process image into the </w:t>
+      </w:r>
+      <w:r>
+        <w:rPr>
+          <w:sz w:val="24"/>
+          <w:szCs w:val="24"/>
+        </w:rPr>
+        <w:t>Sidewalk</w:t>
+      </w:r>
+      <w:r>
+        <w:rPr>
+          <w:sz w:val="24"/>
+          <w:szCs w:val="24"/>
+        </w:rPr>
+        <w:t xml:space="preserve"> Sketcher, which uses Raspberry Pi</w:t>
+      </w:r>
+      <w:r>
+        <w:rPr>
+          <w:sz w:val="24"/>
+          <w:szCs w:val="24"/>
+        </w:rPr>
+        <w:t xml:space="preserve"> that is dependent on</w:t>
+      </w:r>
+      <w:r>
+        <w:rPr>
+          <w:sz w:val="24"/>
+          <w:szCs w:val="24"/>
+        </w:rPr>
+        <w:t xml:space="preserve"> a</w:t>
+      </w:r>
+      <w:r>
+        <w:rPr>
+          <w:sz w:val="24"/>
+          <w:szCs w:val="24"/>
+        </w:rPr>
+        <w:t xml:space="preserve"> Linux kernel-base operating system</w:t>
+      </w:r>
+      <w:r>
+        <w:rPr>
+          <w:sz w:val="24"/>
+          <w:szCs w:val="24"/>
+        </w:rPr>
+        <w:t xml:space="preserve"> known as </w:t>
+      </w:r>
+      <w:proofErr w:type="spellStart"/>
+      <w:r>
+        <w:rPr>
+          <w:sz w:val="24"/>
+          <w:szCs w:val="24"/>
+        </w:rPr>
+        <w:t>Raspian</w:t>
+      </w:r>
+      <w:proofErr w:type="spellEnd"/>
+      <w:r>
+        <w:rPr>
+          <w:sz w:val="24"/>
+          <w:szCs w:val="24"/>
+        </w:rPr>
+        <w:t>.</w:t>
+      </w:r>
+    </w:p>
+    <w:p>
+      <w:pPr>
+        <w:pStyle w:val="Heading2"/>
+      </w:pPr>
+      <w:r>
+        <w:t xml:space="preserve"> </w:t>
+      </w:r>
+      <w:bookmarkStart w:id="96" w:name="_Toc410115412"/>
+      <w:r>
+        <w:t>Software Input Layer</w:t>
+      </w:r>
       <w:bookmarkEnd w:id="96"/>
-    </w:p>
-    <w:p>
-      <w:pPr>
-        <w:rPr>
-          <w:sz w:val="24"/>
-          <w:szCs w:val="24"/>
-        </w:rPr>
-      </w:pPr>
-      <w:r>
-        <w:rPr>
-          <w:sz w:val="24"/>
-          <w:szCs w:val="24"/>
-        </w:rPr>
-        <w:t xml:space="preserve">This section is about the dependencies of our system layers with operating systems, form of libraries and interfaces. The system is designed to be dependent on two different modules. The initial step, which is to setup the user interface for </w:t>
-      </w:r>
-      <w:r>
-        <w:rPr>
-          <w:sz w:val="24"/>
-          <w:szCs w:val="24"/>
-        </w:rPr>
-        <w:t>Sidewalk</w:t>
-      </w:r>
-      <w:r>
-        <w:rPr>
-          <w:sz w:val="24"/>
-          <w:szCs w:val="24"/>
-        </w:rPr>
-        <w:t xml:space="preserve"> Sketchers on u</w:t>
-      </w:r>
-      <w:r>
-        <w:rPr>
-          <w:sz w:val="24"/>
-          <w:szCs w:val="24"/>
-        </w:rPr>
-        <w:t>sers</w:t>
-      </w:r>
-      <w:r>
-        <w:rPr>
-          <w:sz w:val="24"/>
-          <w:szCs w:val="24"/>
-        </w:rPr>
-        <w:t>’</w:t>
-      </w:r>
-      <w:r>
-        <w:rPr>
-          <w:sz w:val="24"/>
-          <w:szCs w:val="24"/>
-        </w:rPr>
-        <w:t xml:space="preserve"> </w:t>
-      </w:r>
-      <w:r>
-        <w:rPr>
-          <w:sz w:val="24"/>
-          <w:szCs w:val="24"/>
-        </w:rPr>
-        <w:t xml:space="preserve">computer, will be built using </w:t>
-      </w:r>
-      <w:r>
-        <w:rPr>
-          <w:sz w:val="24"/>
-          <w:szCs w:val="24"/>
-        </w:rPr>
-        <w:t>Python language. The user interface</w:t>
-      </w:r>
-      <w:r>
-        <w:rPr>
-          <w:sz w:val="24"/>
-          <w:szCs w:val="24"/>
-        </w:rPr>
-        <w:t xml:space="preserve"> will be built </w:t>
-      </w:r>
-      <w:r>
-        <w:rPr>
-          <w:sz w:val="24"/>
-          <w:szCs w:val="24"/>
-        </w:rPr>
-        <w:t>focused</w:t>
-      </w:r>
-      <w:r>
-        <w:rPr>
-          <w:sz w:val="24"/>
-          <w:szCs w:val="24"/>
-        </w:rPr>
-        <w:t xml:space="preserve"> on </w:t>
-      </w:r>
-      <w:r>
-        <w:rPr>
-          <w:sz w:val="24"/>
-          <w:szCs w:val="24"/>
-        </w:rPr>
-        <w:t xml:space="preserve">Windows users. Next step is to load process image into the </w:t>
-      </w:r>
-      <w:r>
-        <w:rPr>
-          <w:sz w:val="24"/>
-          <w:szCs w:val="24"/>
-        </w:rPr>
-        <w:t>Sidewalk</w:t>
-      </w:r>
-      <w:r>
-        <w:rPr>
-          <w:sz w:val="24"/>
-          <w:szCs w:val="24"/>
-        </w:rPr>
-        <w:t xml:space="preserve"> Sketcher system, which uses Raspberry Pi</w:t>
-      </w:r>
-      <w:r>
-        <w:rPr>
-          <w:sz w:val="24"/>
-          <w:szCs w:val="24"/>
-        </w:rPr>
-        <w:t xml:space="preserve"> that is dependent on Linux kernel-base operating system.</w:t>
-      </w:r>
-    </w:p>
-    <w:p>
-      <w:pPr>
-        <w:pStyle w:val="Heading2"/>
-      </w:pPr>
-      <w:r>
-        <w:t xml:space="preserve"> </w:t>
-      </w:r>
-      <w:bookmarkStart w:id="97" w:name="_Toc410115412"/>
-      <w:r>
-        <w:t>Software Input Layer</w:t>
-      </w:r>
-      <w:bookmarkEnd w:id="97"/>
     </w:p>
     <w:p>
       <w:pPr>
@@ -50101,7 +50506,7 @@
           <w:sz w:val="24"/>
           <w:szCs w:val="24"/>
         </w:rPr>
-        <w:t>The Software Input layer is dependent on Windows operating system. The user interface</w:t>
+        <w:t xml:space="preserve">The Software Input layer is </w:t>
       </w:r>
       <w:r>
         <w:rPr>
@@ -50109,7 +50514,7 @@
           <w:sz w:val="24"/>
           <w:szCs w:val="24"/>
         </w:rPr>
-        <w:t xml:space="preserve"> for Windows is created using </w:t>
+        <w:t>designed for the</w:t>
       </w:r>
       <w:r>
         <w:rPr>
@@ -50117,7 +50522,7 @@
           <w:sz w:val="24"/>
           <w:szCs w:val="24"/>
         </w:rPr>
-        <w:t>Python language.</w:t>
+        <w:t xml:space="preserve"> Windows operating system. The user interface</w:t>
       </w:r>
       <w:r>
         <w:rPr>
@@ -50125,7 +50530,7 @@
           <w:sz w:val="24"/>
           <w:szCs w:val="24"/>
         </w:rPr>
-        <w:t xml:space="preserve"> Software input layer is responsible of converting the image file into two color</w:t>
+        <w:t xml:space="preserve"> for Windows is created using</w:t>
       </w:r>
       <w:r>
         <w:rPr>
@@ -50133,7 +50538,7 @@
           <w:sz w:val="24"/>
           <w:szCs w:val="24"/>
         </w:rPr>
-        <w:t xml:space="preserve"> image using Open CV library. In addition, the Software Input Layer is </w:t>
+        <w:t xml:space="preserve"> the</w:t>
       </w:r>
       <w:r>
         <w:rPr>
@@ -50141,7 +50546,7 @@
           <w:sz w:val="24"/>
           <w:szCs w:val="24"/>
         </w:rPr>
-        <w:t>responsible for loading and reading image file selected by the user. To read and load the file w</w:t>
+        <w:t xml:space="preserve"> </w:t>
       </w:r>
       <w:r>
         <w:rPr>
@@ -50149,7 +50554,7 @@
           <w:sz w:val="24"/>
           <w:szCs w:val="24"/>
         </w:rPr>
-        <w:t>e will be using CSV library in Python</w:t>
+        <w:t xml:space="preserve">Python </w:t>
       </w:r>
       <w:r>
         <w:rPr>
@@ -50157,6 +50562,166 @@
           <w:sz w:val="24"/>
           <w:szCs w:val="24"/>
         </w:rPr>
+        <w:t xml:space="preserve">programming </w:t>
+      </w:r>
+      <w:r>
+        <w:rPr>
+          <w:rFonts w:ascii="Times" w:hAnsi="Times" w:cs="Times"/>
+          <w:sz w:val="24"/>
+          <w:szCs w:val="24"/>
+        </w:rPr>
+        <w:t>language.</w:t>
+      </w:r>
+      <w:r>
+        <w:rPr>
+          <w:rFonts w:ascii="Times" w:hAnsi="Times" w:cs="Times"/>
+          <w:sz w:val="24"/>
+          <w:szCs w:val="24"/>
+        </w:rPr>
+        <w:t xml:space="preserve"> </w:t>
+      </w:r>
+      <w:r>
+        <w:rPr>
+          <w:rFonts w:ascii="Times" w:hAnsi="Times" w:cs="Times"/>
+          <w:sz w:val="24"/>
+          <w:szCs w:val="24"/>
+        </w:rPr>
+        <w:t>The Software Input L</w:t>
+      </w:r>
+      <w:r>
+        <w:rPr>
+          <w:rFonts w:ascii="Times" w:hAnsi="Times" w:cs="Times"/>
+          <w:sz w:val="24"/>
+          <w:szCs w:val="24"/>
+        </w:rPr>
+        <w:t xml:space="preserve">ayer is responsible </w:t>
+      </w:r>
+      <w:r>
+        <w:rPr>
+          <w:rFonts w:ascii="Times" w:hAnsi="Times" w:cs="Times"/>
+          <w:sz w:val="24"/>
+          <w:szCs w:val="24"/>
+        </w:rPr>
+        <w:t>for</w:t>
+      </w:r>
+      <w:r>
+        <w:rPr>
+          <w:rFonts w:ascii="Times" w:hAnsi="Times" w:cs="Times"/>
+          <w:sz w:val="24"/>
+          <w:szCs w:val="24"/>
+        </w:rPr>
+        <w:t xml:space="preserve"> converting the image file into</w:t>
+      </w:r>
+      <w:r>
+        <w:rPr>
+          <w:rFonts w:ascii="Times" w:hAnsi="Times" w:cs="Times"/>
+          <w:sz w:val="24"/>
+          <w:szCs w:val="24"/>
+        </w:rPr>
+        <w:t xml:space="preserve"> a</w:t>
+      </w:r>
+      <w:r>
+        <w:rPr>
+          <w:rFonts w:ascii="Times" w:hAnsi="Times" w:cs="Times"/>
+          <w:sz w:val="24"/>
+          <w:szCs w:val="24"/>
+        </w:rPr>
+        <w:t xml:space="preserve"> two color</w:t>
+      </w:r>
+      <w:r>
+        <w:rPr>
+          <w:rFonts w:ascii="Times" w:hAnsi="Times" w:cs="Times"/>
+          <w:sz w:val="24"/>
+          <w:szCs w:val="24"/>
+        </w:rPr>
+        <w:t xml:space="preserve"> image using Open CV library</w:t>
+      </w:r>
+      <w:r>
+        <w:rPr>
+          <w:rFonts w:ascii="Times" w:hAnsi="Times" w:cs="Times"/>
+          <w:sz w:val="24"/>
+          <w:szCs w:val="24"/>
+        </w:rPr>
+        <w:t xml:space="preserve"> or another similar library</w:t>
+      </w:r>
+      <w:r>
+        <w:rPr>
+          <w:rFonts w:ascii="Times" w:hAnsi="Times" w:cs="Times"/>
+          <w:sz w:val="24"/>
+          <w:szCs w:val="24"/>
+        </w:rPr>
+        <w:t xml:space="preserve">. In addition, the Software Input Layer is </w:t>
+      </w:r>
+      <w:r>
+        <w:rPr>
+          <w:rFonts w:ascii="Times" w:hAnsi="Times" w:cs="Times"/>
+          <w:sz w:val="24"/>
+          <w:szCs w:val="24"/>
+        </w:rPr>
+        <w:t>responsible for loading and reading</w:t>
+      </w:r>
+      <w:r>
+        <w:rPr>
+          <w:rFonts w:ascii="Times" w:hAnsi="Times" w:cs="Times"/>
+          <w:sz w:val="24"/>
+          <w:szCs w:val="24"/>
+        </w:rPr>
+        <w:t xml:space="preserve"> the</w:t>
+      </w:r>
+      <w:r>
+        <w:rPr>
+          <w:rFonts w:ascii="Times" w:hAnsi="Times" w:cs="Times"/>
+          <w:sz w:val="24"/>
+          <w:szCs w:val="24"/>
+        </w:rPr>
+        <w:t xml:space="preserve"> image file selected by the user. To read and load the file w</w:t>
+      </w:r>
+      <w:r>
+        <w:rPr>
+          <w:rFonts w:ascii="Times" w:hAnsi="Times" w:cs="Times"/>
+          <w:sz w:val="24"/>
+          <w:szCs w:val="24"/>
+        </w:rPr>
+        <w:t xml:space="preserve">e </w:t>
+      </w:r>
+      <w:r>
+        <w:rPr>
+          <w:rFonts w:ascii="Times" w:hAnsi="Times" w:cs="Times"/>
+          <w:sz w:val="24"/>
+          <w:szCs w:val="24"/>
+        </w:rPr>
+        <w:t>expect</w:t>
+      </w:r>
+      <w:r>
+        <w:rPr>
+          <w:rFonts w:ascii="Times" w:hAnsi="Times" w:cs="Times"/>
+          <w:sz w:val="24"/>
+          <w:szCs w:val="24"/>
+        </w:rPr>
+        <w:t xml:space="preserve"> </w:t>
+      </w:r>
+      <w:r>
+        <w:rPr>
+          <w:rFonts w:ascii="Times" w:hAnsi="Times" w:cs="Times"/>
+          <w:sz w:val="24"/>
+          <w:szCs w:val="24"/>
+        </w:rPr>
+        <w:t>to use the</w:t>
+      </w:r>
+      <w:r>
+        <w:rPr>
+          <w:rFonts w:ascii="Times" w:hAnsi="Times" w:cs="Times"/>
+          <w:sz w:val="24"/>
+          <w:szCs w:val="24"/>
+        </w:rPr>
+        <w:t xml:space="preserve"> CSV library in Python</w:t>
+      </w:r>
+      <w:r>
+        <w:rPr>
+          <w:rFonts w:ascii="Times" w:hAnsi="Times" w:cs="Times"/>
+          <w:sz w:val="24"/>
+          <w:szCs w:val="24"/>
+        </w:rPr>
         <w:t>.</w:t>
       </w:r>
     </w:p>
@@ -50167,11 +50732,11 @@
       <w:r>
         <w:t xml:space="preserve"> </w:t>
       </w:r>
-      <w:bookmarkStart w:id="98" w:name="_Toc410115413"/>
+      <w:bookmarkStart w:id="97" w:name="_Toc410115413"/>
       <w:r>
         <w:t>Software Output Layer</w:t>
       </w:r>
-      <w:bookmarkEnd w:id="98"/>
+      <w:bookmarkEnd w:id="97"/>
     </w:p>
     <w:p>
       <w:pPr>
@@ -50192,6 +50757,14 @@
           <w:sz w:val="24"/>
           <w:szCs w:val="24"/>
         </w:rPr>
+        <w:t xml:space="preserve">The </w:t>
+      </w:r>
+      <w:r>
+        <w:rPr>
+          <w:rFonts w:ascii="Times" w:hAnsi="Times" w:cs="Times"/>
+          <w:sz w:val="24"/>
+          <w:szCs w:val="24"/>
+        </w:rPr>
         <w:t xml:space="preserve">Software Output Layer communicates with the interface to send the final image to data </w:t>
       </w:r>
       <w:r>
@@ -50234,11 +50807,11 @@
       <w:r>
         <w:t xml:space="preserve"> </w:t>
       </w:r>
-      <w:bookmarkStart w:id="99" w:name="_Toc410115414"/>
+      <w:bookmarkStart w:id="98" w:name="_Toc410115414"/>
       <w:r>
         <w:t>Software Processing Layer</w:t>
       </w:r>
-      <w:bookmarkEnd w:id="99"/>
+      <w:bookmarkEnd w:id="98"/>
     </w:p>
     <w:p>
       <w:pPr>
@@ -50269,11 +50842,11 @@
       <w:r>
         <w:t xml:space="preserve"> </w:t>
       </w:r>
-      <w:bookmarkStart w:id="100" w:name="_Toc410115415"/>
+      <w:bookmarkStart w:id="99" w:name="_Toc410115415"/>
       <w:r>
         <w:t>Hardware Input Layer</w:t>
       </w:r>
-      <w:bookmarkEnd w:id="100"/>
+      <w:bookmarkEnd w:id="99"/>
     </w:p>
     <w:p>
       <w:pPr>
@@ -50294,7 +50867,7 @@
           <w:sz w:val="24"/>
           <w:szCs w:val="24"/>
         </w:rPr>
-        <w:t>The Hardware input layer is dependent on Linux Kernel-base Operating System. The Hardware Input Layer is responsible to read and load the processed image into th</w:t>
+        <w:t xml:space="preserve">The Hardware input layer is dependent on </w:t>
       </w:r>
       <w:r>
         <w:rPr>
@@ -50302,6 +50875,48 @@
           <w:sz w:val="24"/>
           <w:szCs w:val="24"/>
         </w:rPr>
+        <w:t xml:space="preserve">a </w:t>
+      </w:r>
+      <w:r>
+        <w:rPr>
+          <w:rFonts w:ascii="Times" w:hAnsi="Times" w:cs="Times"/>
+          <w:sz w:val="24"/>
+          <w:szCs w:val="24"/>
+        </w:rPr>
+        <w:t>Linux Kernel-base Operating System</w:t>
+      </w:r>
+      <w:r>
+        <w:rPr>
+          <w:rFonts w:ascii="Times" w:hAnsi="Times" w:cs="Times"/>
+          <w:sz w:val="24"/>
+          <w:szCs w:val="24"/>
+        </w:rPr>
+        <w:t xml:space="preserve"> or </w:t>
+      </w:r>
+      <w:proofErr w:type="spellStart"/>
+      <w:r>
+        <w:rPr>
+          <w:rFonts w:ascii="Times" w:hAnsi="Times" w:cs="Times"/>
+          <w:sz w:val="24"/>
+          <w:szCs w:val="24"/>
+        </w:rPr>
+        <w:t>Raspian</w:t>
+      </w:r>
+      <w:proofErr w:type="spellEnd"/>
+      <w:r>
+        <w:rPr>
+          <w:rFonts w:ascii="Times" w:hAnsi="Times" w:cs="Times"/>
+          <w:sz w:val="24"/>
+          <w:szCs w:val="24"/>
+        </w:rPr>
+        <w:t>. The Hardware Input Layer is responsible to read and load the processed image into th</w:t>
+      </w:r>
+      <w:r>
+        <w:rPr>
+          <w:rFonts w:ascii="Times" w:hAnsi="Times" w:cs="Times"/>
+          <w:sz w:val="24"/>
+          <w:szCs w:val="24"/>
+        </w:rPr>
         <w:t>e user interface for Raspberry Pi. The interface for the R</w:t>
       </w:r>
       <w:r>
@@ -50326,7 +50941,7 @@
           <w:sz w:val="24"/>
           <w:szCs w:val="24"/>
         </w:rPr>
-        <w:t xml:space="preserve"> language. </w:t>
+        <w:t xml:space="preserve">. </w:t>
       </w:r>
     </w:p>
     <w:p>
@@ -50336,11 +50951,11 @@
       <w:r>
         <w:t xml:space="preserve"> </w:t>
       </w:r>
-      <w:bookmarkStart w:id="101" w:name="_Toc410115416"/>
+      <w:bookmarkStart w:id="100" w:name="_Toc410115416"/>
       <w:r>
         <w:t>Hardware Output Layer</w:t>
       </w:r>
-      <w:bookmarkEnd w:id="101"/>
+      <w:bookmarkEnd w:id="100"/>
     </w:p>
     <w:p>
       <w:pPr>
@@ -50361,7 +50976,7 @@
           <w:sz w:val="24"/>
           <w:szCs w:val="24"/>
         </w:rPr>
-        <w:t xml:space="preserve">The hardware output layer is dependent on Linux Kernel-base Operating System. The hardware output layer is responsible to communicate with alarm subsystem and light subsystem. This layer will communicate with alarm and light subsystem using instructions obtained from </w:t>
+        <w:t xml:space="preserve">The hardware output layer is </w:t>
       </w:r>
       <w:r>
         <w:rPr>
@@ -50369,7 +50984,7 @@
           <w:sz w:val="24"/>
           <w:szCs w:val="24"/>
         </w:rPr>
-        <w:t>Python</w:t>
+        <w:t xml:space="preserve">also </w:t>
       </w:r>
       <w:r>
         <w:rPr>
@@ -50377,7 +50992,83 @@
           <w:sz w:val="24"/>
           <w:szCs w:val="24"/>
         </w:rPr>
-        <w:t xml:space="preserve"> language operated in Linux.</w:t>
+        <w:t xml:space="preserve">dependent on </w:t>
+      </w:r>
+      <w:proofErr w:type="spellStart"/>
+      <w:r>
+        <w:rPr>
+          <w:rFonts w:ascii="Times" w:hAnsi="Times" w:cs="Times"/>
+          <w:sz w:val="24"/>
+          <w:szCs w:val="24"/>
+        </w:rPr>
+        <w:t>Raspian</w:t>
+      </w:r>
+      <w:proofErr w:type="spellEnd"/>
+      <w:r>
+        <w:rPr>
+          <w:rFonts w:ascii="Times" w:hAnsi="Times" w:cs="Times"/>
+          <w:sz w:val="24"/>
+          <w:szCs w:val="24"/>
+        </w:rPr>
+        <w:t>. The hardware output layer is responsible to communicate with</w:t>
+      </w:r>
+      <w:r>
+        <w:rPr>
+          <w:rFonts w:ascii="Times" w:hAnsi="Times" w:cs="Times"/>
+          <w:sz w:val="24"/>
+          <w:szCs w:val="24"/>
+        </w:rPr>
+        <w:t xml:space="preserve"> the</w:t>
+      </w:r>
+      <w:r>
+        <w:rPr>
+          <w:rFonts w:ascii="Times" w:hAnsi="Times" w:cs="Times"/>
+          <w:sz w:val="24"/>
+          <w:szCs w:val="24"/>
+        </w:rPr>
+        <w:t xml:space="preserve"> alarm subsystem and</w:t>
+      </w:r>
+      <w:r>
+        <w:rPr>
+          <w:rFonts w:ascii="Times" w:hAnsi="Times" w:cs="Times"/>
+          <w:sz w:val="24"/>
+          <w:szCs w:val="24"/>
+        </w:rPr>
+        <w:t xml:space="preserve"> the</w:t>
+      </w:r>
+      <w:r>
+        <w:rPr>
+          <w:rFonts w:ascii="Times" w:hAnsi="Times" w:cs="Times"/>
+          <w:sz w:val="24"/>
+          <w:szCs w:val="24"/>
+        </w:rPr>
+        <w:t xml:space="preserve"> light subsystem. This layer will </w:t>
+      </w:r>
+      <w:r>
+        <w:rPr>
+          <w:rFonts w:ascii="Times" w:hAnsi="Times" w:cs="Times"/>
+          <w:sz w:val="24"/>
+          <w:szCs w:val="24"/>
+        </w:rPr>
+        <w:t xml:space="preserve">perform this communication using source code written in </w:t>
+      </w:r>
+      <w:proofErr w:type="spellStart"/>
+      <w:r>
+        <w:rPr>
+          <w:rFonts w:ascii="Times" w:hAnsi="Times" w:cs="Times"/>
+          <w:sz w:val="24"/>
+          <w:szCs w:val="24"/>
+        </w:rPr>
+        <w:t>Raspian</w:t>
+      </w:r>
+      <w:proofErr w:type="spellEnd"/>
+      <w:r>
+        <w:rPr>
+          <w:rFonts w:ascii="Times" w:hAnsi="Times" w:cs="Times"/>
+          <w:sz w:val="24"/>
+          <w:szCs w:val="24"/>
+        </w:rPr>
+        <w:t>.</w:t>
       </w:r>
     </w:p>
     <w:p>
@@ -50387,11 +51078,11 @@
       <w:r>
         <w:t xml:space="preserve"> </w:t>
       </w:r>
-      <w:bookmarkStart w:id="102" w:name="_Toc410115417"/>
+      <w:bookmarkStart w:id="101" w:name="_Toc410115417"/>
       <w:r>
         <w:t>Sketch Layer</w:t>
       </w:r>
-      <w:bookmarkEnd w:id="102"/>
+      <w:bookmarkEnd w:id="101"/>
     </w:p>
     <w:p>
       <w:pPr>
@@ -50412,7 +51103,7 @@
           <w:sz w:val="24"/>
           <w:szCs w:val="24"/>
         </w:rPr>
-        <w:t xml:space="preserve">Packet of data will be received from Hardware Processing layer by sketcher layer being dependent on Linux Kernel which will convert the data into instructions running </w:t>
+        <w:t>Information</w:t>
       </w:r>
       <w:r>
         <w:rPr>
@@ -50420,7 +51111,7 @@
           <w:sz w:val="24"/>
           <w:szCs w:val="24"/>
         </w:rPr>
-        <w:t>Python</w:t>
+        <w:t xml:space="preserve"> will be received from Hardware Processing layer by</w:t>
       </w:r>
       <w:r>
         <w:rPr>
@@ -50428,7 +51119,105 @@
           <w:sz w:val="24"/>
           <w:szCs w:val="24"/>
         </w:rPr>
-        <w:t xml:space="preserve"> codes.  </w:t>
+        <w:t xml:space="preserve"> the Sketch L</w:t>
+      </w:r>
+      <w:r>
+        <w:rPr>
+          <w:rFonts w:ascii="Times" w:hAnsi="Times" w:cs="Times"/>
+          <w:sz w:val="24"/>
+          <w:szCs w:val="24"/>
+        </w:rPr>
+        <w:t>ayer</w:t>
+      </w:r>
+      <w:r>
+        <w:rPr>
+          <w:rFonts w:ascii="Times" w:hAnsi="Times" w:cs="Times"/>
+          <w:sz w:val="24"/>
+          <w:szCs w:val="24"/>
+        </w:rPr>
+        <w:t>.</w:t>
+      </w:r>
+      <w:r>
+        <w:rPr>
+          <w:rFonts w:ascii="Times" w:hAnsi="Times" w:cs="Times"/>
+          <w:sz w:val="24"/>
+          <w:szCs w:val="24"/>
+        </w:rPr>
+        <w:t xml:space="preserve"> </w:t>
+      </w:r>
+      <w:r>
+        <w:rPr>
+          <w:rFonts w:ascii="Times" w:hAnsi="Times" w:cs="Times"/>
+          <w:sz w:val="24"/>
+          <w:szCs w:val="24"/>
+        </w:rPr>
+        <w:t>This layer is</w:t>
+      </w:r>
+      <w:r>
+        <w:rPr>
+          <w:rFonts w:ascii="Times" w:hAnsi="Times" w:cs="Times"/>
+          <w:sz w:val="24"/>
+          <w:szCs w:val="24"/>
+        </w:rPr>
+        <w:t xml:space="preserve"> dependent on </w:t>
+      </w:r>
+      <w:proofErr w:type="spellStart"/>
+      <w:r>
+        <w:rPr>
+          <w:rFonts w:ascii="Times" w:hAnsi="Times" w:cs="Times"/>
+          <w:sz w:val="24"/>
+          <w:szCs w:val="24"/>
+        </w:rPr>
+        <w:t>Raspian</w:t>
+      </w:r>
+      <w:proofErr w:type="spellEnd"/>
+      <w:r>
+        <w:rPr>
+          <w:rFonts w:ascii="Times" w:hAnsi="Times" w:cs="Times"/>
+          <w:sz w:val="24"/>
+          <w:szCs w:val="24"/>
+        </w:rPr>
+        <w:t xml:space="preserve"> and</w:t>
+      </w:r>
+      <w:r>
+        <w:rPr>
+          <w:rFonts w:ascii="Times" w:hAnsi="Times" w:cs="Times"/>
+          <w:sz w:val="24"/>
+          <w:szCs w:val="24"/>
+        </w:rPr>
+        <w:t xml:space="preserve"> will </w:t>
+      </w:r>
+      <w:r>
+        <w:rPr>
+          <w:rFonts w:ascii="Times" w:hAnsi="Times" w:cs="Times"/>
+          <w:sz w:val="24"/>
+          <w:szCs w:val="24"/>
+        </w:rPr>
+        <w:t>use</w:t>
+      </w:r>
+      <w:r>
+        <w:rPr>
+          <w:rFonts w:ascii="Times" w:hAnsi="Times" w:cs="Times"/>
+          <w:sz w:val="24"/>
+          <w:szCs w:val="24"/>
+        </w:rPr>
+        <w:t xml:space="preserve"> the data </w:t>
+      </w:r>
+      <w:r>
+        <w:rPr>
+          <w:rFonts w:ascii="Times" w:hAnsi="Times" w:cs="Times"/>
+          <w:sz w:val="24"/>
+          <w:szCs w:val="24"/>
+        </w:rPr>
+        <w:t>it receives as conditions to know what action to perform next.</w:t>
+      </w:r>
+      <w:r>
+        <w:rPr>
+          <w:rFonts w:ascii="Times" w:hAnsi="Times" w:cs="Times"/>
+          <w:sz w:val="24"/>
+          <w:szCs w:val="24"/>
+        </w:rPr>
+        <w:t xml:space="preserve">  </w:t>
       </w:r>
     </w:p>
     <w:p>
@@ -50452,11 +51241,11 @@
       <w:r>
         <w:t xml:space="preserve"> </w:t>
       </w:r>
-      <w:bookmarkStart w:id="103" w:name="_Toc410115418"/>
+      <w:bookmarkStart w:id="102" w:name="_Toc410115418"/>
       <w:r>
         <w:t>Motion Layer</w:t>
       </w:r>
-      <w:bookmarkEnd w:id="103"/>
+      <w:bookmarkEnd w:id="102"/>
     </w:p>
     <w:p>
       <w:pPr>
@@ -50477,7 +51266,7 @@
           <w:sz w:val="24"/>
           <w:szCs w:val="24"/>
         </w:rPr>
-        <w:t xml:space="preserve">Packet of data will be received from Hardware Processing layer by Motion layer being dependent on Linux Kernel, which will convert the data into instructions running </w:t>
+        <w:t>Information</w:t>
       </w:r>
       <w:r>
         <w:rPr>
@@ -50485,7 +51274,7 @@
           <w:sz w:val="24"/>
           <w:szCs w:val="24"/>
         </w:rPr>
-        <w:t>Python</w:t>
+        <w:t xml:space="preserve"> will be rec</w:t>
       </w:r>
       <w:r>
         <w:rPr>
@@ -50493,7 +51282,137 @@
           <w:sz w:val="24"/>
           <w:szCs w:val="24"/>
         </w:rPr>
-        <w:t xml:space="preserve"> codes.</w:t>
+        <w:t>eived from Hardware Processing L</w:t>
+      </w:r>
+      <w:r>
+        <w:rPr>
+          <w:rFonts w:ascii="Times" w:hAnsi="Times" w:cs="Times"/>
+          <w:sz w:val="24"/>
+          <w:szCs w:val="24"/>
+        </w:rPr>
+        <w:t>ayer by</w:t>
+      </w:r>
+      <w:r>
+        <w:rPr>
+          <w:rFonts w:ascii="Times" w:hAnsi="Times" w:cs="Times"/>
+          <w:sz w:val="24"/>
+          <w:szCs w:val="24"/>
+        </w:rPr>
+        <w:t xml:space="preserve"> the Motion L</w:t>
+      </w:r>
+      <w:r>
+        <w:rPr>
+          <w:rFonts w:ascii="Times" w:hAnsi="Times" w:cs="Times"/>
+          <w:sz w:val="24"/>
+          <w:szCs w:val="24"/>
+        </w:rPr>
+        <w:t>ayer</w:t>
+      </w:r>
+      <w:r>
+        <w:rPr>
+          <w:rFonts w:ascii="Times" w:hAnsi="Times" w:cs="Times"/>
+          <w:sz w:val="24"/>
+          <w:szCs w:val="24"/>
+        </w:rPr>
+        <w:t>.</w:t>
+      </w:r>
+      <w:r>
+        <w:rPr>
+          <w:rFonts w:ascii="Times" w:hAnsi="Times" w:cs="Times"/>
+          <w:sz w:val="24"/>
+          <w:szCs w:val="24"/>
+        </w:rPr>
+        <w:t xml:space="preserve"> </w:t>
+      </w:r>
+      <w:r>
+        <w:rPr>
+          <w:rFonts w:ascii="Times" w:hAnsi="Times" w:cs="Times"/>
+          <w:sz w:val="24"/>
+          <w:szCs w:val="24"/>
+        </w:rPr>
+        <w:t>This layer is</w:t>
+      </w:r>
+      <w:r>
+        <w:rPr>
+          <w:rFonts w:ascii="Times" w:hAnsi="Times" w:cs="Times"/>
+          <w:sz w:val="24"/>
+          <w:szCs w:val="24"/>
+        </w:rPr>
+        <w:t xml:space="preserve"> dependent on </w:t>
+      </w:r>
+      <w:proofErr w:type="spellStart"/>
+      <w:r>
+        <w:rPr>
+          <w:rFonts w:ascii="Times" w:hAnsi="Times" w:cs="Times"/>
+          <w:sz w:val="24"/>
+          <w:szCs w:val="24"/>
+        </w:rPr>
+        <w:t>Raspian</w:t>
+      </w:r>
+      <w:proofErr w:type="spellEnd"/>
+      <w:r>
+        <w:rPr>
+          <w:rFonts w:ascii="Times" w:hAnsi="Times" w:cs="Times"/>
+          <w:sz w:val="24"/>
+          <w:szCs w:val="24"/>
+        </w:rPr>
+        <w:t xml:space="preserve"> and</w:t>
+      </w:r>
+      <w:r>
+        <w:rPr>
+          <w:rFonts w:ascii="Times" w:hAnsi="Times" w:cs="Times"/>
+          <w:sz w:val="24"/>
+          <w:szCs w:val="24"/>
+        </w:rPr>
+        <w:t xml:space="preserve"> will </w:t>
+      </w:r>
+      <w:r>
+        <w:rPr>
+          <w:rFonts w:ascii="Times" w:hAnsi="Times" w:cs="Times"/>
+          <w:sz w:val="24"/>
+          <w:szCs w:val="24"/>
+        </w:rPr>
+        <w:t>use</w:t>
+      </w:r>
+      <w:r>
+        <w:rPr>
+          <w:rFonts w:ascii="Times" w:hAnsi="Times" w:cs="Times"/>
+          <w:sz w:val="24"/>
+          <w:szCs w:val="24"/>
+        </w:rPr>
+        <w:t xml:space="preserve"> the data </w:t>
+      </w:r>
+      <w:r>
+        <w:rPr>
+          <w:rFonts w:ascii="Times" w:hAnsi="Times" w:cs="Times"/>
+          <w:sz w:val="24"/>
+          <w:szCs w:val="24"/>
+        </w:rPr>
+        <w:t xml:space="preserve">it </w:t>
+      </w:r>
+      <w:r>
+        <w:rPr>
+          <w:rFonts w:ascii="Times" w:hAnsi="Times" w:cs="Times"/>
+          <w:sz w:val="24"/>
+          <w:szCs w:val="24"/>
+        </w:rPr>
+        <w:t>receives</w:t>
+      </w:r>
+      <w:r>
+        <w:rPr>
+          <w:rFonts w:ascii="Times" w:hAnsi="Times" w:cs="Times"/>
+          <w:sz w:val="24"/>
+          <w:szCs w:val="24"/>
+        </w:rPr>
+        <w:t xml:space="preserve"> as conditions to know </w:t>
+      </w:r>
+      <w:r>
+        <w:rPr>
+          <w:rFonts w:ascii="Times" w:hAnsi="Times" w:cs="Times"/>
+          <w:sz w:val="24"/>
+          <w:szCs w:val="24"/>
+        </w:rPr>
+        <w:t>where to move next.</w:t>
       </w:r>
     </w:p>
     <w:p>
@@ -50503,11 +51422,11 @@
       <w:r>
         <w:t xml:space="preserve"> </w:t>
       </w:r>
-      <w:bookmarkStart w:id="104" w:name="_Toc410115419"/>
+      <w:bookmarkStart w:id="103" w:name="_Toc410115419"/>
       <w:r>
         <w:t>Hardware Processing Layer</w:t>
       </w:r>
-      <w:bookmarkEnd w:id="104"/>
+      <w:bookmarkEnd w:id="103"/>
     </w:p>
     <w:p>
       <w:pPr>
@@ -50528,6 +51447,14 @@
           <w:sz w:val="24"/>
           <w:szCs w:val="24"/>
         </w:rPr>
+        <w:t xml:space="preserve">The </w:t>
+      </w:r>
+      <w:r>
+        <w:rPr>
+          <w:rFonts w:ascii="Times" w:hAnsi="Times" w:cs="Times"/>
+          <w:sz w:val="24"/>
+          <w:szCs w:val="24"/>
+        </w:rPr>
         <w:t>Hardware Processing Layer</w:t>
       </w:r>
       <w:r>
@@ -50536,7 +51463,7 @@
           <w:sz w:val="24"/>
           <w:szCs w:val="24"/>
         </w:rPr>
-        <w:t xml:space="preserve"> will obtain data packets from hardware input layer. Hardware processing layer depends on </w:t>
+        <w:t xml:space="preserve"> will obtain data packets from</w:t>
       </w:r>
       <w:r>
         <w:rPr>
@@ -50544,7 +51471,7 @@
           <w:sz w:val="24"/>
           <w:szCs w:val="24"/>
         </w:rPr>
-        <w:t xml:space="preserve">Linux Kernel to run </w:t>
+        <w:t xml:space="preserve"> the Hardware Input L</w:t>
       </w:r>
       <w:r>
         <w:rPr>
@@ -50552,7 +51479,7 @@
           <w:sz w:val="24"/>
           <w:szCs w:val="24"/>
         </w:rPr>
-        <w:t>Python</w:t>
+        <w:t xml:space="preserve">ayer. </w:t>
       </w:r>
       <w:r>
         <w:rPr>
@@ -50560,7 +51487,7 @@
           <w:sz w:val="24"/>
           <w:szCs w:val="24"/>
         </w:rPr>
-        <w:t xml:space="preserve"> </w:t>
+        <w:t>The Hardware Processing L</w:t>
       </w:r>
       <w:r>
         <w:rPr>
@@ -50568,7 +51495,7 @@
           <w:sz w:val="24"/>
           <w:szCs w:val="24"/>
         </w:rPr>
-        <w:t>codes, which</w:t>
+        <w:t xml:space="preserve">ayer </w:t>
       </w:r>
       <w:r>
         <w:rPr>
@@ -50576,24 +51503,28 @@
           <w:sz w:val="24"/>
           <w:szCs w:val="24"/>
         </w:rPr>
-        <w:t xml:space="preserve"> will be using CVS </w:t>
-      </w:r>
+        <w:t xml:space="preserve">is dependent on the </w:t>
+      </w:r>
+      <w:proofErr w:type="spellStart"/>
       <w:r>
         <w:rPr>
           <w:rFonts w:ascii="Times" w:hAnsi="Times" w:cs="Times"/>
           <w:sz w:val="24"/>
           <w:szCs w:val="24"/>
         </w:rPr>
-        <w:t>Python</w:t>
-      </w:r>
+        <w:t>Raspian</w:t>
+      </w:r>
+      <w:proofErr w:type="spellEnd"/>
       <w:r>
         <w:rPr>
           <w:rFonts w:ascii="Times" w:hAnsi="Times" w:cs="Times"/>
           <w:sz w:val="24"/>
           <w:szCs w:val="24"/>
         </w:rPr>
-        <w:t xml:space="preserve"> library.</w:t>
-      </w:r>
+        <w:t xml:space="preserve"> operating system as well.</w:t>
+      </w:r>
+      <w:bookmarkStart w:id="104" w:name="_GoBack"/>
+      <w:bookmarkEnd w:id="104"/>
     </w:p>
     <w:p>
       <w:pPr>
@@ -54307,7 +55238,7 @@
 </file>
 
 <file path=customXml/itemProps1.xml><?xml version="1.0" encoding="utf-8"?>
-<ds:datastoreItem xmlns:ds="http://schemas.openxmlformats.org/officeDocument/2006/customXml" ds:itemID="{B314ED2B-2A1E-4FD1-9482-D97AD0644556}">
+<ds:datastoreItem xmlns:ds="http://schemas.openxmlformats.org/officeDocument/2006/customXml" ds:itemID="{F0F56E39-3DEA-42C3-99C7-9D6E7D54FC41}">
   <ds:schemaRefs>
     <ds:schemaRef ds:uri="http://schemas.openxmlformats.org/officeDocument/2006/bibliography"/>
   </ds:schemaRefs>

</xml_diff>

<commit_message>
Looked over by LPHAM pt2
caught more changes.
</commit_message>
<xml_diff>
--- a/Documents/ADS_TeamSketchers.docx
+++ b/Documents/ADS_TeamSketchers.docx
@@ -1,6 +1,6 @@
 
 <file path=word/document.xml><?xml version="1.0" encoding="utf-8"?>
-<w:document xmlns:wpc="http://schemas.microsoft.com/office/word/2010/wordprocessingCanvas" xmlns:mc="http://schemas.openxmlformats.org/markup-compatibility/2006" xmlns:o="urn:schemas-microsoft-com:office:office" xmlns:r="http://schemas.openxmlformats.org/officeDocument/2006/relationships" xmlns:m="http://schemas.openxmlformats.org/officeDocument/2006/math" xmlns:v="urn:schemas-microsoft-com:vml" xmlns:wp14="http://schemas.microsoft.com/office/word/2010/wordprocessingDrawing" xmlns:wp="http://schemas.openxmlformats.org/drawingml/2006/wordprocessingDrawing" xmlns:w10="urn:schemas-microsoft-com:office:word" xmlns:w="http://schemas.openxmlformats.org/wordprocessingml/2006/main" xmlns:w14="http://schemas.microsoft.com/office/word/2010/wordml" xmlns:w15="http://schemas.microsoft.com/office/word/2012/wordml" xmlns:wpg="http://schemas.microsoft.com/office/word/2010/wordprocessingGroup" xmlns:wpi="http://schemas.microsoft.com/office/word/2010/wordprocessingInk" xmlns:wne="http://schemas.microsoft.com/office/word/2006/wordml" xmlns:wps="http://schemas.microsoft.com/office/word/2010/wordprocessingShape" mc:Ignorable="w14 w15 wp14">
+<w:document xmlns:wpc="http://schemas.microsoft.com/office/word/2010/wordprocessingCanvas" xmlns:mc="http://schemas.openxmlformats.org/markup-compatibility/2006" xmlns:o="urn:schemas-microsoft-com:office:office" xmlns:r="http://schemas.openxmlformats.org/officeDocument/2006/relationships" xmlns:m="http://schemas.openxmlformats.org/officeDocument/2006/math" xmlns:v="urn:schemas-microsoft-com:vml" xmlns:wp14="http://schemas.microsoft.com/office/word/2010/wordprocessingDrawing" xmlns:wp="http://schemas.openxmlformats.org/drawingml/2006/wordprocessingDrawing" xmlns:w10="urn:schemas-microsoft-com:office:word" xmlns:w="http://schemas.openxmlformats.org/wordprocessingml/2006/main" xmlns:w14="http://schemas.microsoft.com/office/word/2010/wordml" xmlns:wpg="http://schemas.microsoft.com/office/word/2010/wordprocessingGroup" xmlns:wpi="http://schemas.microsoft.com/office/word/2010/wordprocessingInk" xmlns:wne="http://schemas.microsoft.com/office/word/2006/wordml" xmlns:wps="http://schemas.microsoft.com/office/word/2010/wordprocessingShape" mc:Ignorable="w14 wp14">
   <w:body>
     <w:p>
       <w:pPr>
@@ -240,7 +240,7 @@
         <w:rPr>
           <w:noProof/>
         </w:rPr>
-        <w:t>28 January 2015 @ 11:49:00 PM</w:t>
+        <w:t>28 January 2015 @ 11:11:00 PM</w:t>
       </w:r>
       <w:r>
         <w:fldChar w:fldCharType="end"/>
@@ -10139,7 +10139,7 @@
                     </pic:cNvPicPr>
                   </pic:nvPicPr>
                   <pic:blipFill>
-                    <a:blip r:embed="rId6">
+                    <a:blip r:embed="rId7">
                       <a:extLst>
                         <a:ext uri="{28A0092B-C50C-407E-A947-70E740481C1C}">
                           <a14:useLocalDpi xmlns:a14="http://schemas.microsoft.com/office/drawing/2010/main" val="0"/>
@@ -34559,7 +34559,15 @@
           <w:sz w:val="24"/>
           <w:szCs w:val="24"/>
         </w:rPr>
-        <w:t>view the chalk color that will be used when the image is actually being sketched. This layer however, will not insure that the image looks in real life like it will look in the user interface because the actual color will depend on what colors are actually loaded into the Sidewalk Sketcher.</w:t>
+        <w:t xml:space="preserve">view the chalk color that will be used when the image is actually being sketched. </w:t>
+      </w:r>
+      <w:r>
+        <w:rPr>
+          <w:rFonts w:eastAsia="Batang"/>
+          <w:sz w:val="24"/>
+          <w:szCs w:val="24"/>
+        </w:rPr>
+        <w:t>This layer does not ensure the quality and coloring of the image processed by the Sidewalk Sketcher.</w:t>
       </w:r>
     </w:p>
     <w:p>
@@ -35213,7 +35221,7 @@
                     </pic:cNvPicPr>
                   </pic:nvPicPr>
                   <pic:blipFill>
-                    <a:blip r:embed="rId7">
+                    <a:blip r:embed="rId8">
                       <a:extLst>
                         <a:ext uri="{28A0092B-C50C-407E-A947-70E740481C1C}">
                           <a14:useLocalDpi xmlns:a14="http://schemas.microsoft.com/office/drawing/2010/main" val="0"/>
@@ -36152,7 +36160,7 @@
                     </pic:cNvPicPr>
                   </pic:nvPicPr>
                   <pic:blipFill>
-                    <a:blip r:embed="rId8">
+                    <a:blip r:embed="rId9">
                       <a:extLst>
                         <a:ext uri="{28A0092B-C50C-407E-A947-70E740481C1C}">
                           <a14:useLocalDpi xmlns:a14="http://schemas.microsoft.com/office/drawing/2010/main" val="0"/>
@@ -37563,7 +37571,7 @@
                     <pic:cNvPicPr/>
                   </pic:nvPicPr>
                   <pic:blipFill>
-                    <a:blip r:embed="rId9">
+                    <a:blip r:embed="rId10">
                       <a:extLst>
                         <a:ext uri="{28A0092B-C50C-407E-A947-70E740481C1C}">
                           <a14:useLocalDpi xmlns:a14="http://schemas.microsoft.com/office/drawing/2010/main" val="0"/>
@@ -38204,7 +38212,13 @@
         <w:rPr>
           <w:b w:val="0"/>
         </w:rPr>
-        <w:t xml:space="preserve">It also communicates with the file generator subsystem. </w:t>
+        <w:t>The Information Processing</w:t>
+      </w:r>
+      <w:r>
+        <w:rPr>
+          <w:b w:val="0"/>
+        </w:rPr>
+        <w:t xml:space="preserve"> also communicates with the file generator subsystem. </w:t>
       </w:r>
     </w:p>
     <w:p>
@@ -38918,7 +38932,7 @@
                     </pic:cNvPicPr>
                   </pic:nvPicPr>
                   <pic:blipFill>
-                    <a:blip r:embed="rId10">
+                    <a:blip r:embed="rId11">
                       <a:extLst>
                         <a:ext uri="{28A0092B-C50C-407E-A947-70E740481C1C}">
                           <a14:useLocalDpi xmlns:a14="http://schemas.microsoft.com/office/drawing/2010/main" val="0"/>
@@ -40136,13 +40150,6 @@
           <w:rFonts w:eastAsia="Batang"/>
           <w:b w:val="0"/>
         </w:rPr>
-        <w:t>‘</w:t>
-      </w:r>
-      <w:r>
-        <w:rPr>
-          <w:rFonts w:eastAsia="Batang"/>
-          <w:b w:val="0"/>
-        </w:rPr>
         <w:t>inch.</w:t>
       </w:r>
     </w:p>
@@ -41160,7 +41167,6 @@
           <w:szCs w:val="24"/>
         </w:rPr>
       </w:pPr>
-      <w:bookmarkStart w:id="61" w:name="_GoBack"/>
       <w:r>
         <w:rPr>
           <w:rFonts w:eastAsia="Batang"/>
@@ -41187,7 +41193,7 @@
                     </pic:cNvPicPr>
                   </pic:nvPicPr>
                   <pic:blipFill>
-                    <a:blip r:embed="rId11">
+                    <a:blip r:embed="rId12">
                       <a:extLst>
                         <a:ext uri="{28A0092B-C50C-407E-A947-70E740481C1C}">
                           <a14:useLocalDpi xmlns:a14="http://schemas.microsoft.com/office/drawing/2010/main" val="0"/>
@@ -41218,7 +41224,6 @@
           </wp:inline>
         </w:drawing>
       </w:r>
-      <w:bookmarkEnd w:id="61"/>
     </w:p>
     <w:p>
       <w:pPr>
@@ -41235,15 +41240,15 @@
       <w:pPr>
         <w:pStyle w:val="Heading2"/>
       </w:pPr>
-      <w:bookmarkStart w:id="62" w:name="_Toc405055631"/>
-      <w:bookmarkStart w:id="63" w:name="_Toc405231098"/>
-      <w:bookmarkStart w:id="64" w:name="_Toc410115383"/>
+      <w:bookmarkStart w:id="61" w:name="_Toc405055631"/>
+      <w:bookmarkStart w:id="62" w:name="_Toc405231098"/>
+      <w:bookmarkStart w:id="63" w:name="_Toc410115383"/>
       <w:r>
         <w:t>Image Repository</w:t>
       </w:r>
+      <w:bookmarkEnd w:id="61"/>
       <w:bookmarkEnd w:id="62"/>
       <w:bookmarkEnd w:id="63"/>
-      <w:bookmarkEnd w:id="64"/>
     </w:p>
     <w:p>
       <w:pPr>
@@ -41365,16 +41370,16 @@
       <w:pPr>
         <w:pStyle w:val="Heading2"/>
       </w:pPr>
-      <w:bookmarkStart w:id="65" w:name="_Toc405055632"/>
-      <w:bookmarkStart w:id="66" w:name="_Toc405231099"/>
-      <w:bookmarkStart w:id="67" w:name="_Toc410115384"/>
+      <w:bookmarkStart w:id="64" w:name="_Toc405055632"/>
+      <w:bookmarkStart w:id="65" w:name="_Toc405231099"/>
+      <w:bookmarkStart w:id="66" w:name="_Toc410115384"/>
       <w:r>
         <w:lastRenderedPageBreak/>
         <w:t>File Repository</w:t>
       </w:r>
+      <w:bookmarkEnd w:id="64"/>
       <w:bookmarkEnd w:id="65"/>
       <w:bookmarkEnd w:id="66"/>
-      <w:bookmarkEnd w:id="67"/>
     </w:p>
     <w:p>
       <w:pPr>
@@ -41485,13 +41490,13 @@
       <w:pPr>
         <w:pStyle w:val="Heading2"/>
       </w:pPr>
-      <w:bookmarkStart w:id="68" w:name="_Toc405231100"/>
-      <w:bookmarkStart w:id="69" w:name="_Toc410115385"/>
+      <w:bookmarkStart w:id="67" w:name="_Toc405231100"/>
+      <w:bookmarkStart w:id="68" w:name="_Toc410115385"/>
       <w:r>
         <w:t>Database Management</w:t>
       </w:r>
+      <w:bookmarkEnd w:id="67"/>
       <w:bookmarkEnd w:id="68"/>
-      <w:bookmarkEnd w:id="69"/>
     </w:p>
     <w:p>
       <w:pPr>
@@ -41881,12 +41886,12 @@
       <w:pPr>
         <w:pStyle w:val="Heading1"/>
       </w:pPr>
-      <w:bookmarkStart w:id="70" w:name="_Toc410115386"/>
+      <w:bookmarkStart w:id="69" w:name="_Toc410115386"/>
       <w:r>
         <w:lastRenderedPageBreak/>
         <w:t>Hardware Input Layer</w:t>
       </w:r>
-      <w:bookmarkEnd w:id="70"/>
+      <w:bookmarkEnd w:id="69"/>
     </w:p>
     <w:p>
       <w:pPr>
@@ -41936,7 +41941,7 @@
                     </pic:cNvPicPr>
                   </pic:nvPicPr>
                   <pic:blipFill>
-                    <a:blip r:embed="rId12">
+                    <a:blip r:embed="rId13">
                       <a:extLst>
                         <a:ext uri="{28A0092B-C50C-407E-A947-70E740481C1C}">
                           <a14:useLocalDpi xmlns:a14="http://schemas.microsoft.com/office/drawing/2010/main" val="0"/>
@@ -41975,11 +41980,11 @@
       <w:r>
         <w:t xml:space="preserve"> </w:t>
       </w:r>
-      <w:bookmarkStart w:id="71" w:name="_Toc410115387"/>
+      <w:bookmarkStart w:id="70" w:name="_Toc410115387"/>
       <w:r>
         <w:t>File Reader Subsystem</w:t>
       </w:r>
-      <w:bookmarkEnd w:id="71"/>
+      <w:bookmarkEnd w:id="70"/>
     </w:p>
     <w:p>
       <w:pPr>
@@ -42270,11 +42275,11 @@
         <w:lastRenderedPageBreak/>
         <w:t xml:space="preserve"> </w:t>
       </w:r>
-      <w:bookmarkStart w:id="72" w:name="_Toc410115388"/>
+      <w:bookmarkStart w:id="71" w:name="_Toc410115388"/>
       <w:r>
         <w:t>Sensor Reader Subcomponent</w:t>
       </w:r>
-      <w:bookmarkEnd w:id="72"/>
+      <w:bookmarkEnd w:id="71"/>
     </w:p>
     <w:p>
       <w:pPr>
@@ -42342,7 +42347,19 @@
         <w:rPr>
           <w:b w:val="0"/>
         </w:rPr>
-        <w:t>sent to the SIS (Synchronization input subsystem).</w:t>
+        <w:t>se</w:t>
+      </w:r>
+      <w:r>
+        <w:rPr>
+          <w:b w:val="0"/>
+        </w:rPr>
+        <w:t>nt to the SIS (Synchronization Input S</w:t>
+      </w:r>
+      <w:r>
+        <w:rPr>
+          <w:b w:val="0"/>
+        </w:rPr>
+        <w:t>ubsystem).</w:t>
       </w:r>
     </w:p>
     <w:p>
@@ -42578,11 +42595,11 @@
       <w:r>
         <w:t xml:space="preserve"> </w:t>
       </w:r>
-      <w:bookmarkStart w:id="73" w:name="_Toc410115389"/>
+      <w:bookmarkStart w:id="72" w:name="_Toc410115389"/>
       <w:r>
         <w:t>Synchronization Input Subsystem</w:t>
       </w:r>
-      <w:bookmarkEnd w:id="73"/>
+      <w:bookmarkEnd w:id="72"/>
     </w:p>
     <w:p>
       <w:pPr>
@@ -42973,11 +42990,11 @@
       <w:r>
         <w:t xml:space="preserve"> </w:t>
       </w:r>
-      <w:bookmarkStart w:id="74" w:name="_Toc410115390"/>
+      <w:bookmarkStart w:id="73" w:name="_Toc410115390"/>
       <w:r>
         <w:t>Camera Processing</w:t>
       </w:r>
-      <w:bookmarkEnd w:id="74"/>
+      <w:bookmarkEnd w:id="73"/>
     </w:p>
     <w:p>
       <w:pPr>
@@ -43262,11 +43279,11 @@
       <w:r>
         <w:t xml:space="preserve"> </w:t>
       </w:r>
-      <w:bookmarkStart w:id="75" w:name="_Toc410115391"/>
+      <w:bookmarkStart w:id="74" w:name="_Toc410115391"/>
       <w:r>
         <w:t>Transfer Data</w:t>
       </w:r>
-      <w:bookmarkEnd w:id="75"/>
+      <w:bookmarkEnd w:id="74"/>
     </w:p>
     <w:p>
       <w:pPr>
@@ -43555,14 +43572,14 @@
       <w:r>
         <w:br w:type="page"/>
       </w:r>
-      <w:bookmarkStart w:id="76" w:name="_Toc404803834"/>
-      <w:bookmarkStart w:id="77" w:name="_Toc410115392"/>
+      <w:bookmarkStart w:id="75" w:name="_Toc404803834"/>
+      <w:bookmarkStart w:id="76" w:name="_Toc410115392"/>
       <w:r>
         <w:lastRenderedPageBreak/>
         <w:t>Hardware Output Layer</w:t>
       </w:r>
+      <w:bookmarkEnd w:id="75"/>
       <w:bookmarkEnd w:id="76"/>
-      <w:bookmarkEnd w:id="77"/>
     </w:p>
     <w:p>
       <w:pPr>
@@ -43637,7 +43654,7 @@
                     </pic:cNvPicPr>
                   </pic:nvPicPr>
                   <pic:blipFill>
-                    <a:blip r:embed="rId13">
+                    <a:blip r:embed="rId14">
                       <a:extLst>
                         <a:ext uri="{28A0092B-C50C-407E-A947-70E740481C1C}">
                           <a14:useLocalDpi xmlns:a14="http://schemas.microsoft.com/office/drawing/2010/main" val="0"/>
@@ -43686,9 +43703,151 @@
       <w:r>
         <w:t xml:space="preserve"> </w:t>
       </w:r>
-      <w:bookmarkStart w:id="78" w:name="_Toc410115393"/>
+      <w:bookmarkStart w:id="77" w:name="_Toc410115393"/>
       <w:r>
         <w:t>Alarm Subsystem</w:t>
+      </w:r>
+      <w:bookmarkEnd w:id="77"/>
+    </w:p>
+    <w:p>
+      <w:pPr>
+        <w:pStyle w:val="Heading3"/>
+        <w:rPr>
+          <w:b w:val="0"/>
+        </w:rPr>
+      </w:pPr>
+      <w:r>
+        <w:t xml:space="preserve">Description: </w:t>
+      </w:r>
+      <w:r>
+        <w:rPr>
+          <w:b w:val="0"/>
+          <w:bCs w:val="0"/>
+        </w:rPr>
+        <w:t xml:space="preserve">Receives input from Output de-multiplexer and generates sound alerts. </w:t>
+      </w:r>
+      <w:r>
+        <w:rPr>
+          <w:b w:val="0"/>
+        </w:rPr>
+        <w:t xml:space="preserve"> </w:t>
+      </w:r>
+    </w:p>
+    <w:p>
+      <w:pPr>
+        <w:pStyle w:val="Heading3"/>
+      </w:pPr>
+      <w:r>
+        <w:t xml:space="preserve">Assumptions: </w:t>
+      </w:r>
+      <w:r>
+        <w:rPr>
+          <w:b w:val="0"/>
+        </w:rPr>
+        <w:t>The speaker is working and output de-multiplexer is functioning properly</w:t>
+      </w:r>
+      <w:r>
+        <w:rPr>
+          <w:b w:val="0"/>
+        </w:rPr>
+        <w:t>.</w:t>
+      </w:r>
+    </w:p>
+    <w:p>
+      <w:pPr>
+        <w:pStyle w:val="Heading3"/>
+        <w:rPr>
+          <w:b w:val="0"/>
+        </w:rPr>
+      </w:pPr>
+      <w:r>
+        <w:t xml:space="preserve">Responsibilities: </w:t>
+      </w:r>
+      <w:r>
+        <w:rPr>
+          <w:b w:val="0"/>
+        </w:rPr>
+        <w:t xml:space="preserve">This subsystem is responsible for producing sound alert upon receiving instruction from Output De-multiplexer subsystem in cases when the user needs to be notified. </w:t>
+      </w:r>
+      <w:r>
+        <w:rPr>
+          <w:b w:val="0"/>
+        </w:rPr>
+        <w:t xml:space="preserve">The Alarm Subsystem </w:t>
+      </w:r>
+      <w:r>
+        <w:rPr>
+          <w:b w:val="0"/>
+        </w:rPr>
+        <w:t>can produce different sound pattern alerts depending on the instructions received.</w:t>
+      </w:r>
+    </w:p>
+    <w:p>
+      <w:pPr>
+        <w:pStyle w:val="Heading3"/>
+      </w:pPr>
+      <w:r>
+        <w:t>Inter-Layer Interfaces</w:t>
+      </w:r>
+      <w:r>
+        <w:t xml:space="preserve">: </w:t>
+      </w:r>
+      <w:r>
+        <w:rPr>
+          <w:rFonts w:cs="Times New Roman"/>
+          <w:b w:val="0"/>
+        </w:rPr>
+        <w:t xml:space="preserve">This subsystem does not </w:t>
+      </w:r>
+      <w:r>
+        <w:rPr>
+          <w:rFonts w:cs="Times New Roman"/>
+          <w:b w:val="0"/>
+        </w:rPr>
+        <w:t>have any internal interfaces.</w:t>
+      </w:r>
+    </w:p>
+    <w:p>
+      <w:pPr>
+        <w:pStyle w:val="Heading3"/>
+        <w:rPr>
+          <w:rFonts w:cs="Times New Roman"/>
+          <w:b w:val="0"/>
+        </w:rPr>
+      </w:pPr>
+      <w:r>
+        <w:t>Public Interfaces:</w:t>
+      </w:r>
+      <w:r>
+        <w:t xml:space="preserve"> </w:t>
+      </w:r>
+      <w:r>
+        <w:rPr>
+          <w:rFonts w:cs="Times New Roman"/>
+          <w:b w:val="0"/>
+        </w:rPr>
+        <w:t xml:space="preserve">This subsystem does not </w:t>
+      </w:r>
+      <w:r>
+        <w:rPr>
+          <w:rFonts w:cs="Times New Roman"/>
+          <w:b w:val="0"/>
+        </w:rPr>
+        <w:t>have any external interfaces.</w:t>
+      </w:r>
+    </w:p>
+    <w:p/>
+    <w:p>
+      <w:pPr>
+        <w:pStyle w:val="Heading2"/>
+      </w:pPr>
+      <w:r>
+        <w:lastRenderedPageBreak/>
+        <w:t xml:space="preserve"> </w:t>
+      </w:r>
+      <w:bookmarkStart w:id="78" w:name="_Toc410115394"/>
+      <w:r>
+        <w:t>Light Subsystem</w:t>
       </w:r>
       <w:bookmarkEnd w:id="78"/>
     </w:p>
@@ -43707,7 +43866,7 @@
           <w:b w:val="0"/>
           <w:bCs w:val="0"/>
         </w:rPr>
-        <w:t xml:space="preserve">Receives input from Output de-multiplexer and generates sound alerts. </w:t>
+        <w:t xml:space="preserve">Receives input from Output de-multiplexer and causes the LEDs to flash. </w:t>
       </w:r>
       <w:r>
         <w:rPr>
@@ -43727,7 +43886,7 @@
         <w:rPr>
           <w:b w:val="0"/>
         </w:rPr>
-        <w:t>The speaker is working and output de-multiplexer is functioning properly</w:t>
+        <w:t>The LEDs and de-multiplexer are functioning properly</w:t>
       </w:r>
       <w:r>
         <w:rPr>
@@ -43749,20 +43908,16 @@
       <w:r>
         <w:rPr>
           <w:b w:val="0"/>
-        </w:rPr>
-        <w:t xml:space="preserve">This subsystem is responsible for producing sound alert upon receiving instruction from Output De-multiplexer subsystem in cases when the user needs to be notified. </w:t>
+          <w:bCs w:val="0"/>
+        </w:rPr>
+        <w:t>The Light Subsystem</w:t>
       </w:r>
       <w:r>
         <w:rPr>
           <w:b w:val="0"/>
-        </w:rPr>
-        <w:t xml:space="preserve">The Alarm Subsystem </w:t>
-      </w:r>
-      <w:r>
-        <w:rPr>
-          <w:b w:val="0"/>
-        </w:rPr>
-        <w:t>can produce different sound pattern alerts depending on the instructions received.</w:t>
+          <w:bCs w:val="0"/>
+        </w:rPr>
+        <w:t xml:space="preserve"> is responsible for generating alert in the form of light on the LEDs upon receiving instruction from output de-multiplexer. It should be able to generate various patterns of light on the LEDs.</w:t>
       </w:r>
     </w:p>
     <w:p>
@@ -43772,65 +43927,43 @@
       <w:r>
         <w:t>Inter-Layer Interfaces</w:t>
       </w:r>
-      <w:r>
-        <w:t xml:space="preserve">: </w:t>
-      </w:r>
-      <w:r>
+    </w:p>
+    <w:p>
+      <w:pPr>
+        <w:pStyle w:val="Heading3"/>
         <w:rPr>
           <w:rFonts w:cs="Times New Roman"/>
           <w:b w:val="0"/>
         </w:rPr>
-        <w:t xml:space="preserve">This subsystem does not </w:t>
+      </w:pPr>
+      <w:r>
+        <w:t xml:space="preserve">Public Interfaces: </w:t>
       </w:r>
       <w:r>
         <w:rPr>
           <w:rFonts w:cs="Times New Roman"/>
           <w:b w:val="0"/>
         </w:rPr>
-        <w:t>have any internal interfaces.</w:t>
+        <w:t xml:space="preserve">This subsystem does not </w:t>
+      </w:r>
+      <w:r>
+        <w:rPr>
+          <w:rFonts w:cs="Times New Roman"/>
+          <w:b w:val="0"/>
+        </w:rPr>
+        <w:t>have any external interfaces.</w:t>
       </w:r>
     </w:p>
     <w:p>
       <w:pPr>
-        <w:pStyle w:val="Heading3"/>
-        <w:rPr>
-          <w:rFonts w:cs="Times New Roman"/>
-          <w:b w:val="0"/>
-        </w:rPr>
-      </w:pPr>
-      <w:r>
-        <w:t>Public Interfaces:</w:t>
-      </w:r>
+        <w:pStyle w:val="Heading2"/>
+      </w:pPr>
       <w:r>
         <w:t xml:space="preserve"> </w:t>
       </w:r>
-      <w:r>
-        <w:rPr>
-          <w:rFonts w:cs="Times New Roman"/>
-          <w:b w:val="0"/>
-        </w:rPr>
-        <w:t xml:space="preserve">This subsystem does not </w:t>
-      </w:r>
-      <w:r>
-        <w:rPr>
-          <w:rFonts w:cs="Times New Roman"/>
-          <w:b w:val="0"/>
-        </w:rPr>
-        <w:t>have any external interfaces.</w:t>
-      </w:r>
-    </w:p>
-    <w:p/>
-    <w:p>
-      <w:pPr>
-        <w:pStyle w:val="Heading2"/>
-      </w:pPr>
-      <w:r>
-        <w:lastRenderedPageBreak/>
-        <w:t xml:space="preserve"> </w:t>
-      </w:r>
-      <w:bookmarkStart w:id="79" w:name="_Toc410115394"/>
-      <w:r>
-        <w:t>Light Subsystem</w:t>
+      <w:bookmarkStart w:id="79" w:name="_Toc410115395"/>
+      <w:r>
+        <w:t>Output De-multiplexer</w:t>
       </w:r>
       <w:bookmarkEnd w:id="79"/>
     </w:p>
@@ -43849,7 +43982,7 @@
           <w:b w:val="0"/>
           <w:bCs w:val="0"/>
         </w:rPr>
-        <w:t xml:space="preserve">Receives input from Output de-multiplexer and causes the LEDs to flash. </w:t>
+        <w:t>Receives input from Hardware Output Driver Subsystem in Hardware Processing Layer and sends it to Alarm Subsystem and Light Subsystem in Hardware Output Layer.</w:t>
       </w:r>
       <w:r>
         <w:rPr>
@@ -43869,13 +44002,7 @@
         <w:rPr>
           <w:b w:val="0"/>
         </w:rPr>
-        <w:t>The LEDs and de-multiplexer are functioning properly</w:t>
-      </w:r>
-      <w:r>
-        <w:rPr>
-          <w:b w:val="0"/>
-        </w:rPr>
-        <w:t>.</w:t>
+        <w:t>Hardware Output Driver Subsystem sends desired output to the subsystem.</w:t>
       </w:r>
     </w:p>
     <w:p>
@@ -43886,116 +44013,31 @@
         </w:rPr>
       </w:pPr>
       <w:r>
-        <w:t xml:space="preserve">Responsibilities: </w:t>
+        <w:t>Responsibilities:</w:t>
       </w:r>
       <w:r>
         <w:rPr>
           <w:b w:val="0"/>
-          <w:bCs w:val="0"/>
-        </w:rPr>
-        <w:t>It is responsible for generating alert in the form of light on the LEDs upon receiving instruction from output de-multiplexer. It should be able to generate various patterns of light on the LEDs.</w:t>
-      </w:r>
-    </w:p>
-    <w:p>
-      <w:pPr>
-        <w:pStyle w:val="Heading3"/>
-      </w:pPr>
-      <w:r>
-        <w:t>Inter-Layer Interfaces</w:t>
-      </w:r>
-    </w:p>
-    <w:p>
-      <w:pPr>
-        <w:pStyle w:val="Heading3"/>
-        <w:rPr>
-          <w:rFonts w:cs="Times New Roman"/>
+        </w:rPr>
+        <w:t xml:space="preserve"> The Output De-multiplexer</w:t>
+      </w:r>
+      <w:r>
+        <w:rPr>
           <w:b w:val="0"/>
         </w:rPr>
-      </w:pPr>
-      <w:r>
-        <w:t xml:space="preserve">Public Interfaces: </w:t>
-      </w:r>
-      <w:r>
-        <w:rPr>
-          <w:rFonts w:cs="Times New Roman"/>
+        <w:t xml:space="preserve"> is responsible for receiving output from Hardware Output Driv</w:t>
+      </w:r>
+      <w:r>
+        <w:rPr>
           <w:b w:val="0"/>
         </w:rPr>
-        <w:t xml:space="preserve">This subsystem does not </w:t>
-      </w:r>
-      <w:r>
-        <w:rPr>
-          <w:rFonts w:cs="Times New Roman"/>
+        <w:t>er Subsystem, de-multiplexing the outputs</w:t>
+      </w:r>
+      <w:r>
+        <w:rPr>
           <w:b w:val="0"/>
         </w:rPr>
-        <w:t>have any external interfaces.</w:t>
-      </w:r>
-    </w:p>
-    <w:p>
-      <w:pPr>
-        <w:pStyle w:val="Heading2"/>
-      </w:pPr>
-      <w:r>
-        <w:t xml:space="preserve"> </w:t>
-      </w:r>
-      <w:bookmarkStart w:id="80" w:name="_Toc410115395"/>
-      <w:r>
-        <w:t>Output De-multiplexer</w:t>
-      </w:r>
-      <w:bookmarkEnd w:id="80"/>
-    </w:p>
-    <w:p>
-      <w:pPr>
-        <w:pStyle w:val="Heading3"/>
-        <w:rPr>
-          <w:b w:val="0"/>
-        </w:rPr>
-      </w:pPr>
-      <w:r>
-        <w:t xml:space="preserve">Description: </w:t>
-      </w:r>
-      <w:r>
-        <w:rPr>
-          <w:b w:val="0"/>
-          <w:bCs w:val="0"/>
-        </w:rPr>
-        <w:t>Receives input from Hardware Output Driver Subsystem in Hardware Processing Layer and sends it to Alarm Subsystem and Light Subsystem in Hardware Output Layer.</w:t>
-      </w:r>
-      <w:r>
-        <w:rPr>
-          <w:b w:val="0"/>
-        </w:rPr>
-        <w:t xml:space="preserve"> </w:t>
-      </w:r>
-    </w:p>
-    <w:p>
-      <w:pPr>
-        <w:pStyle w:val="Heading3"/>
-      </w:pPr>
-      <w:r>
-        <w:t xml:space="preserve">Assumptions: </w:t>
-      </w:r>
-      <w:r>
-        <w:rPr>
-          <w:b w:val="0"/>
-        </w:rPr>
-        <w:t>Hardware Output Driver Subsystem sends desired output to the subsystem.</w:t>
-      </w:r>
-    </w:p>
-    <w:p>
-      <w:pPr>
-        <w:pStyle w:val="Heading3"/>
-        <w:rPr>
-          <w:b w:val="0"/>
-        </w:rPr>
-      </w:pPr>
-      <w:r>
-        <w:t>Responsibilities:</w:t>
-      </w:r>
-      <w:r>
-        <w:rPr>
-          <w:b w:val="0"/>
-        </w:rPr>
-        <w:t xml:space="preserve"> It is responsible for receiving output from Hardware Output Driver Subsystem, de-multiplexing it and sending these de-multiplexed outputs to alarm subsystem and light subsystem.  </w:t>
+        <w:t xml:space="preserve"> and sending these de-multiplexed outputs to alarm subsystem and light subsystem.  </w:t>
       </w:r>
     </w:p>
     <w:p>
@@ -44269,14 +44311,14 @@
       <w:pPr>
         <w:pStyle w:val="Heading1"/>
       </w:pPr>
-      <w:bookmarkStart w:id="81" w:name="_Toc410115396"/>
+      <w:bookmarkStart w:id="80" w:name="_Toc410115396"/>
       <w:r>
         <w:t>Hardware Processing</w:t>
       </w:r>
       <w:r>
         <w:t xml:space="preserve"> Layer</w:t>
       </w:r>
-      <w:bookmarkEnd w:id="81"/>
+      <w:bookmarkEnd w:id="80"/>
     </w:p>
     <w:p>
       <w:pPr>
@@ -44368,7 +44410,7 @@
                     </pic:cNvPicPr>
                   </pic:nvPicPr>
                   <pic:blipFill>
-                    <a:blip r:embed="rId14">
+                    <a:blip r:embed="rId15">
                       <a:extLst>
                         <a:ext uri="{28A0092B-C50C-407E-A947-70E740481C1C}">
                           <a14:useLocalDpi xmlns:a14="http://schemas.microsoft.com/office/drawing/2010/main" val="0"/>
@@ -44407,11 +44449,11 @@
       <w:r>
         <w:t xml:space="preserve"> </w:t>
       </w:r>
-      <w:bookmarkStart w:id="82" w:name="_Toc410115397"/>
+      <w:bookmarkStart w:id="81" w:name="_Toc410115397"/>
       <w:r>
         <w:t>Hardware Input Driver Subsystem</w:t>
       </w:r>
-      <w:bookmarkEnd w:id="82"/>
+      <w:bookmarkEnd w:id="81"/>
     </w:p>
     <w:p>
       <w:pPr>
@@ -44752,11 +44794,11 @@
       <w:r>
         <w:t xml:space="preserve"> </w:t>
       </w:r>
-      <w:bookmarkStart w:id="83" w:name="_Toc410115398"/>
+      <w:bookmarkStart w:id="82" w:name="_Toc410115398"/>
       <w:r>
         <w:t>Hardware Output Driver Subsystem</w:t>
       </w:r>
-      <w:bookmarkEnd w:id="83"/>
+      <w:bookmarkEnd w:id="82"/>
     </w:p>
     <w:p>
       <w:pPr>
@@ -45070,11 +45112,11 @@
       <w:r>
         <w:t xml:space="preserve"> </w:t>
       </w:r>
-      <w:bookmarkStart w:id="84" w:name="_Toc410115399"/>
+      <w:bookmarkStart w:id="83" w:name="_Toc410115399"/>
       <w:r>
         <w:t>Synchronization Subsystem</w:t>
       </w:r>
-      <w:bookmarkEnd w:id="84"/>
+      <w:bookmarkEnd w:id="83"/>
     </w:p>
     <w:p>
       <w:pPr>
@@ -45222,11 +45264,11 @@
       <w:r>
         <w:t xml:space="preserve"> </w:t>
       </w:r>
-      <w:bookmarkStart w:id="85" w:name="_Toc410115400"/>
+      <w:bookmarkStart w:id="84" w:name="_Toc410115400"/>
       <w:r>
         <w:t>Sketcher Processing Subsystem</w:t>
       </w:r>
-      <w:bookmarkEnd w:id="85"/>
+      <w:bookmarkEnd w:id="84"/>
     </w:p>
     <w:p>
       <w:pPr>
@@ -45609,11 +45651,11 @@
       <w:r>
         <w:t xml:space="preserve"> </w:t>
       </w:r>
-      <w:bookmarkStart w:id="86" w:name="_Toc410115401"/>
+      <w:bookmarkStart w:id="85" w:name="_Toc410115401"/>
       <w:r>
         <w:t>Position Processing Subsystem</w:t>
       </w:r>
-      <w:bookmarkEnd w:id="86"/>
+      <w:bookmarkEnd w:id="85"/>
     </w:p>
     <w:p>
       <w:pPr>
@@ -46017,11 +46059,11 @@
       <w:pPr>
         <w:pStyle w:val="Heading1"/>
       </w:pPr>
-      <w:bookmarkStart w:id="87" w:name="_Toc410115402"/>
+      <w:bookmarkStart w:id="86" w:name="_Toc410115402"/>
       <w:r>
         <w:t>Sketch Layer</w:t>
       </w:r>
-      <w:bookmarkEnd w:id="87"/>
+      <w:bookmarkEnd w:id="86"/>
     </w:p>
     <w:p>
       <w:pPr>
@@ -46085,7 +46127,7 @@
                     </pic:cNvPicPr>
                   </pic:nvPicPr>
                   <pic:blipFill>
-                    <a:blip r:embed="rId15">
+                    <a:blip r:embed="rId16">
                       <a:extLst>
                         <a:ext uri="{28A0092B-C50C-407E-A947-70E740481C1C}">
                           <a14:useLocalDpi xmlns:a14="http://schemas.microsoft.com/office/drawing/2010/main" val="0"/>
@@ -46124,11 +46166,11 @@
       <w:r>
         <w:t xml:space="preserve"> </w:t>
       </w:r>
-      <w:bookmarkStart w:id="88" w:name="_Toc410115403"/>
+      <w:bookmarkStart w:id="87" w:name="_Toc410115403"/>
       <w:r>
         <w:t>Sketcher Synchronization Subsystem</w:t>
       </w:r>
-      <w:bookmarkEnd w:id="88"/>
+      <w:bookmarkEnd w:id="87"/>
     </w:p>
     <w:p>
       <w:pPr>
@@ -46591,14 +46633,14 @@
       <w:r>
         <w:t xml:space="preserve"> </w:t>
       </w:r>
-      <w:bookmarkStart w:id="89" w:name="_Toc410115404"/>
+      <w:bookmarkStart w:id="88" w:name="_Toc410115404"/>
       <w:r>
         <w:t>Depletion</w:t>
       </w:r>
       <w:r>
         <w:t xml:space="preserve"> Subsystem</w:t>
       </w:r>
-      <w:bookmarkEnd w:id="89"/>
+      <w:bookmarkEnd w:id="88"/>
     </w:p>
     <w:p>
       <w:pPr>
@@ -46938,193 +46980,193 @@
       <w:r>
         <w:t xml:space="preserve"> </w:t>
       </w:r>
-      <w:bookmarkStart w:id="90" w:name="_Toc410115405"/>
+      <w:bookmarkStart w:id="89" w:name="_Toc410115405"/>
       <w:r>
         <w:t>Piston</w:t>
       </w:r>
       <w:r>
         <w:t xml:space="preserve"> Subsystem</w:t>
+      </w:r>
+      <w:bookmarkEnd w:id="89"/>
+    </w:p>
+    <w:p>
+      <w:pPr>
+        <w:pStyle w:val="Heading3"/>
+      </w:pPr>
+      <w:r>
+        <w:t xml:space="preserve">Description: </w:t>
+      </w:r>
+      <w:r>
+        <w:rPr>
+          <w:b w:val="0"/>
+        </w:rPr>
+        <w:t xml:space="preserve">This subsystem will interface with the Hardware Input Layer and the </w:t>
+      </w:r>
+      <w:r>
+        <w:rPr>
+          <w:b w:val="0"/>
+        </w:rPr>
+        <w:t>Sketcher</w:t>
+      </w:r>
+      <w:r>
+        <w:rPr>
+          <w:b w:val="0"/>
+        </w:rPr>
+        <w:t xml:space="preserve"> Synchronization Subsystem. The main purpose of this subsystem is to </w:t>
+      </w:r>
+      <w:r>
+        <w:rPr>
+          <w:b w:val="0"/>
+        </w:rPr>
+        <w:t>pick up the sketching mechanism when the Sidewalk Sketcher is passing an area in the image that does not require vectors to be drawn. This unit will also consecutively work on making sure the chalk is always on the ground sketching the image when the system is supposed to be sketching.</w:t>
+      </w:r>
+    </w:p>
+    <w:p>
+      <w:pPr>
+        <w:pStyle w:val="Heading3"/>
+      </w:pPr>
+      <w:r>
+        <w:t xml:space="preserve">Assumptions: </w:t>
+      </w:r>
+      <w:r>
+        <w:rPr>
+          <w:b w:val="0"/>
+        </w:rPr>
+        <w:t>There are no explicit assumptions for this subsystem</w:t>
+      </w:r>
+    </w:p>
+    <w:p>
+      <w:pPr>
+        <w:pStyle w:val="Heading3"/>
+      </w:pPr>
+      <w:r>
+        <w:t xml:space="preserve">Responsibilities: </w:t>
+      </w:r>
+      <w:r>
+        <w:rPr>
+          <w:b w:val="0"/>
+        </w:rPr>
+        <w:t xml:space="preserve">This subsystem will </w:t>
+      </w:r>
+      <w:r>
+        <w:rPr>
+          <w:b w:val="0"/>
+        </w:rPr>
+        <w:t>is responsible for making sure the Sidewalk sketcher sketches when it’s supposed to and does not when it is not supposed to (when it passes an area in the image that does not required to be sketched)</w:t>
+      </w:r>
+    </w:p>
+    <w:p>
+      <w:pPr>
+        <w:pStyle w:val="Heading3"/>
+      </w:pPr>
+      <w:r>
+        <w:t>Inter-Layer Interfaces</w:t>
+      </w:r>
+      <w:r>
+        <w:t>:</w:t>
+      </w:r>
+      <w:r>
+        <w:t xml:space="preserve"> </w:t>
+      </w:r>
+      <w:r>
+        <w:rPr>
+          <w:b w:val="0"/>
+        </w:rPr>
+        <w:t>This subsystem does not have internal interfaces.</w:t>
+      </w:r>
+    </w:p>
+    <w:p>
+      <w:pPr>
+        <w:pStyle w:val="Heading3"/>
+      </w:pPr>
+      <w:r>
+        <w:t>Public Interfaces:</w:t>
+      </w:r>
+      <w:r>
+        <w:rPr>
+          <w:b w:val="0"/>
+        </w:rPr>
+        <w:t xml:space="preserve"> </w:t>
+      </w:r>
+      <w:r>
+        <w:rPr>
+          <w:b w:val="0"/>
+        </w:rPr>
+        <w:t>This subsystem does not have external interfaces.</w:t>
+      </w:r>
+    </w:p>
+    <w:p/>
+    <w:p>
+      <w:pPr>
+        <w:spacing w:before="0"/>
+        <w:rPr>
+          <w:sz w:val="8"/>
+          <w:szCs w:val="8"/>
+        </w:rPr>
+      </w:pPr>
+      <w:r>
+        <w:rPr>
+          <w:sz w:val="8"/>
+          <w:szCs w:val="8"/>
+        </w:rPr>
+        <w:br w:type="page"/>
+      </w:r>
+    </w:p>
+    <w:p>
+      <w:pPr>
+        <w:pStyle w:val="Heading1"/>
+      </w:pPr>
+      <w:bookmarkStart w:id="90" w:name="_Toc410115406"/>
+      <w:r>
+        <w:lastRenderedPageBreak/>
+        <w:t>Motion Layer</w:t>
       </w:r>
       <w:bookmarkEnd w:id="90"/>
     </w:p>
     <w:p>
       <w:pPr>
-        <w:pStyle w:val="Heading3"/>
-      </w:pPr>
-      <w:r>
-        <w:t xml:space="preserve">Description: </w:t>
-      </w:r>
-      <w:r>
-        <w:rPr>
-          <w:b w:val="0"/>
-        </w:rPr>
-        <w:t xml:space="preserve">This subsystem will interface with the Hardware Input Layer and the </w:t>
-      </w:r>
-      <w:r>
-        <w:rPr>
-          <w:b w:val="0"/>
-        </w:rPr>
-        <w:t>Sketcher</w:t>
-      </w:r>
-      <w:r>
-        <w:rPr>
-          <w:b w:val="0"/>
-        </w:rPr>
-        <w:t xml:space="preserve"> Synchronization Subsystem. The main purpose of this subsystem is to </w:t>
-      </w:r>
-      <w:r>
-        <w:rPr>
-          <w:b w:val="0"/>
-        </w:rPr>
-        <w:t>pick up the sketching mechanism when the Sidewalk Sketcher is passing an area in the image that does not require vectors to be drawn. This unit will also consecutively work on making sure the chalk is always on the ground sketching the image when the system is supposed to be sketching.</w:t>
-      </w:r>
-    </w:p>
-    <w:p>
-      <w:pPr>
-        <w:pStyle w:val="Heading3"/>
-      </w:pPr>
-      <w:r>
-        <w:t xml:space="preserve">Assumptions: </w:t>
-      </w:r>
-      <w:r>
-        <w:rPr>
-          <w:b w:val="0"/>
-        </w:rPr>
-        <w:t>There are no explicit assumptions for this subsystem</w:t>
-      </w:r>
-    </w:p>
-    <w:p>
-      <w:pPr>
-        <w:pStyle w:val="Heading3"/>
-      </w:pPr>
-      <w:r>
-        <w:t xml:space="preserve">Responsibilities: </w:t>
-      </w:r>
-      <w:r>
-        <w:rPr>
-          <w:b w:val="0"/>
-        </w:rPr>
-        <w:t xml:space="preserve">This subsystem will </w:t>
-      </w:r>
-      <w:r>
-        <w:rPr>
-          <w:b w:val="0"/>
-        </w:rPr>
-        <w:t>is responsible for making sure the Sidewalk sketcher sketches when it’s supposed to and does not when it is not supposed to (when it passes an area in the image that does not required to be sketched)</w:t>
-      </w:r>
-    </w:p>
-    <w:p>
-      <w:pPr>
-        <w:pStyle w:val="Heading3"/>
-      </w:pPr>
-      <w:r>
-        <w:t>Inter-Layer Interfaces</w:t>
-      </w:r>
-      <w:r>
-        <w:t>:</w:t>
-      </w:r>
-      <w:r>
+        <w:rPr>
+          <w:sz w:val="24"/>
+          <w:szCs w:val="24"/>
+        </w:rPr>
+      </w:pPr>
+      <w:r>
+        <w:rPr>
+          <w:sz w:val="24"/>
+          <w:szCs w:val="24"/>
+        </w:rPr>
+        <w:t>The purpose of the Motion Layer is to analyze the mechanical motion that will</w:t>
+      </w:r>
+      <w:r>
+        <w:rPr>
+          <w:sz w:val="24"/>
+          <w:szCs w:val="24"/>
+        </w:rPr>
+        <w:t xml:space="preserve"> be</w:t>
+      </w:r>
+      <w:r>
+        <w:rPr>
+          <w:sz w:val="24"/>
+          <w:szCs w:val="24"/>
+        </w:rPr>
+        <w:t xml:space="preserve"> perform</w:t>
+      </w:r>
+      <w:r>
+        <w:rPr>
+          <w:sz w:val="24"/>
+          <w:szCs w:val="24"/>
+        </w:rPr>
+        <w:t>ed</w:t>
+      </w:r>
+      <w:r>
+        <w:rPr>
+          <w:sz w:val="24"/>
+          <w:szCs w:val="24"/>
+        </w:rPr>
         <w:t xml:space="preserve"> </w:t>
       </w:r>
       <w:r>
         <w:rPr>
-          <w:b w:val="0"/>
-        </w:rPr>
-        <w:t>This subsystem does not have internal interfaces.</w:t>
-      </w:r>
-    </w:p>
-    <w:p>
-      <w:pPr>
-        <w:pStyle w:val="Heading3"/>
-      </w:pPr>
-      <w:r>
-        <w:t>Public Interfaces:</w:t>
-      </w:r>
-      <w:r>
-        <w:rPr>
-          <w:b w:val="0"/>
-        </w:rPr>
-        <w:t xml:space="preserve"> </w:t>
-      </w:r>
-      <w:r>
-        <w:rPr>
-          <w:b w:val="0"/>
-        </w:rPr>
-        <w:t>This subsystem does not have external interfaces.</w:t>
-      </w:r>
-    </w:p>
-    <w:p/>
-    <w:p>
-      <w:pPr>
-        <w:spacing w:before="0"/>
-        <w:rPr>
-          <w:sz w:val="8"/>
-          <w:szCs w:val="8"/>
-        </w:rPr>
-      </w:pPr>
-      <w:r>
-        <w:rPr>
-          <w:sz w:val="8"/>
-          <w:szCs w:val="8"/>
-        </w:rPr>
-        <w:br w:type="page"/>
-      </w:r>
-    </w:p>
-    <w:p>
-      <w:pPr>
-        <w:pStyle w:val="Heading1"/>
-      </w:pPr>
-      <w:bookmarkStart w:id="91" w:name="_Toc410115406"/>
-      <w:r>
-        <w:lastRenderedPageBreak/>
-        <w:t>Motion Layer</w:t>
-      </w:r>
-      <w:bookmarkEnd w:id="91"/>
-    </w:p>
-    <w:p>
-      <w:pPr>
-        <w:rPr>
-          <w:sz w:val="24"/>
-          <w:szCs w:val="24"/>
-        </w:rPr>
-      </w:pPr>
-      <w:r>
-        <w:rPr>
-          <w:sz w:val="24"/>
-          <w:szCs w:val="24"/>
-        </w:rPr>
-        <w:t>The purpose of the Motion Layer is to analyze the mechanical motion that will</w:t>
-      </w:r>
-      <w:r>
-        <w:rPr>
-          <w:sz w:val="24"/>
-          <w:szCs w:val="24"/>
-        </w:rPr>
-        <w:t xml:space="preserve"> be</w:t>
-      </w:r>
-      <w:r>
-        <w:rPr>
-          <w:sz w:val="24"/>
-          <w:szCs w:val="24"/>
-        </w:rPr>
-        <w:t xml:space="preserve"> perform</w:t>
-      </w:r>
-      <w:r>
-        <w:rPr>
-          <w:sz w:val="24"/>
-          <w:szCs w:val="24"/>
-        </w:rPr>
-        <w:t>ed</w:t>
-      </w:r>
-      <w:r>
-        <w:rPr>
-          <w:sz w:val="24"/>
-          <w:szCs w:val="24"/>
-        </w:rPr>
-        <w:t xml:space="preserve"> </w:t>
-      </w:r>
-      <w:r>
-        <w:rPr>
           <w:sz w:val="24"/>
           <w:szCs w:val="24"/>
         </w:rPr>
@@ -47163,7 +47205,21 @@
           <w:sz w:val="24"/>
           <w:szCs w:val="24"/>
         </w:rPr>
-        <w:t xml:space="preserve"> the robot is at any given position so that the processing unit can determine where to go next and let this layer know the updated information. This layer will communicate with the Hardware Input Layer because it will have to send the positioning data collected from the data and sync this input to know its absolute position relative to the marker devices used for positioning.</w:t>
+        <w:t xml:space="preserve"> the robot is at any given position so that the processing unit can determine where to go next and let this layer know the updated information. This layer will communicate with the</w:t>
+      </w:r>
+      <w:r>
+        <w:rPr>
+          <w:sz w:val="24"/>
+          <w:szCs w:val="24"/>
+        </w:rPr>
+        <w:t xml:space="preserve"> Hardware Input Layer because the Motion Layer</w:t>
+      </w:r>
+      <w:r>
+        <w:rPr>
+          <w:sz w:val="24"/>
+          <w:szCs w:val="24"/>
+        </w:rPr>
+        <w:t xml:space="preserve"> will have to send the positioning data collected from the data and sync this input to know its absolute position relative to the marker devices used for positioning.</w:t>
       </w:r>
     </w:p>
     <w:p>
@@ -47199,7 +47255,7 @@
                     </pic:cNvPicPr>
                   </pic:nvPicPr>
                   <pic:blipFill>
-                    <a:blip r:embed="rId16">
+                    <a:blip r:embed="rId17">
                       <a:extLst>
                         <a:ext uri="{28A0092B-C50C-407E-A947-70E740481C1C}">
                           <a14:useLocalDpi xmlns:a14="http://schemas.microsoft.com/office/drawing/2010/main" val="0"/>
@@ -47238,11 +47294,11 @@
       <w:r>
         <w:t xml:space="preserve"> </w:t>
       </w:r>
-      <w:bookmarkStart w:id="92" w:name="_Toc410115407"/>
+      <w:bookmarkStart w:id="91" w:name="_Toc410115407"/>
       <w:r>
         <w:t>Motion Synchronization Subsystem</w:t>
       </w:r>
-      <w:bookmarkEnd w:id="92"/>
+      <w:bookmarkEnd w:id="91"/>
     </w:p>
     <w:p>
       <w:pPr>
@@ -47669,11 +47725,11 @@
         <w:lastRenderedPageBreak/>
         <w:t xml:space="preserve"> </w:t>
       </w:r>
-      <w:bookmarkStart w:id="93" w:name="_Toc410115408"/>
+      <w:bookmarkStart w:id="92" w:name="_Toc410115408"/>
       <w:r>
         <w:t>Motion-Driver Subsystem</w:t>
       </w:r>
-      <w:bookmarkEnd w:id="93"/>
+      <w:bookmarkEnd w:id="92"/>
     </w:p>
     <w:p>
       <w:pPr>
@@ -47794,11 +47850,11 @@
       <w:r>
         <w:t xml:space="preserve"> </w:t>
       </w:r>
-      <w:bookmarkStart w:id="94" w:name="_Toc410115409"/>
+      <w:bookmarkStart w:id="93" w:name="_Toc410115409"/>
       <w:r>
         <w:t>Position Subsystem</w:t>
       </w:r>
-      <w:bookmarkEnd w:id="94"/>
+      <w:bookmarkEnd w:id="93"/>
     </w:p>
     <w:p>
       <w:pPr>
@@ -48187,11 +48243,11 @@
       <w:pPr>
         <w:pStyle w:val="Heading1"/>
       </w:pPr>
-      <w:bookmarkStart w:id="95" w:name="_Toc410115410"/>
+      <w:bookmarkStart w:id="94" w:name="_Toc410115410"/>
       <w:r>
         <w:t>Requirements Mapping</w:t>
       </w:r>
-      <w:bookmarkEnd w:id="95"/>
+      <w:bookmarkEnd w:id="94"/>
     </w:p>
     <w:p>
       <w:pPr>
@@ -50693,11 +50749,11 @@
       <w:pPr>
         <w:pStyle w:val="Heading1"/>
       </w:pPr>
-      <w:bookmarkStart w:id="96" w:name="_Toc410115411"/>
+      <w:bookmarkStart w:id="95" w:name="_Toc410115411"/>
       <w:r>
         <w:t>Operating System Dependencies</w:t>
       </w:r>
-      <w:bookmarkEnd w:id="96"/>
+      <w:bookmarkEnd w:id="95"/>
     </w:p>
     <w:p>
       <w:pPr>
@@ -50912,11 +50968,11 @@
       <w:r>
         <w:t xml:space="preserve"> </w:t>
       </w:r>
-      <w:bookmarkStart w:id="97" w:name="_Toc410115412"/>
+      <w:bookmarkStart w:id="96" w:name="_Toc410115412"/>
       <w:r>
         <w:t>Software Input Layer</w:t>
       </w:r>
-      <w:bookmarkEnd w:id="97"/>
+      <w:bookmarkEnd w:id="96"/>
     </w:p>
     <w:p>
       <w:pPr>
@@ -51163,11 +51219,11 @@
       <w:r>
         <w:t xml:space="preserve"> </w:t>
       </w:r>
-      <w:bookmarkStart w:id="98" w:name="_Toc410115413"/>
+      <w:bookmarkStart w:id="97" w:name="_Toc410115413"/>
       <w:r>
         <w:t>Software Output Layer</w:t>
       </w:r>
-      <w:bookmarkEnd w:id="98"/>
+      <w:bookmarkEnd w:id="97"/>
     </w:p>
     <w:p>
       <w:pPr>
@@ -51238,11 +51294,11 @@
       <w:r>
         <w:t xml:space="preserve"> </w:t>
       </w:r>
-      <w:bookmarkStart w:id="99" w:name="_Toc410115414"/>
+      <w:bookmarkStart w:id="98" w:name="_Toc410115414"/>
       <w:r>
         <w:t>Software Processing Layer</w:t>
       </w:r>
-      <w:bookmarkEnd w:id="99"/>
+      <w:bookmarkEnd w:id="98"/>
     </w:p>
     <w:p>
       <w:pPr>
@@ -51273,11 +51329,11 @@
       <w:r>
         <w:t xml:space="preserve"> </w:t>
       </w:r>
-      <w:bookmarkStart w:id="100" w:name="_Toc410115415"/>
+      <w:bookmarkStart w:id="99" w:name="_Toc410115415"/>
       <w:r>
         <w:t>Hardware Input Layer</w:t>
       </w:r>
-      <w:bookmarkEnd w:id="100"/>
+      <w:bookmarkEnd w:id="99"/>
     </w:p>
     <w:p>
       <w:pPr>
@@ -51382,11 +51438,11 @@
       <w:r>
         <w:t xml:space="preserve"> </w:t>
       </w:r>
-      <w:bookmarkStart w:id="101" w:name="_Toc410115416"/>
+      <w:bookmarkStart w:id="100" w:name="_Toc410115416"/>
       <w:r>
         <w:t>Hardware Output Layer</w:t>
       </w:r>
-      <w:bookmarkEnd w:id="101"/>
+      <w:bookmarkEnd w:id="100"/>
     </w:p>
     <w:p>
       <w:pPr>
@@ -51509,11 +51565,11 @@
       <w:r>
         <w:t xml:space="preserve"> </w:t>
       </w:r>
-      <w:bookmarkStart w:id="102" w:name="_Toc410115417"/>
+      <w:bookmarkStart w:id="101" w:name="_Toc410115417"/>
       <w:r>
         <w:t>Sketch Layer</w:t>
       </w:r>
-      <w:bookmarkEnd w:id="102"/>
+      <w:bookmarkEnd w:id="101"/>
     </w:p>
     <w:p>
       <w:pPr>
@@ -51672,11 +51728,11 @@
       <w:r>
         <w:t xml:space="preserve"> </w:t>
       </w:r>
-      <w:bookmarkStart w:id="103" w:name="_Toc410115418"/>
+      <w:bookmarkStart w:id="102" w:name="_Toc410115418"/>
       <w:r>
         <w:t>Motion Layer</w:t>
       </w:r>
-      <w:bookmarkEnd w:id="103"/>
+      <w:bookmarkEnd w:id="102"/>
     </w:p>
     <w:p>
       <w:pPr>
@@ -51829,11 +51885,11 @@
       <w:r>
         <w:t xml:space="preserve"> </w:t>
       </w:r>
-      <w:bookmarkStart w:id="104" w:name="_Toc410115419"/>
+      <w:bookmarkStart w:id="103" w:name="_Toc410115419"/>
       <w:r>
         <w:t>Hardware Processing Layer</w:t>
       </w:r>
-      <w:bookmarkEnd w:id="104"/>
+      <w:bookmarkEnd w:id="103"/>
     </w:p>
     <w:p>
       <w:pPr>
@@ -51957,7 +52013,7 @@
           <w:szCs w:val="32"/>
         </w:rPr>
       </w:pPr>
-      <w:bookmarkStart w:id="105" w:name="_Toc405231139"/>
+      <w:bookmarkStart w:id="104" w:name="_Toc405231139"/>
       <w:r>
         <w:br w:type="page"/>
       </w:r>
@@ -51966,11 +52022,13 @@
       <w:pPr>
         <w:pStyle w:val="Heading1"/>
       </w:pPr>
-      <w:bookmarkStart w:id="106" w:name="_Toc410115420"/>
+      <w:bookmarkStart w:id="105" w:name="_Toc410115420"/>
       <w:r>
         <w:lastRenderedPageBreak/>
         <w:t>Testing Considerations Section</w:t>
       </w:r>
+      <w:bookmarkStart w:id="106" w:name="_GoBack"/>
+      <w:bookmarkEnd w:id="104"/>
       <w:bookmarkEnd w:id="105"/>
       <w:bookmarkEnd w:id="106"/>
     </w:p>
@@ -52882,7 +52940,7 @@
 </file>
 
 <file path=word/numbering.xml><?xml version="1.0" encoding="utf-8"?>
-<w:numbering xmlns:wpc="http://schemas.microsoft.com/office/word/2010/wordprocessingCanvas" xmlns:mc="http://schemas.openxmlformats.org/markup-compatibility/2006" xmlns:o="urn:schemas-microsoft-com:office:office" xmlns:r="http://schemas.openxmlformats.org/officeDocument/2006/relationships" xmlns:m="http://schemas.openxmlformats.org/officeDocument/2006/math" xmlns:v="urn:schemas-microsoft-com:vml" xmlns:wp14="http://schemas.microsoft.com/office/word/2010/wordprocessingDrawing" xmlns:wp="http://schemas.openxmlformats.org/drawingml/2006/wordprocessingDrawing" xmlns:w10="urn:schemas-microsoft-com:office:word" xmlns:w="http://schemas.openxmlformats.org/wordprocessingml/2006/main" xmlns:w14="http://schemas.microsoft.com/office/word/2010/wordml" xmlns:w15="http://schemas.microsoft.com/office/word/2012/wordml" xmlns:wpg="http://schemas.microsoft.com/office/word/2010/wordprocessingGroup" xmlns:wpi="http://schemas.microsoft.com/office/word/2010/wordprocessingInk" xmlns:wne="http://schemas.microsoft.com/office/word/2006/wordml" xmlns:wps="http://schemas.microsoft.com/office/word/2010/wordprocessingShape" mc:Ignorable="w14 w15 wp14">
+<w:numbering xmlns:wpc="http://schemas.microsoft.com/office/word/2010/wordprocessingCanvas" xmlns:mc="http://schemas.openxmlformats.org/markup-compatibility/2006" xmlns:o="urn:schemas-microsoft-com:office:office" xmlns:r="http://schemas.openxmlformats.org/officeDocument/2006/relationships" xmlns:m="http://schemas.openxmlformats.org/officeDocument/2006/math" xmlns:v="urn:schemas-microsoft-com:vml" xmlns:wp14="http://schemas.microsoft.com/office/word/2010/wordprocessingDrawing" xmlns:wp="http://schemas.openxmlformats.org/drawingml/2006/wordprocessingDrawing" xmlns:w10="urn:schemas-microsoft-com:office:word" xmlns:w="http://schemas.openxmlformats.org/wordprocessingml/2006/main" xmlns:w14="http://schemas.microsoft.com/office/word/2010/wordml" xmlns:wpg="http://schemas.microsoft.com/office/word/2010/wordprocessingGroup" xmlns:wpi="http://schemas.microsoft.com/office/word/2010/wordprocessingInk" xmlns:wne="http://schemas.microsoft.com/office/word/2006/wordml" xmlns:wps="http://schemas.microsoft.com/office/word/2010/wordprocessingShape" mc:Ignorable="w14 wp14">
   <w:abstractNum w:abstractNumId="0">
     <w:nsid w:val="FFFFFF7C"/>
     <w:multiLevelType w:val="singleLevel"/>
@@ -54070,7 +54128,7 @@
 </file>
 
 <file path=word/styles.xml><?xml version="1.0" encoding="utf-8"?>
-<w:styles xmlns:mc="http://schemas.openxmlformats.org/markup-compatibility/2006" xmlns:r="http://schemas.openxmlformats.org/officeDocument/2006/relationships" xmlns:w="http://schemas.openxmlformats.org/wordprocessingml/2006/main" xmlns:w14="http://schemas.microsoft.com/office/word/2010/wordml" xmlns:w15="http://schemas.microsoft.com/office/word/2012/wordml" mc:Ignorable="w14 w15">
+<w:styles xmlns:mc="http://schemas.openxmlformats.org/markup-compatibility/2006" xmlns:r="http://schemas.openxmlformats.org/officeDocument/2006/relationships" xmlns:w="http://schemas.openxmlformats.org/wordprocessingml/2006/main" xmlns:w14="http://schemas.microsoft.com/office/word/2010/wordml" mc:Ignorable="w14">
   <w:docDefaults>
     <w:rPrDefault>
       <w:rPr>
@@ -54080,371 +54138,1224 @@
     </w:rPrDefault>
     <w:pPrDefault/>
   </w:docDefaults>
-  <w:latentStyles w:defLockedState="0" w:defUIPriority="0" w:defSemiHidden="0" w:defUnhideWhenUsed="0" w:defQFormat="0" w:count="371">
-    <w:lsdException w:name="Normal" w:qFormat="1"/>
-    <w:lsdException w:name="heading 1" w:qFormat="1"/>
-    <w:lsdException w:name="heading 2" w:qFormat="1"/>
-    <w:lsdException w:name="heading 3" w:qFormat="1"/>
-    <w:lsdException w:name="heading 4" w:qFormat="1"/>
-    <w:lsdException w:name="heading 5" w:qFormat="1"/>
-    <w:lsdException w:name="heading 6" w:qFormat="1"/>
-    <w:lsdException w:name="heading 7" w:semiHidden="1" w:unhideWhenUsed="1" w:qFormat="1"/>
-    <w:lsdException w:name="heading 8" w:semiHidden="1" w:unhideWhenUsed="1" w:qFormat="1"/>
-    <w:lsdException w:name="heading 9" w:semiHidden="1" w:unhideWhenUsed="1" w:qFormat="1"/>
-    <w:lsdException w:name="index 1" w:semiHidden="1" w:unhideWhenUsed="1"/>
-    <w:lsdException w:name="index 2" w:semiHidden="1" w:unhideWhenUsed="1"/>
-    <w:lsdException w:name="index 3" w:semiHidden="1" w:unhideWhenUsed="1"/>
-    <w:lsdException w:name="index 4" w:semiHidden="1" w:unhideWhenUsed="1"/>
-    <w:lsdException w:name="index 5" w:semiHidden="1" w:unhideWhenUsed="1"/>
-    <w:lsdException w:name="index 6" w:semiHidden="1" w:unhideWhenUsed="1"/>
-    <w:lsdException w:name="index 7" w:semiHidden="1" w:unhideWhenUsed="1"/>
-    <w:lsdException w:name="index 8" w:semiHidden="1" w:unhideWhenUsed="1"/>
-    <w:lsdException w:name="index 9" w:semiHidden="1" w:unhideWhenUsed="1"/>
-    <w:lsdException w:name="toc 1" w:semiHidden="1" w:uiPriority="39" w:unhideWhenUsed="1"/>
-    <w:lsdException w:name="toc 2" w:semiHidden="1" w:uiPriority="39" w:unhideWhenUsed="1"/>
-    <w:lsdException w:name="toc 3" w:semiHidden="1" w:uiPriority="39" w:unhideWhenUsed="1"/>
-    <w:lsdException w:name="toc 4" w:semiHidden="1" w:uiPriority="39" w:unhideWhenUsed="1"/>
-    <w:lsdException w:name="toc 5" w:semiHidden="1" w:uiPriority="39" w:unhideWhenUsed="1"/>
-    <w:lsdException w:name="toc 6" w:semiHidden="1" w:uiPriority="39" w:unhideWhenUsed="1"/>
-    <w:lsdException w:name="toc 7" w:semiHidden="1" w:uiPriority="39" w:unhideWhenUsed="1"/>
-    <w:lsdException w:name="toc 8" w:semiHidden="1" w:uiPriority="39" w:unhideWhenUsed="1"/>
-    <w:lsdException w:name="toc 9" w:semiHidden="1" w:uiPriority="39" w:unhideWhenUsed="1"/>
-    <w:lsdException w:name="Normal Indent" w:semiHidden="1" w:unhideWhenUsed="1"/>
-    <w:lsdException w:name="footnote text" w:semiHidden="1" w:unhideWhenUsed="1"/>
-    <w:lsdException w:name="annotation text" w:semiHidden="1" w:unhideWhenUsed="1"/>
-    <w:lsdException w:name="header" w:semiHidden="1" w:unhideWhenUsed="1"/>
-    <w:lsdException w:name="footer" w:semiHidden="1" w:unhideWhenUsed="1"/>
-    <w:lsdException w:name="index heading" w:semiHidden="1" w:unhideWhenUsed="1"/>
-    <w:lsdException w:name="caption" w:semiHidden="1" w:unhideWhenUsed="1" w:qFormat="1"/>
-    <w:lsdException w:name="table of figures" w:semiHidden="1" w:unhideWhenUsed="1"/>
-    <w:lsdException w:name="envelope address" w:semiHidden="1" w:unhideWhenUsed="1"/>
-    <w:lsdException w:name="envelope return" w:semiHidden="1" w:unhideWhenUsed="1"/>
-    <w:lsdException w:name="footnote reference" w:semiHidden="1" w:unhideWhenUsed="1"/>
-    <w:lsdException w:name="annotation reference" w:semiHidden="1" w:unhideWhenUsed="1"/>
-    <w:lsdException w:name="line number" w:semiHidden="1" w:unhideWhenUsed="1"/>
-    <w:lsdException w:name="page number" w:semiHidden="1" w:unhideWhenUsed="1"/>
-    <w:lsdException w:name="endnote reference" w:semiHidden="1" w:unhideWhenUsed="1"/>
-    <w:lsdException w:name="endnote text" w:semiHidden="1" w:unhideWhenUsed="1"/>
-    <w:lsdException w:name="table of authorities" w:semiHidden="1" w:unhideWhenUsed="1"/>
-    <w:lsdException w:name="macro" w:semiHidden="1" w:unhideWhenUsed="1"/>
-    <w:lsdException w:name="toa heading" w:semiHidden="1" w:unhideWhenUsed="1"/>
-    <w:lsdException w:name="List" w:semiHidden="1" w:unhideWhenUsed="1"/>
-    <w:lsdException w:name="List Bullet" w:semiHidden="1" w:unhideWhenUsed="1"/>
-    <w:lsdException w:name="List 2" w:semiHidden="1" w:unhideWhenUsed="1"/>
-    <w:lsdException w:name="List 3" w:semiHidden="1" w:unhideWhenUsed="1"/>
-    <w:lsdException w:name="List Bullet 2" w:semiHidden="1" w:unhideWhenUsed="1"/>
-    <w:lsdException w:name="List Bullet 3" w:semiHidden="1" w:unhideWhenUsed="1"/>
-    <w:lsdException w:name="List Bullet 4" w:semiHidden="1" w:unhideWhenUsed="1"/>
-    <w:lsdException w:name="List Bullet 5" w:semiHidden="1" w:unhideWhenUsed="1"/>
-    <w:lsdException w:name="List Number 2" w:semiHidden="1" w:unhideWhenUsed="1"/>
-    <w:lsdException w:name="List Number 3" w:semiHidden="1" w:unhideWhenUsed="1"/>
-    <w:lsdException w:name="List Number 4" w:semiHidden="1" w:unhideWhenUsed="1"/>
-    <w:lsdException w:name="List Number 5" w:semiHidden="1" w:unhideWhenUsed="1"/>
-    <w:lsdException w:name="Title" w:qFormat="1"/>
-    <w:lsdException w:name="Closing" w:semiHidden="1" w:unhideWhenUsed="1"/>
-    <w:lsdException w:name="Signature" w:semiHidden="1" w:unhideWhenUsed="1"/>
-    <w:lsdException w:name="Default Paragraph Font" w:semiHidden="1" w:unhideWhenUsed="1"/>
-    <w:lsdException w:name="Body Text" w:semiHidden="1" w:unhideWhenUsed="1"/>
-    <w:lsdException w:name="Body Text Indent" w:semiHidden="1" w:unhideWhenUsed="1"/>
-    <w:lsdException w:name="List Continue" w:semiHidden="1" w:unhideWhenUsed="1"/>
-    <w:lsdException w:name="List Continue 2" w:semiHidden="1" w:unhideWhenUsed="1"/>
-    <w:lsdException w:name="List Continue 3" w:semiHidden="1" w:unhideWhenUsed="1"/>
-    <w:lsdException w:name="List Continue 4" w:semiHidden="1" w:unhideWhenUsed="1"/>
-    <w:lsdException w:name="List Continue 5" w:semiHidden="1" w:unhideWhenUsed="1"/>
-    <w:lsdException w:name="Message Header" w:semiHidden="1" w:unhideWhenUsed="1"/>
-    <w:lsdException w:name="Subtitle" w:qFormat="1"/>
-    <w:lsdException w:name="Body Text First Indent 2" w:semiHidden="1" w:unhideWhenUsed="1"/>
-    <w:lsdException w:name="Note Heading" w:semiHidden="1" w:unhideWhenUsed="1"/>
-    <w:lsdException w:name="Body Text 2" w:semiHidden="1" w:unhideWhenUsed="1"/>
-    <w:lsdException w:name="Body Text 3" w:semiHidden="1" w:unhideWhenUsed="1"/>
-    <w:lsdException w:name="Body Text Indent 2" w:semiHidden="1" w:unhideWhenUsed="1"/>
-    <w:lsdException w:name="Body Text Indent 3" w:semiHidden="1" w:unhideWhenUsed="1"/>
-    <w:lsdException w:name="Block Text" w:semiHidden="1" w:unhideWhenUsed="1"/>
-    <w:lsdException w:name="Hyperlink" w:semiHidden="1" w:uiPriority="99" w:unhideWhenUsed="1"/>
-    <w:lsdException w:name="FollowedHyperlink" w:semiHidden="1" w:unhideWhenUsed="1"/>
-    <w:lsdException w:name="Strong" w:qFormat="1"/>
-    <w:lsdException w:name="Emphasis" w:qFormat="1"/>
-    <w:lsdException w:name="Document Map" w:semiHidden="1" w:unhideWhenUsed="1"/>
-    <w:lsdException w:name="Plain Text" w:semiHidden="1" w:unhideWhenUsed="1"/>
-    <w:lsdException w:name="E-mail Signature" w:semiHidden="1" w:unhideWhenUsed="1"/>
-    <w:lsdException w:name="HTML Top of Form" w:semiHidden="1" w:unhideWhenUsed="1"/>
-    <w:lsdException w:name="HTML Bottom of Form" w:semiHidden="1" w:unhideWhenUsed="1"/>
-    <w:lsdException w:name="Normal (Web)" w:semiHidden="1" w:unhideWhenUsed="1"/>
-    <w:lsdException w:name="HTML Acronym" w:semiHidden="1" w:unhideWhenUsed="1"/>
-    <w:lsdException w:name="HTML Address" w:semiHidden="1" w:unhideWhenUsed="1"/>
-    <w:lsdException w:name="HTML Cite" w:semiHidden="1" w:unhideWhenUsed="1"/>
-    <w:lsdException w:name="HTML Code" w:semiHidden="1" w:unhideWhenUsed="1"/>
-    <w:lsdException w:name="HTML Definition" w:semiHidden="1" w:unhideWhenUsed="1"/>
-    <w:lsdException w:name="HTML Keyboard" w:semiHidden="1" w:unhideWhenUsed="1"/>
-    <w:lsdException w:name="HTML Preformatted" w:semiHidden="1" w:unhideWhenUsed="1"/>
-    <w:lsdException w:name="HTML Sample" w:semiHidden="1" w:unhideWhenUsed="1"/>
-    <w:lsdException w:name="HTML Typewriter" w:semiHidden="1" w:unhideWhenUsed="1"/>
-    <w:lsdException w:name="HTML Variable" w:semiHidden="1" w:unhideWhenUsed="1"/>
-    <w:lsdException w:name="Normal Table" w:semiHidden="1" w:unhideWhenUsed="1"/>
-    <w:lsdException w:name="annotation subject" w:semiHidden="1" w:unhideWhenUsed="1"/>
-    <w:lsdException w:name="No List" w:semiHidden="1" w:uiPriority="99" w:unhideWhenUsed="1"/>
-    <w:lsdException w:name="Outline List 1" w:semiHidden="1" w:unhideWhenUsed="1"/>
-    <w:lsdException w:name="Outline List 2" w:semiHidden="1" w:unhideWhenUsed="1"/>
-    <w:lsdException w:name="Outline List 3" w:semiHidden="1" w:unhideWhenUsed="1"/>
-    <w:lsdException w:name="Table Simple 1" w:semiHidden="1" w:unhideWhenUsed="1"/>
-    <w:lsdException w:name="Table Simple 2" w:semiHidden="1" w:unhideWhenUsed="1"/>
-    <w:lsdException w:name="Table Simple 3" w:semiHidden="1" w:unhideWhenUsed="1"/>
-    <w:lsdException w:name="Table Classic 1" w:semiHidden="1" w:unhideWhenUsed="1"/>
-    <w:lsdException w:name="Table Classic 2" w:semiHidden="1" w:unhideWhenUsed="1"/>
-    <w:lsdException w:name="Table Classic 3" w:semiHidden="1" w:unhideWhenUsed="1"/>
-    <w:lsdException w:name="Table Classic 4" w:semiHidden="1" w:unhideWhenUsed="1"/>
-    <w:lsdException w:name="Table Colorful 1" w:semiHidden="1" w:unhideWhenUsed="1"/>
-    <w:lsdException w:name="Table Colorful 2" w:semiHidden="1" w:unhideWhenUsed="1"/>
-    <w:lsdException w:name="Table Colorful 3" w:semiHidden="1" w:unhideWhenUsed="1"/>
-    <w:lsdException w:name="Table Columns 1" w:semiHidden="1" w:unhideWhenUsed="1"/>
-    <w:lsdException w:name="Table Columns 2" w:semiHidden="1" w:unhideWhenUsed="1"/>
-    <w:lsdException w:name="Table Columns 3" w:semiHidden="1" w:unhideWhenUsed="1"/>
-    <w:lsdException w:name="Table Columns 4" w:semiHidden="1" w:unhideWhenUsed="1"/>
-    <w:lsdException w:name="Table Columns 5" w:semiHidden="1" w:unhideWhenUsed="1"/>
-    <w:lsdException w:name="Table Grid 1" w:semiHidden="1" w:unhideWhenUsed="1"/>
-    <w:lsdException w:name="Table Grid 2" w:semiHidden="1" w:unhideWhenUsed="1"/>
-    <w:lsdException w:name="Table Grid 3" w:semiHidden="1" w:unhideWhenUsed="1"/>
-    <w:lsdException w:name="Table Grid 4" w:semiHidden="1" w:unhideWhenUsed="1"/>
-    <w:lsdException w:name="Table Grid 5" w:semiHidden="1" w:unhideWhenUsed="1"/>
-    <w:lsdException w:name="Table Grid 6" w:semiHidden="1" w:unhideWhenUsed="1"/>
-    <w:lsdException w:name="Table Grid 7" w:semiHidden="1" w:unhideWhenUsed="1"/>
-    <w:lsdException w:name="Table Grid 8" w:semiHidden="1" w:unhideWhenUsed="1"/>
-    <w:lsdException w:name="Table List 1" w:semiHidden="1" w:unhideWhenUsed="1"/>
-    <w:lsdException w:name="Table List 2" w:semiHidden="1" w:unhideWhenUsed="1"/>
-    <w:lsdException w:name="Table List 3" w:semiHidden="1" w:unhideWhenUsed="1"/>
-    <w:lsdException w:name="Table List 4" w:semiHidden="1" w:unhideWhenUsed="1"/>
-    <w:lsdException w:name="Table List 5" w:semiHidden="1" w:unhideWhenUsed="1"/>
-    <w:lsdException w:name="Table List 6" w:semiHidden="1" w:unhideWhenUsed="1"/>
-    <w:lsdException w:name="Table List 7" w:semiHidden="1" w:unhideWhenUsed="1"/>
-    <w:lsdException w:name="Table List 8" w:semiHidden="1" w:unhideWhenUsed="1"/>
-    <w:lsdException w:name="Table 3D effects 1" w:semiHidden="1" w:unhideWhenUsed="1"/>
-    <w:lsdException w:name="Table 3D effects 2" w:semiHidden="1" w:unhideWhenUsed="1"/>
-    <w:lsdException w:name="Table 3D effects 3" w:semiHidden="1" w:unhideWhenUsed="1"/>
-    <w:lsdException w:name="Table Contemporary" w:semiHidden="1" w:unhideWhenUsed="1"/>
-    <w:lsdException w:name="Table Elegant" w:semiHidden="1" w:unhideWhenUsed="1"/>
-    <w:lsdException w:name="Table Professional" w:semiHidden="1" w:unhideWhenUsed="1"/>
-    <w:lsdException w:name="Table Subtle 1" w:semiHidden="1" w:unhideWhenUsed="1"/>
-    <w:lsdException w:name="Table Subtle 2" w:semiHidden="1" w:unhideWhenUsed="1"/>
-    <w:lsdException w:name="Table Web 1" w:semiHidden="1" w:unhideWhenUsed="1"/>
-    <w:lsdException w:name="Table Web 2" w:semiHidden="1" w:unhideWhenUsed="1"/>
-    <w:lsdException w:name="Table Web 3" w:semiHidden="1" w:unhideWhenUsed="1"/>
-    <w:lsdException w:name="Balloon Text" w:semiHidden="1" w:unhideWhenUsed="1"/>
-    <w:lsdException w:name="Table Theme" w:semiHidden="1" w:unhideWhenUsed="1"/>
-    <w:lsdException w:name="Placeholder Text" w:semiHidden="1" w:uiPriority="99"/>
-    <w:lsdException w:name="No Spacing" w:uiPriority="1" w:qFormat="1"/>
-    <w:lsdException w:name="Light Shading" w:uiPriority="60"/>
-    <w:lsdException w:name="Light List" w:uiPriority="61"/>
-    <w:lsdException w:name="Light Grid" w:uiPriority="62"/>
-    <w:lsdException w:name="Medium Shading 1" w:uiPriority="63"/>
-    <w:lsdException w:name="Medium Shading 2" w:uiPriority="64"/>
-    <w:lsdException w:name="Medium List 1" w:uiPriority="65"/>
-    <w:lsdException w:name="Medium List 2" w:uiPriority="66"/>
-    <w:lsdException w:name="Medium Grid 1" w:uiPriority="67"/>
-    <w:lsdException w:name="Medium Grid 2" w:uiPriority="68"/>
-    <w:lsdException w:name="Medium Grid 3" w:uiPriority="69"/>
-    <w:lsdException w:name="Dark List" w:uiPriority="70"/>
-    <w:lsdException w:name="Colorful Shading" w:uiPriority="71"/>
-    <w:lsdException w:name="Colorful List" w:uiPriority="72"/>
-    <w:lsdException w:name="Colorful Grid" w:uiPriority="73"/>
-    <w:lsdException w:name="Light Shading Accent 1" w:uiPriority="60"/>
-    <w:lsdException w:name="Light List Accent 1" w:uiPriority="61"/>
-    <w:lsdException w:name="Light Grid Accent 1" w:uiPriority="62"/>
-    <w:lsdException w:name="Medium Shading 1 Accent 1" w:uiPriority="63"/>
-    <w:lsdException w:name="Medium Shading 2 Accent 1" w:uiPriority="64"/>
-    <w:lsdException w:name="Medium List 1 Accent 1" w:uiPriority="65"/>
-    <w:lsdException w:name="Revision" w:semiHidden="1" w:uiPriority="99"/>
-    <w:lsdException w:name="List Paragraph" w:uiPriority="34" w:qFormat="1"/>
-    <w:lsdException w:name="Quote" w:uiPriority="29" w:qFormat="1"/>
-    <w:lsdException w:name="Intense Quote" w:uiPriority="30" w:qFormat="1"/>
-    <w:lsdException w:name="Medium List 2 Accent 1" w:uiPriority="66"/>
-    <w:lsdException w:name="Medium Grid 1 Accent 1" w:uiPriority="67"/>
-    <w:lsdException w:name="Medium Grid 2 Accent 1" w:uiPriority="68"/>
-    <w:lsdException w:name="Medium Grid 3 Accent 1" w:uiPriority="69"/>
-    <w:lsdException w:name="Dark List Accent 1" w:uiPriority="70"/>
-    <w:lsdException w:name="Colorful Shading Accent 1" w:uiPriority="71"/>
-    <w:lsdException w:name="Colorful List Accent 1" w:uiPriority="72"/>
-    <w:lsdException w:name="Colorful Grid Accent 1" w:uiPriority="73"/>
-    <w:lsdException w:name="Light Shading Accent 2" w:uiPriority="60"/>
-    <w:lsdException w:name="Light List Accent 2" w:uiPriority="61"/>
-    <w:lsdException w:name="Light Grid Accent 2" w:uiPriority="62"/>
-    <w:lsdException w:name="Medium Shading 1 Accent 2" w:uiPriority="63"/>
-    <w:lsdException w:name="Medium Shading 2 Accent 2" w:uiPriority="64"/>
-    <w:lsdException w:name="Medium List 1 Accent 2" w:uiPriority="65"/>
-    <w:lsdException w:name="Medium List 2 Accent 2" w:uiPriority="66"/>
-    <w:lsdException w:name="Medium Grid 1 Accent 2" w:uiPriority="67"/>
-    <w:lsdException w:name="Medium Grid 2 Accent 2" w:uiPriority="68"/>
-    <w:lsdException w:name="Medium Grid 3 Accent 2" w:uiPriority="69"/>
-    <w:lsdException w:name="Dark List Accent 2" w:uiPriority="70"/>
-    <w:lsdException w:name="Colorful Shading Accent 2" w:uiPriority="71"/>
-    <w:lsdException w:name="Colorful List Accent 2" w:uiPriority="72"/>
-    <w:lsdException w:name="Colorful Grid Accent 2" w:uiPriority="73"/>
-    <w:lsdException w:name="Light Shading Accent 3" w:uiPriority="60"/>
-    <w:lsdException w:name="Light List Accent 3" w:uiPriority="61"/>
-    <w:lsdException w:name="Light Grid Accent 3" w:uiPriority="62"/>
-    <w:lsdException w:name="Medium Shading 1 Accent 3" w:uiPriority="63"/>
-    <w:lsdException w:name="Medium Shading 2 Accent 3" w:uiPriority="64"/>
-    <w:lsdException w:name="Medium List 1 Accent 3" w:uiPriority="65"/>
-    <w:lsdException w:name="Medium List 2 Accent 3" w:uiPriority="66"/>
-    <w:lsdException w:name="Medium Grid 1 Accent 3" w:uiPriority="67"/>
-    <w:lsdException w:name="Medium Grid 2 Accent 3" w:uiPriority="68"/>
-    <w:lsdException w:name="Medium Grid 3 Accent 3" w:uiPriority="69"/>
-    <w:lsdException w:name="Dark List Accent 3" w:uiPriority="70"/>
-    <w:lsdException w:name="Colorful Shading Accent 3" w:uiPriority="71"/>
-    <w:lsdException w:name="Colorful List Accent 3" w:uiPriority="72"/>
-    <w:lsdException w:name="Colorful Grid Accent 3" w:uiPriority="73"/>
-    <w:lsdException w:name="Light Shading Accent 4" w:uiPriority="60"/>
-    <w:lsdException w:name="Light List Accent 4" w:uiPriority="61"/>
-    <w:lsdException w:name="Light Grid Accent 4" w:uiPriority="62"/>
-    <w:lsdException w:name="Medium Shading 1 Accent 4" w:uiPriority="63"/>
-    <w:lsdException w:name="Medium Shading 2 Accent 4" w:uiPriority="64"/>
-    <w:lsdException w:name="Medium List 1 Accent 4" w:uiPriority="65"/>
-    <w:lsdException w:name="Medium List 2 Accent 4" w:uiPriority="66"/>
-    <w:lsdException w:name="Medium Grid 1 Accent 4" w:uiPriority="67"/>
-    <w:lsdException w:name="Medium Grid 2 Accent 4" w:uiPriority="68"/>
-    <w:lsdException w:name="Medium Grid 3 Accent 4" w:uiPriority="69"/>
-    <w:lsdException w:name="Dark List Accent 4" w:uiPriority="70"/>
-    <w:lsdException w:name="Colorful Shading Accent 4" w:uiPriority="71"/>
-    <w:lsdException w:name="Colorful List Accent 4" w:uiPriority="72"/>
-    <w:lsdException w:name="Colorful Grid Accent 4" w:uiPriority="73"/>
-    <w:lsdException w:name="Light Shading Accent 5" w:uiPriority="60"/>
-    <w:lsdException w:name="Light List Accent 5" w:uiPriority="61"/>
-    <w:lsdException w:name="Light Grid Accent 5" w:uiPriority="62"/>
-    <w:lsdException w:name="Medium Shading 1 Accent 5" w:uiPriority="63"/>
-    <w:lsdException w:name="Medium Shading 2 Accent 5" w:uiPriority="64"/>
-    <w:lsdException w:name="Medium List 1 Accent 5" w:uiPriority="65"/>
-    <w:lsdException w:name="Medium List 2 Accent 5" w:uiPriority="66"/>
-    <w:lsdException w:name="Medium Grid 1 Accent 5" w:uiPriority="67"/>
-    <w:lsdException w:name="Medium Grid 2 Accent 5" w:uiPriority="68"/>
-    <w:lsdException w:name="Medium Grid 3 Accent 5" w:uiPriority="69"/>
-    <w:lsdException w:name="Dark List Accent 5" w:uiPriority="70"/>
-    <w:lsdException w:name="Colorful Shading Accent 5" w:uiPriority="71"/>
-    <w:lsdException w:name="Colorful List Accent 5" w:uiPriority="72"/>
-    <w:lsdException w:name="Colorful Grid Accent 5" w:uiPriority="73"/>
-    <w:lsdException w:name="Light Shading Accent 6" w:uiPriority="60"/>
-    <w:lsdException w:name="Light List Accent 6" w:uiPriority="61"/>
-    <w:lsdException w:name="Light Grid Accent 6" w:uiPriority="62"/>
-    <w:lsdException w:name="Medium Shading 1 Accent 6" w:uiPriority="63"/>
-    <w:lsdException w:name="Medium Shading 2 Accent 6" w:uiPriority="64"/>
-    <w:lsdException w:name="Medium List 1 Accent 6" w:uiPriority="65"/>
-    <w:lsdException w:name="Medium List 2 Accent 6" w:uiPriority="66"/>
-    <w:lsdException w:name="Medium Grid 1 Accent 6" w:uiPriority="67"/>
-    <w:lsdException w:name="Medium Grid 2 Accent 6" w:uiPriority="68"/>
-    <w:lsdException w:name="Medium Grid 3 Accent 6" w:uiPriority="69"/>
-    <w:lsdException w:name="Dark List Accent 6" w:uiPriority="70"/>
-    <w:lsdException w:name="Colorful Shading Accent 6" w:uiPriority="71"/>
-    <w:lsdException w:name="Colorful List Accent 6" w:uiPriority="72"/>
-    <w:lsdException w:name="Colorful Grid Accent 6" w:uiPriority="73"/>
-    <w:lsdException w:name="Subtle Emphasis" w:uiPriority="19" w:qFormat="1"/>
-    <w:lsdException w:name="Intense Emphasis" w:uiPriority="21" w:qFormat="1"/>
-    <w:lsdException w:name="Subtle Reference" w:uiPriority="31" w:qFormat="1"/>
-    <w:lsdException w:name="Intense Reference" w:uiPriority="32" w:qFormat="1"/>
-    <w:lsdException w:name="Book Title" w:uiPriority="33" w:qFormat="1"/>
-    <w:lsdException w:name="Bibliography" w:semiHidden="1" w:uiPriority="37" w:unhideWhenUsed="1"/>
-    <w:lsdException w:name="TOC Heading" w:semiHidden="1" w:uiPriority="39" w:unhideWhenUsed="1" w:qFormat="1"/>
-    <w:lsdException w:name="Plain Table 1" w:uiPriority="41"/>
-    <w:lsdException w:name="Plain Table 2" w:uiPriority="42"/>
-    <w:lsdException w:name="Plain Table 3" w:uiPriority="43"/>
-    <w:lsdException w:name="Plain Table 4" w:uiPriority="44"/>
-    <w:lsdException w:name="Plain Table 5" w:uiPriority="45"/>
-    <w:lsdException w:name="Grid Table Light" w:uiPriority="40"/>
-    <w:lsdException w:name="Grid Table 1 Light" w:uiPriority="46"/>
-    <w:lsdException w:name="Grid Table 2" w:uiPriority="47"/>
-    <w:lsdException w:name="Grid Table 3" w:uiPriority="48"/>
-    <w:lsdException w:name="Grid Table 4" w:uiPriority="49"/>
-    <w:lsdException w:name="Grid Table 5 Dark" w:uiPriority="50"/>
-    <w:lsdException w:name="Grid Table 6 Colorful" w:uiPriority="51"/>
-    <w:lsdException w:name="Grid Table 7 Colorful" w:uiPriority="52"/>
-    <w:lsdException w:name="Grid Table 1 Light Accent 1" w:uiPriority="46"/>
-    <w:lsdException w:name="Grid Table 2 Accent 1" w:uiPriority="47"/>
-    <w:lsdException w:name="Grid Table 3 Accent 1" w:uiPriority="48"/>
-    <w:lsdException w:name="Grid Table 4 Accent 1" w:uiPriority="49"/>
-    <w:lsdException w:name="Grid Table 5 Dark Accent 1" w:uiPriority="50"/>
-    <w:lsdException w:name="Grid Table 6 Colorful Accent 1" w:uiPriority="51"/>
-    <w:lsdException w:name="Grid Table 7 Colorful Accent 1" w:uiPriority="52"/>
-    <w:lsdException w:name="Grid Table 1 Light Accent 2" w:uiPriority="46"/>
-    <w:lsdException w:name="Grid Table 2 Accent 2" w:uiPriority="47"/>
-    <w:lsdException w:name="Grid Table 3 Accent 2" w:uiPriority="48"/>
-    <w:lsdException w:name="Grid Table 4 Accent 2" w:uiPriority="49"/>
-    <w:lsdException w:name="Grid Table 5 Dark Accent 2" w:uiPriority="50"/>
-    <w:lsdException w:name="Grid Table 6 Colorful Accent 2" w:uiPriority="51"/>
-    <w:lsdException w:name="Grid Table 7 Colorful Accent 2" w:uiPriority="52"/>
-    <w:lsdException w:name="Grid Table 1 Light Accent 3" w:uiPriority="46"/>
-    <w:lsdException w:name="Grid Table 2 Accent 3" w:uiPriority="47"/>
-    <w:lsdException w:name="Grid Table 3 Accent 3" w:uiPriority="48"/>
-    <w:lsdException w:name="Grid Table 4 Accent 3" w:uiPriority="49"/>
-    <w:lsdException w:name="Grid Table 5 Dark Accent 3" w:uiPriority="50"/>
-    <w:lsdException w:name="Grid Table 6 Colorful Accent 3" w:uiPriority="51"/>
-    <w:lsdException w:name="Grid Table 7 Colorful Accent 3" w:uiPriority="52"/>
-    <w:lsdException w:name="Grid Table 1 Light Accent 4" w:uiPriority="46"/>
-    <w:lsdException w:name="Grid Table 2 Accent 4" w:uiPriority="47"/>
-    <w:lsdException w:name="Grid Table 3 Accent 4" w:uiPriority="48"/>
-    <w:lsdException w:name="Grid Table 4 Accent 4" w:uiPriority="49"/>
-    <w:lsdException w:name="Grid Table 5 Dark Accent 4" w:uiPriority="50"/>
-    <w:lsdException w:name="Grid Table 6 Colorful Accent 4" w:uiPriority="51"/>
-    <w:lsdException w:name="Grid Table 7 Colorful Accent 4" w:uiPriority="52"/>
-    <w:lsdException w:name="Grid Table 1 Light Accent 5" w:uiPriority="46"/>
-    <w:lsdException w:name="Grid Table 2 Accent 5" w:uiPriority="47"/>
-    <w:lsdException w:name="Grid Table 3 Accent 5" w:uiPriority="48"/>
-    <w:lsdException w:name="Grid Table 4 Accent 5" w:uiPriority="49"/>
-    <w:lsdException w:name="Grid Table 5 Dark Accent 5" w:uiPriority="50"/>
-    <w:lsdException w:name="Grid Table 6 Colorful Accent 5" w:uiPriority="51"/>
-    <w:lsdException w:name="Grid Table 7 Colorful Accent 5" w:uiPriority="52"/>
-    <w:lsdException w:name="Grid Table 1 Light Accent 6" w:uiPriority="46"/>
-    <w:lsdException w:name="Grid Table 2 Accent 6" w:uiPriority="47"/>
-    <w:lsdException w:name="Grid Table 3 Accent 6" w:uiPriority="48"/>
-    <w:lsdException w:name="Grid Table 4 Accent 6" w:uiPriority="49"/>
-    <w:lsdException w:name="Grid Table 5 Dark Accent 6" w:uiPriority="50"/>
-    <w:lsdException w:name="Grid Table 6 Colorful Accent 6" w:uiPriority="51"/>
-    <w:lsdException w:name="Grid Table 7 Colorful Accent 6" w:uiPriority="52"/>
-    <w:lsdException w:name="List Table 1 Light" w:uiPriority="46"/>
-    <w:lsdException w:name="List Table 2" w:uiPriority="47"/>
-    <w:lsdException w:name="List Table 3" w:uiPriority="48"/>
-    <w:lsdException w:name="List Table 4" w:uiPriority="49"/>
-    <w:lsdException w:name="List Table 5 Dark" w:uiPriority="50"/>
-    <w:lsdException w:name="List Table 6 Colorful" w:uiPriority="51"/>
-    <w:lsdException w:name="List Table 7 Colorful" w:uiPriority="52"/>
-    <w:lsdException w:name="List Table 1 Light Accent 1" w:uiPriority="46"/>
-    <w:lsdException w:name="List Table 2 Accent 1" w:uiPriority="47"/>
-    <w:lsdException w:name="List Table 3 Accent 1" w:uiPriority="48"/>
-    <w:lsdException w:name="List Table 4 Accent 1" w:uiPriority="49"/>
-    <w:lsdException w:name="List Table 5 Dark Accent 1" w:uiPriority="50"/>
-    <w:lsdException w:name="List Table 6 Colorful Accent 1" w:uiPriority="51"/>
-    <w:lsdException w:name="List Table 7 Colorful Accent 1" w:uiPriority="52"/>
-    <w:lsdException w:name="List Table 1 Light Accent 2" w:uiPriority="46"/>
-    <w:lsdException w:name="List Table 2 Accent 2" w:uiPriority="47"/>
-    <w:lsdException w:name="List Table 3 Accent 2" w:uiPriority="48"/>
-    <w:lsdException w:name="List Table 4 Accent 2" w:uiPriority="49"/>
-    <w:lsdException w:name="List Table 5 Dark Accent 2" w:uiPriority="50"/>
-    <w:lsdException w:name="List Table 6 Colorful Accent 2" w:uiPriority="51"/>
-    <w:lsdException w:name="List Table 7 Colorful Accent 2" w:uiPriority="52"/>
-    <w:lsdException w:name="List Table 1 Light Accent 3" w:uiPriority="46"/>
-    <w:lsdException w:name="List Table 2 Accent 3" w:uiPriority="47"/>
-    <w:lsdException w:name="List Table 3 Accent 3" w:uiPriority="48"/>
-    <w:lsdException w:name="List Table 4 Accent 3" w:uiPriority="49"/>
-    <w:lsdException w:name="List Table 5 Dark Accent 3" w:uiPriority="50"/>
-    <w:lsdException w:name="List Table 6 Colorful Accent 3" w:uiPriority="51"/>
-    <w:lsdException w:name="List Table 7 Colorful Accent 3" w:uiPriority="52"/>
-    <w:lsdException w:name="List Table 1 Light Accent 4" w:uiPriority="46"/>
-    <w:lsdException w:name="List Table 2 Accent 4" w:uiPriority="47"/>
-    <w:lsdException w:name="List Table 3 Accent 4" w:uiPriority="48"/>
-    <w:lsdException w:name="List Table 4 Accent 4" w:uiPriority="49"/>
-    <w:lsdException w:name="List Table 5 Dark Accent 4" w:uiPriority="50"/>
-    <w:lsdException w:name="List Table 6 Colorful Accent 4" w:uiPriority="51"/>
-    <w:lsdException w:name="List Table 7 Colorful Accent 4" w:uiPriority="52"/>
-    <w:lsdException w:name="List Table 1 Light Accent 5" w:uiPriority="46"/>
-    <w:lsdException w:name="List Table 2 Accent 5" w:uiPriority="47"/>
-    <w:lsdException w:name="List Table 3 Accent 5" w:uiPriority="48"/>
-    <w:lsdException w:name="List Table 4 Accent 5" w:uiPriority="49"/>
-    <w:lsdException w:name="List Table 5 Dark Accent 5" w:uiPriority="50"/>
-    <w:lsdException w:name="List Table 6 Colorful Accent 5" w:uiPriority="51"/>
-    <w:lsdException w:name="List Table 7 Colorful Accent 5" w:uiPriority="52"/>
-    <w:lsdException w:name="List Table 1 Light Accent 6" w:uiPriority="46"/>
-    <w:lsdException w:name="List Table 2 Accent 6" w:uiPriority="47"/>
-    <w:lsdException w:name="List Table 3 Accent 6" w:uiPriority="48"/>
-    <w:lsdException w:name="List Table 4 Accent 6" w:uiPriority="49"/>
-    <w:lsdException w:name="List Table 5 Dark Accent 6" w:uiPriority="50"/>
-    <w:lsdException w:name="List Table 6 Colorful Accent 6" w:uiPriority="51"/>
-    <w:lsdException w:name="List Table 7 Colorful Accent 6" w:uiPriority="52"/>
+  <w:latentStyles w:defLockedState="0" w:defUIPriority="0" w:defSemiHidden="1" w:defUnhideWhenUsed="1" w:defQFormat="0" w:count="267">
+    <w:lsdException w:name="Normal" w:semiHidden="0" w:unhideWhenUsed="0" w:qFormat="1"/>
+    <w:lsdException w:name="heading 1" w:semiHidden="0" w:unhideWhenUsed="0" w:qFormat="1"/>
+    <w:lsdException w:name="heading 2" w:semiHidden="0" w:unhideWhenUsed="0" w:qFormat="1"/>
+    <w:lsdException w:name="heading 3" w:semiHidden="0" w:unhideWhenUsed="0" w:qFormat="1"/>
+    <w:lsdException w:name="heading 4" w:semiHidden="0" w:unhideWhenUsed="0" w:qFormat="1"/>
+    <w:lsdException w:name="heading 5" w:semiHidden="0" w:unhideWhenUsed="0" w:qFormat="1"/>
+    <w:lsdException w:name="heading 6" w:semiHidden="0" w:unhideWhenUsed="0" w:qFormat="1"/>
+    <w:lsdException w:name="heading 7" w:qFormat="1"/>
+    <w:lsdException w:name="heading 8" w:qFormat="1"/>
+    <w:lsdException w:name="heading 9" w:qFormat="1"/>
+    <w:lsdException w:name="toc 1" w:uiPriority="39"/>
+    <w:lsdException w:name="toc 2" w:uiPriority="39"/>
+    <w:lsdException w:name="toc 3" w:uiPriority="39"/>
+    <w:lsdException w:name="toc 4" w:uiPriority="39"/>
+    <w:lsdException w:name="toc 5" w:uiPriority="39"/>
+    <w:lsdException w:name="toc 6" w:uiPriority="39"/>
+    <w:lsdException w:name="toc 7" w:uiPriority="39"/>
+    <w:lsdException w:name="toc 8" w:uiPriority="39"/>
+    <w:lsdException w:name="toc 9" w:uiPriority="39"/>
+    <w:lsdException w:name="caption" w:qFormat="1"/>
+    <w:lsdException w:name="List Number" w:semiHidden="0" w:unhideWhenUsed="0"/>
+    <w:lsdException w:name="List 4" w:semiHidden="0" w:unhideWhenUsed="0"/>
+    <w:lsdException w:name="List 5" w:semiHidden="0" w:unhideWhenUsed="0"/>
+    <w:lsdException w:name="Title" w:semiHidden="0" w:unhideWhenUsed="0" w:qFormat="1"/>
+    <w:lsdException w:name="Subtitle" w:semiHidden="0" w:unhideWhenUsed="0" w:qFormat="1"/>
+    <w:lsdException w:name="Salutation" w:semiHidden="0" w:unhideWhenUsed="0"/>
+    <w:lsdException w:name="Date" w:semiHidden="0" w:unhideWhenUsed="0"/>
+    <w:lsdException w:name="Body Text First Indent" w:semiHidden="0" w:unhideWhenUsed="0"/>
+    <w:lsdException w:name="Hyperlink" w:uiPriority="99"/>
+    <w:lsdException w:name="Strong" w:semiHidden="0" w:unhideWhenUsed="0" w:qFormat="1"/>
+    <w:lsdException w:name="Emphasis" w:semiHidden="0" w:unhideWhenUsed="0" w:qFormat="1"/>
+    <w:lsdException w:name="No List" w:uiPriority="99"/>
+    <w:lsdException w:name="Table Grid" w:semiHidden="0" w:unhideWhenUsed="0"/>
+    <w:lsdException w:name="Placeholder Text" w:uiPriority="99" w:unhideWhenUsed="0"/>
+    <w:lsdException w:name="No Spacing" w:semiHidden="0" w:uiPriority="1" w:unhideWhenUsed="0" w:qFormat="1"/>
+    <w:lsdException w:name="Light Shading" w:semiHidden="0" w:uiPriority="60" w:unhideWhenUsed="0"/>
+    <w:lsdException w:name="Light List" w:semiHidden="0" w:uiPriority="61" w:unhideWhenUsed="0"/>
+    <w:lsdException w:name="Light Grid" w:semiHidden="0" w:uiPriority="62" w:unhideWhenUsed="0"/>
+    <w:lsdException w:name="Medium Shading 1" w:semiHidden="0" w:uiPriority="63" w:unhideWhenUsed="0"/>
+    <w:lsdException w:name="Medium Shading 2" w:semiHidden="0" w:uiPriority="64" w:unhideWhenUsed="0"/>
+    <w:lsdException w:name="Medium List 1" w:semiHidden="0" w:uiPriority="65" w:unhideWhenUsed="0"/>
+    <w:lsdException w:name="Medium List 2" w:semiHidden="0" w:uiPriority="66" w:unhideWhenUsed="0"/>
+    <w:lsdException w:name="Medium Grid 1" w:semiHidden="0" w:uiPriority="67" w:unhideWhenUsed="0"/>
+    <w:lsdException w:name="Medium Grid 2" w:semiHidden="0" w:uiPriority="68" w:unhideWhenUsed="0"/>
+    <w:lsdException w:name="Medium Grid 3" w:semiHidden="0" w:uiPriority="69" w:unhideWhenUsed="0"/>
+    <w:lsdException w:name="Dark List" w:semiHidden="0" w:uiPriority="70" w:unhideWhenUsed="0"/>
+    <w:lsdException w:name="Colorful Shading" w:semiHidden="0" w:uiPriority="71" w:unhideWhenUsed="0"/>
+    <w:lsdException w:name="Colorful List" w:semiHidden="0" w:uiPriority="72" w:unhideWhenUsed="0"/>
+    <w:lsdException w:name="Colorful Grid" w:semiHidden="0" w:uiPriority="73" w:unhideWhenUsed="0"/>
+    <w:lsdException w:name="Light Shading Accent 1" w:semiHidden="0" w:uiPriority="60" w:unhideWhenUsed="0"/>
+    <w:lsdException w:name="Light List Accent 1" w:semiHidden="0" w:uiPriority="61" w:unhideWhenUsed="0"/>
+    <w:lsdException w:name="Light Grid Accent 1" w:semiHidden="0" w:uiPriority="62" w:unhideWhenUsed="0"/>
+    <w:lsdException w:name="Medium Shading 1 Accent 1" w:semiHidden="0" w:uiPriority="63" w:unhideWhenUsed="0"/>
+    <w:lsdException w:name="Medium Shading 2 Accent 1" w:semiHidden="0" w:uiPriority="64" w:unhideWhenUsed="0"/>
+    <w:lsdException w:name="Medium List 1 Accent 1" w:semiHidden="0" w:uiPriority="65" w:unhideWhenUsed="0"/>
+    <w:lsdException w:name="Revision" w:uiPriority="99" w:unhideWhenUsed="0"/>
+    <w:lsdException w:name="List Paragraph" w:semiHidden="0" w:uiPriority="34" w:unhideWhenUsed="0" w:qFormat="1"/>
+    <w:lsdException w:name="Quote" w:semiHidden="0" w:uiPriority="29" w:unhideWhenUsed="0" w:qFormat="1"/>
+    <w:lsdException w:name="Intense Quote" w:semiHidden="0" w:uiPriority="30" w:unhideWhenUsed="0" w:qFormat="1"/>
+    <w:lsdException w:name="Medium List 2 Accent 1" w:semiHidden="0" w:uiPriority="66" w:unhideWhenUsed="0"/>
+    <w:lsdException w:name="Medium Grid 1 Accent 1" w:semiHidden="0" w:uiPriority="67" w:unhideWhenUsed="0"/>
+    <w:lsdException w:name="Medium Grid 2 Accent 1" w:semiHidden="0" w:uiPriority="68" w:unhideWhenUsed="0"/>
+    <w:lsdException w:name="Medium Grid 3 Accent 1" w:semiHidden="0" w:uiPriority="69" w:unhideWhenUsed="0"/>
+    <w:lsdException w:name="Dark List Accent 1" w:semiHidden="0" w:uiPriority="70" w:unhideWhenUsed="0"/>
+    <w:lsdException w:name="Colorful Shading Accent 1" w:semiHidden="0" w:uiPriority="71" w:unhideWhenUsed="0"/>
+    <w:lsdException w:name="Colorful List Accent 1" w:semiHidden="0" w:uiPriority="72" w:unhideWhenUsed="0"/>
+    <w:lsdException w:name="Colorful Grid Accent 1" w:semiHidden="0" w:uiPriority="73" w:unhideWhenUsed="0"/>
+    <w:lsdException w:name="Light Shading Accent 2" w:semiHidden="0" w:uiPriority="60" w:unhideWhenUsed="0"/>
+    <w:lsdException w:name="Light List Accent 2" w:semiHidden="0" w:uiPriority="61" w:unhideWhenUsed="0"/>
+    <w:lsdException w:name="Light Grid Accent 2" w:semiHidden="0" w:uiPriority="62" w:unhideWhenUsed="0"/>
+    <w:lsdException w:name="Medium Shading 1 Accent 2" w:semiHidden="0" w:uiPriority="63" w:unhideWhenUsed="0"/>
+    <w:lsdException w:name="Medium Shading 2 Accent 2" w:semiHidden="0" w:uiPriority="64" w:unhideWhenUsed="0"/>
+    <w:lsdException w:name="Medium List 1 Accent 2" w:semiHidden="0" w:uiPriority="65" w:unhideWhenUsed="0"/>
+    <w:lsdException w:name="Medium List 2 Accent 2" w:semiHidden="0" w:uiPriority="66" w:unhideWhenUsed="0"/>
+    <w:lsdException w:name="Medium Grid 1 Accent 2" w:semiHidden="0" w:uiPriority="67" w:unhideWhenUsed="0"/>
+    <w:lsdException w:name="Medium Grid 2 Accent 2" w:semiHidden="0" w:uiPriority="68" w:unhideWhenUsed="0"/>
+    <w:lsdException w:name="Medium Grid 3 Accent 2" w:semiHidden="0" w:uiPriority="69" w:unhideWhenUsed="0"/>
+    <w:lsdException w:name="Dark List Accent 2" w:semiHidden="0" w:uiPriority="70" w:unhideWhenUsed="0"/>
+    <w:lsdException w:name="Colorful Shading Accent 2" w:semiHidden="0" w:uiPriority="71" w:unhideWhenUsed="0"/>
+    <w:lsdException w:name="Colorful List Accent 2" w:semiHidden="0" w:uiPriority="72" w:unhideWhenUsed="0"/>
+    <w:lsdException w:name="Colorful Grid Accent 2" w:semiHidden="0" w:uiPriority="73" w:unhideWhenUsed="0"/>
+    <w:lsdException w:name="Light Shading Accent 3" w:semiHidden="0" w:uiPriority="60" w:unhideWhenUsed="0"/>
+    <w:lsdException w:name="Light List Accent 3" w:semiHidden="0" w:uiPriority="61" w:unhideWhenUsed="0"/>
+    <w:lsdException w:name="Light Grid Accent 3" w:semiHidden="0" w:uiPriority="62" w:unhideWhenUsed="0"/>
+    <w:lsdException w:name="Medium Shading 1 Accent 3" w:semiHidden="0" w:uiPriority="63" w:unhideWhenUsed="0"/>
+    <w:lsdException w:name="Medium Shading 2 Accent 3" w:semiHidden="0" w:uiPriority="64" w:unhideWhenUsed="0"/>
+    <w:lsdException w:name="Medium List 1 Accent 3" w:semiHidden="0" w:uiPriority="65" w:unhideWhenUsed="0"/>
+    <w:lsdException w:name="Medium List 2 Accent 3" w:semiHidden="0" w:uiPriority="66" w:unhideWhenUsed="0"/>
+    <w:lsdException w:name="Medium Grid 1 Accent 3" w:semiHidden="0" w:uiPriority="67" w:unhideWhenUsed="0"/>
+    <w:lsdException w:name="Medium Grid 2 Accent 3" w:semiHidden="0" w:uiPriority="68" w:unhideWhenUsed="0"/>
+    <w:lsdException w:name="Medium Grid 3 Accent 3" w:semiHidden="0" w:uiPriority="69" w:unhideWhenUsed="0"/>
+    <w:lsdException w:name="Dark List Accent 3" w:semiHidden="0" w:uiPriority="70" w:unhideWhenUsed="0"/>
+    <w:lsdException w:name="Colorful Shading Accent 3" w:semiHidden="0" w:uiPriority="71" w:unhideWhenUsed="0"/>
+    <w:lsdException w:name="Colorful List Accent 3" w:semiHidden="0" w:uiPriority="72" w:unhideWhenUsed="0"/>
+    <w:lsdException w:name="Colorful Grid Accent 3" w:semiHidden="0" w:uiPriority="73" w:unhideWhenUsed="0"/>
+    <w:lsdException w:name="Light Shading Accent 4" w:semiHidden="0" w:uiPriority="60" w:unhideWhenUsed="0"/>
+    <w:lsdException w:name="Light List Accent 4" w:semiHidden="0" w:uiPriority="61" w:unhideWhenUsed="0"/>
+    <w:lsdException w:name="Light Grid Accent 4" w:semiHidden="0" w:uiPriority="62" w:unhideWhenUsed="0"/>
+    <w:lsdException w:name="Medium Shading 1 Accent 4" w:semiHidden="0" w:uiPriority="63" w:unhideWhenUsed="0"/>
+    <w:lsdException w:name="Medium Shading 2 Accent 4" w:semiHidden="0" w:uiPriority="64" w:unhideWhenUsed="0"/>
+    <w:lsdException w:name="Medium List 1 Accent 4" w:semiHidden="0" w:uiPriority="65" w:unhideWhenUsed="0"/>
+    <w:lsdException w:name="Medium List 2 Accent 4" w:semiHidden="0" w:uiPriority="66" w:unhideWhenUsed="0"/>
+    <w:lsdException w:name="Medium Grid 1 Accent 4" w:semiHidden="0" w:uiPriority="67" w:unhideWhenUsed="0"/>
+    <w:lsdException w:name="Medium Grid 2 Accent 4" w:semiHidden="0" w:uiPriority="68" w:unhideWhenUsed="0"/>
+    <w:lsdException w:name="Medium Grid 3 Accent 4" w:semiHidden="0" w:uiPriority="69" w:unhideWhenUsed="0"/>
+    <w:lsdException w:name="Dark List Accent 4" w:semiHidden="0" w:uiPriority="70" w:unhideWhenUsed="0"/>
+    <w:lsdException w:name="Colorful Shading Accent 4" w:semiHidden="0" w:uiPriority="71" w:unhideWhenUsed="0"/>
+    <w:lsdException w:name="Colorful List Accent 4" w:semiHidden="0" w:uiPriority="72" w:unhideWhenUsed="0"/>
+    <w:lsdException w:name="Colorful Grid Accent 4" w:semiHidden="0" w:uiPriority="73" w:unhideWhenUsed="0"/>
+    <w:lsdException w:name="Light Shading Accent 5" w:semiHidden="0" w:uiPriority="60" w:unhideWhenUsed="0"/>
+    <w:lsdException w:name="Light List Accent 5" w:semiHidden="0" w:uiPriority="61" w:unhideWhenUsed="0"/>
+    <w:lsdException w:name="Light Grid Accent 5" w:semiHidden="0" w:uiPriority="62" w:unhideWhenUsed="0"/>
+    <w:lsdException w:name="Medium Shading 1 Accent 5" w:semiHidden="0" w:uiPriority="63" w:unhideWhenUsed="0"/>
+    <w:lsdException w:name="Medium Shading 2 Accent 5" w:semiHidden="0" w:uiPriority="64" w:unhideWhenUsed="0"/>
+    <w:lsdException w:name="Medium List 1 Accent 5" w:semiHidden="0" w:uiPriority="65" w:unhideWhenUsed="0"/>
+    <w:lsdException w:name="Medium List 2 Accent 5" w:semiHidden="0" w:uiPriority="66" w:unhideWhenUsed="0"/>
+    <w:lsdException w:name="Medium Grid 1 Accent 5" w:semiHidden="0" w:uiPriority="67" w:unhideWhenUsed="0"/>
+    <w:lsdException w:name="Medium Grid 2 Accent 5" w:semiHidden="0" w:uiPriority="68" w:unhideWhenUsed="0"/>
+    <w:lsdException w:name="Medium Grid 3 Accent 5" w:semiHidden="0" w:uiPriority="69" w:unhideWhenUsed="0"/>
+    <w:lsdException w:name="Dark List Accent 5" w:semiHidden="0" w:uiPriority="70" w:unhideWhenUsed="0"/>
+    <w:lsdException w:name="Colorful Shading Accent 5" w:semiHidden="0" w:uiPriority="71" w:unhideWhenUsed="0"/>
+    <w:lsdException w:name="Colorful List Accent 5" w:semiHidden="0" w:uiPriority="72" w:unhideWhenUsed="0"/>
+    <w:lsdException w:name="Colorful Grid Accent 5" w:semiHidden="0" w:uiPriority="73" w:unhideWhenUsed="0"/>
+    <w:lsdException w:name="Light Shading Accent 6" w:semiHidden="0" w:uiPriority="60" w:unhideWhenUsed="0"/>
+    <w:lsdException w:name="Light List Accent 6" w:semiHidden="0" w:uiPriority="61" w:unhideWhenUsed="0"/>
+    <w:lsdException w:name="Light Grid Accent 6" w:semiHidden="0" w:uiPriority="62" w:unhideWhenUsed="0"/>
+    <w:lsdException w:name="Medium Shading 1 Accent 6" w:semiHidden="0" w:uiPriority="63" w:unhideWhenUsed="0"/>
+    <w:lsdException w:name="Medium Shading 2 Accent 6" w:semiHidden="0" w:uiPriority="64" w:unhideWhenUsed="0"/>
+    <w:lsdException w:name="Medium List 1 Accent 6" w:semiHidden="0" w:uiPriority="65" w:unhideWhenUsed="0"/>
+    <w:lsdException w:name="Medium List 2 Accent 6" w:semiHidden="0" w:uiPriority="66" w:unhideWhenUsed="0"/>
+    <w:lsdException w:name="Medium Grid 1 Accent 6" w:semiHidden="0" w:uiPriority="67" w:unhideWhenUsed="0"/>
+    <w:lsdException w:name="Medium Grid 2 Accent 6" w:semiHidden="0" w:uiPriority="68" w:unhideWhenUsed="0"/>
+    <w:lsdException w:name="Medium Grid 3 Accent 6" w:semiHidden="0" w:uiPriority="69" w:unhideWhenUsed="0"/>
+    <w:lsdException w:name="Dark List Accent 6" w:semiHidden="0" w:uiPriority="70" w:unhideWhenUsed="0"/>
+    <w:lsdException w:name="Colorful Shading Accent 6" w:semiHidden="0" w:uiPriority="71" w:unhideWhenUsed="0"/>
+    <w:lsdException w:name="Colorful List Accent 6" w:semiHidden="0" w:uiPriority="72" w:unhideWhenUsed="0"/>
+    <w:lsdException w:name="Colorful Grid Accent 6" w:semiHidden="0" w:uiPriority="73" w:unhideWhenUsed="0"/>
+    <w:lsdException w:name="Subtle Emphasis" w:semiHidden="0" w:uiPriority="19" w:unhideWhenUsed="0" w:qFormat="1"/>
+    <w:lsdException w:name="Intense Emphasis" w:semiHidden="0" w:uiPriority="21" w:unhideWhenUsed="0" w:qFormat="1"/>
+    <w:lsdException w:name="Subtle Reference" w:semiHidden="0" w:uiPriority="31" w:unhideWhenUsed="0" w:qFormat="1"/>
+    <w:lsdException w:name="Intense Reference" w:semiHidden="0" w:uiPriority="32" w:unhideWhenUsed="0" w:qFormat="1"/>
+    <w:lsdException w:name="Book Title" w:semiHidden="0" w:uiPriority="33" w:unhideWhenUsed="0" w:qFormat="1"/>
+    <w:lsdException w:name="Bibliography" w:uiPriority="37"/>
+    <w:lsdException w:name="TOC Heading" w:uiPriority="39" w:qFormat="1"/>
+  </w:latentStyles>
+  <w:style w:type="paragraph" w:default="1" w:styleId="Normal">
+    <w:name w:val="Normal"/>
+    <w:qFormat/>
+    <w:pPr>
+      <w:spacing w:before="240"/>
+    </w:pPr>
+    <w:rPr>
+      <w:color w:val="000000"/>
+      <w:lang w:eastAsia="ko-KR"/>
+    </w:rPr>
+  </w:style>
+  <w:style w:type="paragraph" w:styleId="Heading1">
+    <w:name w:val="heading 1"/>
+    <w:basedOn w:val="Normal"/>
+    <w:next w:val="Normal"/>
+    <w:autoRedefine/>
+    <w:qFormat/>
+    <w:rsid w:val="00871F3D"/>
+    <w:pPr>
+      <w:keepNext/>
+      <w:numPr>
+        <w:numId w:val="5"/>
+      </w:numPr>
+      <w:spacing w:after="60"/>
+      <w:jc w:val="center"/>
+      <w:outlineLvl w:val="0"/>
+    </w:pPr>
+    <w:rPr>
+      <w:rFonts w:eastAsia="Batang"/>
+      <w:b/>
+      <w:bCs/>
+      <w:kern w:val="32"/>
+      <w:sz w:val="40"/>
+      <w:szCs w:val="32"/>
+    </w:rPr>
+  </w:style>
+  <w:style w:type="paragraph" w:styleId="Heading2">
+    <w:name w:val="heading 2"/>
+    <w:basedOn w:val="Normal"/>
+    <w:next w:val="Normal"/>
+    <w:qFormat/>
+    <w:rsid w:val="00823553"/>
+    <w:pPr>
+      <w:keepNext/>
+      <w:numPr>
+        <w:ilvl w:val="1"/>
+        <w:numId w:val="5"/>
+      </w:numPr>
+      <w:tabs>
+        <w:tab w:val="left" w:pos="1440"/>
+      </w:tabs>
+      <w:spacing w:after="60"/>
+      <w:outlineLvl w:val="1"/>
+    </w:pPr>
+    <w:rPr>
+      <w:rFonts w:cs="Arial"/>
+      <w:b/>
+      <w:bCs/>
+      <w:iCs/>
+      <w:sz w:val="28"/>
+      <w:szCs w:val="28"/>
+    </w:rPr>
+  </w:style>
+  <w:style w:type="paragraph" w:styleId="Heading3">
+    <w:name w:val="heading 3"/>
+    <w:basedOn w:val="Normal"/>
+    <w:next w:val="Normal"/>
+    <w:qFormat/>
+    <w:rsid w:val="002F3382"/>
+    <w:pPr>
+      <w:keepNext/>
+      <w:numPr>
+        <w:ilvl w:val="2"/>
+        <w:numId w:val="5"/>
+      </w:numPr>
+      <w:spacing w:before="100" w:after="100"/>
+      <w:outlineLvl w:val="2"/>
+    </w:pPr>
+    <w:rPr>
+      <w:rFonts w:cs="Arial"/>
+      <w:b/>
+      <w:bCs/>
+      <w:sz w:val="24"/>
+      <w:szCs w:val="26"/>
+    </w:rPr>
+  </w:style>
+  <w:style w:type="paragraph" w:styleId="Heading4">
+    <w:name w:val="heading 4"/>
+    <w:basedOn w:val="Normal"/>
+    <w:next w:val="Normal"/>
+    <w:qFormat/>
+    <w:pPr>
+      <w:keepNext/>
+      <w:numPr>
+        <w:ilvl w:val="3"/>
+        <w:numId w:val="5"/>
+      </w:numPr>
+      <w:spacing w:after="60"/>
+      <w:outlineLvl w:val="3"/>
+    </w:pPr>
+    <w:rPr>
+      <w:b/>
+      <w:bCs/>
+      <w:sz w:val="28"/>
+      <w:szCs w:val="28"/>
+    </w:rPr>
+  </w:style>
+  <w:style w:type="paragraph" w:styleId="Heading5">
+    <w:name w:val="heading 5"/>
+    <w:basedOn w:val="Normal"/>
+    <w:next w:val="Normal"/>
+    <w:qFormat/>
+    <w:pPr>
+      <w:numPr>
+        <w:ilvl w:val="4"/>
+        <w:numId w:val="5"/>
+      </w:numPr>
+      <w:spacing w:after="60"/>
+      <w:outlineLvl w:val="4"/>
+    </w:pPr>
+    <w:rPr>
+      <w:b/>
+      <w:bCs/>
+      <w:i/>
+      <w:iCs/>
+      <w:sz w:val="26"/>
+      <w:szCs w:val="26"/>
+    </w:rPr>
+  </w:style>
+  <w:style w:type="paragraph" w:styleId="Heading6">
+    <w:name w:val="heading 6"/>
+    <w:basedOn w:val="Normal"/>
+    <w:next w:val="Normal"/>
+    <w:qFormat/>
+    <w:pPr>
+      <w:numPr>
+        <w:ilvl w:val="5"/>
+        <w:numId w:val="5"/>
+      </w:numPr>
+      <w:spacing w:after="60"/>
+      <w:outlineLvl w:val="5"/>
+    </w:pPr>
+    <w:rPr>
+      <w:b/>
+      <w:bCs/>
+      <w:sz w:val="22"/>
+      <w:szCs w:val="22"/>
+    </w:rPr>
+  </w:style>
+  <w:style w:type="paragraph" w:styleId="Heading7">
+    <w:name w:val="heading 7"/>
+    <w:basedOn w:val="Normal"/>
+    <w:next w:val="Normal"/>
+    <w:qFormat/>
+    <w:pPr>
+      <w:numPr>
+        <w:ilvl w:val="6"/>
+        <w:numId w:val="5"/>
+      </w:numPr>
+      <w:spacing w:after="60"/>
+      <w:outlineLvl w:val="6"/>
+    </w:pPr>
+    <w:rPr>
+      <w:sz w:val="24"/>
+      <w:szCs w:val="24"/>
+    </w:rPr>
+  </w:style>
+  <w:style w:type="paragraph" w:styleId="Heading8">
+    <w:name w:val="heading 8"/>
+    <w:basedOn w:val="Normal"/>
+    <w:next w:val="Normal"/>
+    <w:qFormat/>
+    <w:pPr>
+      <w:numPr>
+        <w:ilvl w:val="7"/>
+        <w:numId w:val="5"/>
+      </w:numPr>
+      <w:spacing w:after="60"/>
+      <w:outlineLvl w:val="7"/>
+    </w:pPr>
+    <w:rPr>
+      <w:i/>
+      <w:iCs/>
+      <w:sz w:val="24"/>
+      <w:szCs w:val="24"/>
+    </w:rPr>
+  </w:style>
+  <w:style w:type="paragraph" w:styleId="Heading9">
+    <w:name w:val="heading 9"/>
+    <w:basedOn w:val="Normal"/>
+    <w:next w:val="Normal"/>
+    <w:qFormat/>
+    <w:pPr>
+      <w:numPr>
+        <w:ilvl w:val="8"/>
+        <w:numId w:val="5"/>
+      </w:numPr>
+      <w:spacing w:after="60"/>
+      <w:outlineLvl w:val="8"/>
+    </w:pPr>
+    <w:rPr>
+      <w:rFonts w:ascii="Arial" w:hAnsi="Arial" w:cs="Arial"/>
+      <w:sz w:val="22"/>
+      <w:szCs w:val="22"/>
+    </w:rPr>
+  </w:style>
+  <w:style w:type="character" w:default="1" w:styleId="DefaultParagraphFont">
+    <w:name w:val="Default Paragraph Font"/>
+    <w:uiPriority w:val="1"/>
+    <w:semiHidden/>
+    <w:unhideWhenUsed/>
+  </w:style>
+  <w:style w:type="table" w:default="1" w:styleId="TableNormal">
+    <w:name w:val="Normal Table"/>
+    <w:uiPriority w:val="99"/>
+    <w:semiHidden/>
+    <w:unhideWhenUsed/>
+    <w:tblPr>
+      <w:tblInd w:w="0" w:type="dxa"/>
+      <w:tblCellMar>
+        <w:top w:w="0" w:type="dxa"/>
+        <w:left w:w="108" w:type="dxa"/>
+        <w:bottom w:w="0" w:type="dxa"/>
+        <w:right w:w="108" w:type="dxa"/>
+      </w:tblCellMar>
+    </w:tblPr>
+  </w:style>
+  <w:style w:type="numbering" w:default="1" w:styleId="NoList">
+    <w:name w:val="No List"/>
+    <w:uiPriority w:val="99"/>
+    <w:semiHidden/>
+    <w:unhideWhenUsed/>
+  </w:style>
+  <w:style w:type="character" w:customStyle="1" w:styleId="StyleAsianBatang12ptAuto">
+    <w:name w:val="Style (Asian) Batang 12 pt Auto"/>
+    <w:rPr>
+      <w:rFonts w:ascii="Arial" w:eastAsia="Batang" w:hAnsi="Arial"/>
+      <w:noProof/>
+      <w:color w:val="auto"/>
+      <w:spacing w:val="0"/>
+      <w:sz w:val="24"/>
+      <w:szCs w:val="24"/>
+    </w:rPr>
+  </w:style>
+  <w:style w:type="paragraph" w:styleId="Caption">
+    <w:name w:val="caption"/>
+    <w:basedOn w:val="Normal"/>
+    <w:next w:val="Normal"/>
+    <w:qFormat/>
+    <w:pPr>
+      <w:spacing w:before="120" w:after="120"/>
+    </w:pPr>
+    <w:rPr>
+      <w:b/>
+      <w:bCs/>
+    </w:rPr>
+  </w:style>
+  <w:style w:type="paragraph" w:styleId="BalloonText">
+    <w:name w:val="Balloon Text"/>
+    <w:basedOn w:val="Normal"/>
+    <w:link w:val="BalloonTextChar"/>
+    <w:rsid w:val="004204D7"/>
+    <w:pPr>
+      <w:spacing w:before="0"/>
+    </w:pPr>
+    <w:rPr>
+      <w:rFonts w:ascii="Tahoma" w:hAnsi="Tahoma" w:cs="Tahoma"/>
+      <w:sz w:val="16"/>
+      <w:szCs w:val="16"/>
+    </w:rPr>
+  </w:style>
+  <w:style w:type="character" w:customStyle="1" w:styleId="BalloonTextChar">
+    <w:name w:val="Balloon Text Char"/>
+    <w:link w:val="BalloonText"/>
+    <w:rsid w:val="004204D7"/>
+    <w:rPr>
+      <w:rFonts w:ascii="Tahoma" w:hAnsi="Tahoma" w:cs="Tahoma"/>
+      <w:color w:val="000000"/>
+      <w:sz w:val="16"/>
+      <w:szCs w:val="16"/>
+      <w:lang w:eastAsia="ko-KR"/>
+    </w:rPr>
+  </w:style>
+  <w:style w:type="paragraph" w:customStyle="1" w:styleId="PseudoHeading1">
+    <w:name w:val="PseudoHeading1"/>
+    <w:basedOn w:val="Normal"/>
+    <w:rsid w:val="00514D45"/>
+    <w:pPr>
+      <w:spacing w:before="1440" w:after="480"/>
+      <w:ind w:left="720"/>
+      <w:jc w:val="center"/>
+    </w:pPr>
+    <w:rPr>
+      <w:b/>
+      <w:bCs/>
+      <w:color w:val="auto"/>
+      <w:sz w:val="40"/>
+      <w:szCs w:val="24"/>
+      <w:lang w:eastAsia="en-US"/>
+    </w:rPr>
+  </w:style>
+  <w:style w:type="paragraph" w:styleId="TOC1">
+    <w:name w:val="toc 1"/>
+    <w:basedOn w:val="Normal"/>
+    <w:uiPriority w:val="39"/>
+    <w:rsid w:val="00514D45"/>
+    <w:pPr>
+      <w:tabs>
+        <w:tab w:val="left" w:pos="720"/>
+        <w:tab w:val="right" w:leader="dot" w:pos="9360"/>
+      </w:tabs>
+      <w:spacing w:before="120" w:after="120"/>
+      <w:ind w:left="720" w:hanging="720"/>
+    </w:pPr>
+    <w:rPr>
+      <w:b/>
+      <w:bCs/>
+      <w:noProof/>
+      <w:sz w:val="24"/>
+      <w:szCs w:val="22"/>
+      <w:lang w:eastAsia="en-US"/>
+    </w:rPr>
+  </w:style>
+  <w:style w:type="paragraph" w:styleId="TOC2">
+    <w:name w:val="toc 2"/>
+    <w:basedOn w:val="TOC1"/>
+    <w:uiPriority w:val="39"/>
+    <w:rsid w:val="00514D45"/>
+    <w:pPr>
+      <w:tabs>
+        <w:tab w:val="left" w:leader="dot" w:pos="994"/>
+      </w:tabs>
+      <w:spacing w:before="0" w:after="0"/>
+      <w:ind w:left="1440"/>
+    </w:pPr>
+    <w:rPr>
+      <w:b w:val="0"/>
+      <w:bCs w:val="0"/>
+      <w:sz w:val="22"/>
+    </w:rPr>
+  </w:style>
+  <w:style w:type="character" w:styleId="Hyperlink">
+    <w:name w:val="Hyperlink"/>
+    <w:uiPriority w:val="99"/>
+    <w:rsid w:val="00514D45"/>
+    <w:rPr>
+      <w:color w:val="0000FF"/>
+      <w:u w:val="single"/>
+    </w:rPr>
+  </w:style>
+  <w:style w:type="paragraph" w:customStyle="1" w:styleId="MemberNames">
+    <w:name w:val="MemberNames"/>
+    <w:basedOn w:val="Normal"/>
+    <w:rsid w:val="00376366"/>
+    <w:pPr>
+      <w:spacing w:before="480" w:after="360"/>
+      <w:ind w:left="720"/>
+      <w:jc w:val="right"/>
+    </w:pPr>
+    <w:rPr>
+      <w:sz w:val="40"/>
+      <w:szCs w:val="40"/>
+      <w:lang w:eastAsia="en-US"/>
+    </w:rPr>
+  </w:style>
+  <w:style w:type="paragraph" w:customStyle="1" w:styleId="RecordDates">
+    <w:name w:val="Record Dates"/>
+    <w:basedOn w:val="Normal"/>
+    <w:rsid w:val="00376366"/>
+    <w:pPr>
+      <w:spacing w:before="120"/>
+      <w:ind w:left="720"/>
+      <w:jc w:val="right"/>
+    </w:pPr>
+    <w:rPr>
+      <w:b/>
+      <w:bCs/>
+      <w:noProof/>
+      <w:color w:val="auto"/>
+      <w:sz w:val="28"/>
+      <w:szCs w:val="28"/>
+      <w:lang w:eastAsia="en-US"/>
+    </w:rPr>
+  </w:style>
+  <w:style w:type="paragraph" w:styleId="NoSpacing">
+    <w:name w:val="No Spacing"/>
+    <w:uiPriority w:val="1"/>
+    <w:qFormat/>
+    <w:rsid w:val="003F25B6"/>
+    <w:rPr>
+      <w:color w:val="000000"/>
+      <w:lang w:eastAsia="ko-KR"/>
+    </w:rPr>
+  </w:style>
+  <w:style w:type="table" w:styleId="TableGrid">
+    <w:name w:val="Table Grid"/>
+    <w:basedOn w:val="TableNormal"/>
+    <w:rsid w:val="009D5431"/>
+    <w:tblPr>
+      <w:tblBorders>
+        <w:top w:val="single" w:sz="4" w:space="0" w:color="auto"/>
+        <w:left w:val="single" w:sz="4" w:space="0" w:color="auto"/>
+        <w:bottom w:val="single" w:sz="4" w:space="0" w:color="auto"/>
+        <w:right w:val="single" w:sz="4" w:space="0" w:color="auto"/>
+        <w:insideH w:val="single" w:sz="4" w:space="0" w:color="auto"/>
+        <w:insideV w:val="single" w:sz="4" w:space="0" w:color="auto"/>
+      </w:tblBorders>
+    </w:tblPr>
+  </w:style>
+  <w:style w:type="paragraph" w:styleId="ListParagraph">
+    <w:name w:val="List Paragraph"/>
+    <w:basedOn w:val="Normal"/>
+    <w:uiPriority w:val="34"/>
+    <w:qFormat/>
+    <w:rsid w:val="00337319"/>
+    <w:pPr>
+      <w:ind w:left="720"/>
+      <w:contextualSpacing/>
+    </w:pPr>
+  </w:style>
+  <w:style w:type="table" w:styleId="LightShading">
+    <w:name w:val="Light Shading"/>
+    <w:basedOn w:val="TableNormal"/>
+    <w:uiPriority w:val="60"/>
+    <w:rsid w:val="00570351"/>
+    <w:rPr>
+      <w:color w:val="000000" w:themeColor="text1" w:themeShade="BF"/>
+    </w:rPr>
+    <w:tblPr>
+      <w:tblStyleRowBandSize w:val="1"/>
+      <w:tblStyleColBandSize w:val="1"/>
+      <w:tblBorders>
+        <w:top w:val="single" w:sz="8" w:space="0" w:color="000000" w:themeColor="text1"/>
+        <w:bottom w:val="single" w:sz="8" w:space="0" w:color="000000" w:themeColor="text1"/>
+      </w:tblBorders>
+    </w:tblPr>
+    <w:tblStylePr w:type="firstRow">
+      <w:pPr>
+        <w:spacing w:before="0" w:after="0" w:line="240" w:lineRule="auto"/>
+      </w:pPr>
+      <w:rPr>
+        <w:b/>
+        <w:bCs/>
+      </w:rPr>
+      <w:tblPr/>
+      <w:tcPr>
+        <w:tcBorders>
+          <w:top w:val="single" w:sz="8" w:space="0" w:color="000000" w:themeColor="text1"/>
+          <w:left w:val="nil"/>
+          <w:bottom w:val="single" w:sz="8" w:space="0" w:color="000000" w:themeColor="text1"/>
+          <w:right w:val="nil"/>
+          <w:insideH w:val="nil"/>
+          <w:insideV w:val="nil"/>
+        </w:tcBorders>
+      </w:tcPr>
+    </w:tblStylePr>
+    <w:tblStylePr w:type="lastRow">
+      <w:pPr>
+        <w:spacing w:before="0" w:after="0" w:line="240" w:lineRule="auto"/>
+      </w:pPr>
+      <w:rPr>
+        <w:b/>
+        <w:bCs/>
+      </w:rPr>
+      <w:tblPr/>
+      <w:tcPr>
+        <w:tcBorders>
+          <w:top w:val="single" w:sz="8" w:space="0" w:color="000000" w:themeColor="text1"/>
+          <w:left w:val="nil"/>
+          <w:bottom w:val="single" w:sz="8" w:space="0" w:color="000000" w:themeColor="text1"/>
+          <w:right w:val="nil"/>
+          <w:insideH w:val="nil"/>
+          <w:insideV w:val="nil"/>
+        </w:tcBorders>
+      </w:tcPr>
+    </w:tblStylePr>
+    <w:tblStylePr w:type="firstCol">
+      <w:rPr>
+        <w:b/>
+        <w:bCs/>
+      </w:rPr>
+    </w:tblStylePr>
+    <w:tblStylePr w:type="lastCol">
+      <w:rPr>
+        <w:b/>
+        <w:bCs/>
+      </w:rPr>
+    </w:tblStylePr>
+    <w:tblStylePr w:type="band1Vert">
+      <w:tblPr/>
+      <w:tcPr>
+        <w:tcBorders>
+          <w:left w:val="nil"/>
+          <w:right w:val="nil"/>
+          <w:insideH w:val="nil"/>
+          <w:insideV w:val="nil"/>
+        </w:tcBorders>
+        <w:shd w:val="clear" w:color="auto" w:fill="C0C0C0" w:themeFill="text1" w:themeFillTint="3F"/>
+      </w:tcPr>
+    </w:tblStylePr>
+    <w:tblStylePr w:type="band1Horz">
+      <w:tblPr/>
+      <w:tcPr>
+        <w:tcBorders>
+          <w:left w:val="nil"/>
+          <w:right w:val="nil"/>
+          <w:insideH w:val="nil"/>
+          <w:insideV w:val="nil"/>
+        </w:tcBorders>
+        <w:shd w:val="clear" w:color="auto" w:fill="C0C0C0" w:themeFill="text1" w:themeFillTint="3F"/>
+      </w:tcPr>
+    </w:tblStylePr>
+  </w:style>
+  <w:style w:type="table" w:styleId="LightList-Accent1">
+    <w:name w:val="Light List Accent 1"/>
+    <w:basedOn w:val="TableNormal"/>
+    <w:uiPriority w:val="61"/>
+    <w:rsid w:val="00570351"/>
+    <w:tblPr>
+      <w:tblStyleRowBandSize w:val="1"/>
+      <w:tblStyleColBandSize w:val="1"/>
+      <w:tblBorders>
+        <w:top w:val="single" w:sz="8" w:space="0" w:color="4F81BD" w:themeColor="accent1"/>
+        <w:left w:val="single" w:sz="8" w:space="0" w:color="4F81BD" w:themeColor="accent1"/>
+        <w:bottom w:val="single" w:sz="8" w:space="0" w:color="4F81BD" w:themeColor="accent1"/>
+        <w:right w:val="single" w:sz="8" w:space="0" w:color="4F81BD" w:themeColor="accent1"/>
+      </w:tblBorders>
+    </w:tblPr>
+    <w:tblStylePr w:type="firstRow">
+      <w:pPr>
+        <w:spacing w:before="0" w:after="0" w:line="240" w:lineRule="auto"/>
+      </w:pPr>
+      <w:rPr>
+        <w:b/>
+        <w:bCs/>
+        <w:color w:val="FFFFFF" w:themeColor="background1"/>
+      </w:rPr>
+      <w:tblPr/>
+      <w:tcPr>
+        <w:shd w:val="clear" w:color="auto" w:fill="4F81BD" w:themeFill="accent1"/>
+      </w:tcPr>
+    </w:tblStylePr>
+    <w:tblStylePr w:type="lastRow">
+      <w:pPr>
+        <w:spacing w:before="0" w:after="0" w:line="240" w:lineRule="auto"/>
+      </w:pPr>
+      <w:rPr>
+        <w:b/>
+        <w:bCs/>
+      </w:rPr>
+      <w:tblPr/>
+      <w:tcPr>
+        <w:tcBorders>
+          <w:top w:val="double" w:sz="6" w:space="0" w:color="4F81BD" w:themeColor="accent1"/>
+          <w:left w:val="single" w:sz="8" w:space="0" w:color="4F81BD" w:themeColor="accent1"/>
+          <w:bottom w:val="single" w:sz="8" w:space="0" w:color="4F81BD" w:themeColor="accent1"/>
+          <w:right w:val="single" w:sz="8" w:space="0" w:color="4F81BD" w:themeColor="accent1"/>
+        </w:tcBorders>
+      </w:tcPr>
+    </w:tblStylePr>
+    <w:tblStylePr w:type="firstCol">
+      <w:rPr>
+        <w:b/>
+        <w:bCs/>
+      </w:rPr>
+    </w:tblStylePr>
+    <w:tblStylePr w:type="lastCol">
+      <w:rPr>
+        <w:b/>
+        <w:bCs/>
+      </w:rPr>
+    </w:tblStylePr>
+    <w:tblStylePr w:type="band1Vert">
+      <w:tblPr/>
+      <w:tcPr>
+        <w:tcBorders>
+          <w:top w:val="single" w:sz="8" w:space="0" w:color="4F81BD" w:themeColor="accent1"/>
+          <w:left w:val="single" w:sz="8" w:space="0" w:color="4F81BD" w:themeColor="accent1"/>
+          <w:bottom w:val="single" w:sz="8" w:space="0" w:color="4F81BD" w:themeColor="accent1"/>
+          <w:right w:val="single" w:sz="8" w:space="0" w:color="4F81BD" w:themeColor="accent1"/>
+        </w:tcBorders>
+      </w:tcPr>
+    </w:tblStylePr>
+    <w:tblStylePr w:type="band1Horz">
+      <w:tblPr/>
+      <w:tcPr>
+        <w:tcBorders>
+          <w:top w:val="single" w:sz="8" w:space="0" w:color="4F81BD" w:themeColor="accent1"/>
+          <w:left w:val="single" w:sz="8" w:space="0" w:color="4F81BD" w:themeColor="accent1"/>
+          <w:bottom w:val="single" w:sz="8" w:space="0" w:color="4F81BD" w:themeColor="accent1"/>
+          <w:right w:val="single" w:sz="8" w:space="0" w:color="4F81BD" w:themeColor="accent1"/>
+        </w:tcBorders>
+      </w:tcPr>
+    </w:tblStylePr>
+  </w:style>
+  <w:style w:type="table" w:styleId="MediumGrid2-Accent3">
+    <w:name w:val="Medium Grid 2 Accent 3"/>
+    <w:basedOn w:val="TableNormal"/>
+    <w:uiPriority w:val="68"/>
+    <w:rsid w:val="00570351"/>
+    <w:rPr>
+      <w:rFonts w:asciiTheme="majorHAnsi" w:eastAsiaTheme="majorEastAsia" w:hAnsiTheme="majorHAnsi" w:cstheme="majorBidi"/>
+      <w:color w:val="000000" w:themeColor="text1"/>
+    </w:rPr>
+    <w:tblPr>
+      <w:tblStyleRowBandSize w:val="1"/>
+      <w:tblStyleColBandSize w:val="1"/>
+      <w:tblBorders>
+        <w:top w:val="single" w:sz="8" w:space="0" w:color="9BBB59" w:themeColor="accent3"/>
+        <w:left w:val="single" w:sz="8" w:space="0" w:color="9BBB59" w:themeColor="accent3"/>
+        <w:bottom w:val="single" w:sz="8" w:space="0" w:color="9BBB59" w:themeColor="accent3"/>
+        <w:right w:val="single" w:sz="8" w:space="0" w:color="9BBB59" w:themeColor="accent3"/>
+        <w:insideH w:val="single" w:sz="8" w:space="0" w:color="9BBB59" w:themeColor="accent3"/>
+        <w:insideV w:val="single" w:sz="8" w:space="0" w:color="9BBB59" w:themeColor="accent3"/>
+      </w:tblBorders>
+    </w:tblPr>
+    <w:tcPr>
+      <w:shd w:val="clear" w:color="auto" w:fill="E6EED5" w:themeFill="accent3" w:themeFillTint="3F"/>
+    </w:tcPr>
+    <w:tblStylePr w:type="firstRow">
+      <w:rPr>
+        <w:b/>
+        <w:bCs/>
+        <w:color w:val="000000" w:themeColor="text1"/>
+      </w:rPr>
+      <w:tblPr/>
+      <w:tcPr>
+        <w:shd w:val="clear" w:color="auto" w:fill="F5F8EE" w:themeFill="accent3" w:themeFillTint="19"/>
+      </w:tcPr>
+    </w:tblStylePr>
+    <w:tblStylePr w:type="lastRow">
+      <w:rPr>
+        <w:b/>
+        <w:bCs/>
+        <w:color w:val="000000" w:themeColor="text1"/>
+      </w:rPr>
+      <w:tblPr/>
+      <w:tcPr>
+        <w:tcBorders>
+          <w:top w:val="single" w:sz="12" w:space="0" w:color="000000" w:themeColor="text1"/>
+          <w:left w:val="nil"/>
+          <w:bottom w:val="nil"/>
+          <w:right w:val="nil"/>
+          <w:insideH w:val="nil"/>
+          <w:insideV w:val="nil"/>
+        </w:tcBorders>
+        <w:shd w:val="clear" w:color="auto" w:fill="FFFFFF" w:themeFill="background1"/>
+      </w:tcPr>
+    </w:tblStylePr>
+    <w:tblStylePr w:type="firstCol">
+      <w:rPr>
+        <w:b/>
+        <w:bCs/>
+        <w:color w:val="000000" w:themeColor="text1"/>
+      </w:rPr>
+      <w:tblPr/>
+      <w:tcPr>
+        <w:tcBorders>
+          <w:top w:val="nil"/>
+          <w:left w:val="nil"/>
+          <w:bottom w:val="nil"/>
+          <w:right w:val="nil"/>
+          <w:insideH w:val="nil"/>
+          <w:insideV w:val="nil"/>
+        </w:tcBorders>
+        <w:shd w:val="clear" w:color="auto" w:fill="FFFFFF" w:themeFill="background1"/>
+      </w:tcPr>
+    </w:tblStylePr>
+    <w:tblStylePr w:type="lastCol">
+      <w:rPr>
+        <w:b w:val="0"/>
+        <w:bCs w:val="0"/>
+        <w:color w:val="000000" w:themeColor="text1"/>
+      </w:rPr>
+      <w:tblPr/>
+      <w:tcPr>
+        <w:tcBorders>
+          <w:top w:val="nil"/>
+          <w:left w:val="nil"/>
+          <w:bottom w:val="nil"/>
+          <w:right w:val="nil"/>
+          <w:insideH w:val="nil"/>
+          <w:insideV w:val="nil"/>
+        </w:tcBorders>
+        <w:shd w:val="clear" w:color="auto" w:fill="EAF1DD" w:themeFill="accent3" w:themeFillTint="33"/>
+      </w:tcPr>
+    </w:tblStylePr>
+    <w:tblStylePr w:type="band1Vert">
+      <w:tblPr/>
+      <w:tcPr>
+        <w:shd w:val="clear" w:color="auto" w:fill="CDDDAC" w:themeFill="accent3" w:themeFillTint="7F"/>
+      </w:tcPr>
+    </w:tblStylePr>
+    <w:tblStylePr w:type="band1Horz">
+      <w:tblPr/>
+      <w:tcPr>
+        <w:tcBorders>
+          <w:insideH w:val="single" w:sz="6" w:space="0" w:color="9BBB59" w:themeColor="accent3"/>
+          <w:insideV w:val="single" w:sz="6" w:space="0" w:color="9BBB59" w:themeColor="accent3"/>
+        </w:tcBorders>
+        <w:shd w:val="clear" w:color="auto" w:fill="CDDDAC" w:themeFill="accent3" w:themeFillTint="7F"/>
+      </w:tcPr>
+    </w:tblStylePr>
+    <w:tblStylePr w:type="nwCell">
+      <w:tblPr/>
+      <w:tcPr>
+        <w:shd w:val="clear" w:color="auto" w:fill="FFFFFF" w:themeFill="background1"/>
+      </w:tcPr>
+    </w:tblStylePr>
+  </w:style>
+  <w:style w:type="table" w:styleId="MediumGrid1-Accent1">
+    <w:name w:val="Medium Grid 1 Accent 1"/>
+    <w:basedOn w:val="TableNormal"/>
+    <w:uiPriority w:val="67"/>
+    <w:rsid w:val="00570351"/>
+    <w:tblPr>
+      <w:tblStyleRowBandSize w:val="1"/>
+      <w:tblStyleColBandSize w:val="1"/>
+      <w:tblBorders>
+        <w:top w:val="single" w:sz="8" w:space="0" w:color="7BA0CD" w:themeColor="accent1" w:themeTint="BF"/>
+        <w:left w:val="single" w:sz="8" w:space="0" w:color="7BA0CD" w:themeColor="accent1" w:themeTint="BF"/>
+        <w:bottom w:val="single" w:sz="8" w:space="0" w:color="7BA0CD" w:themeColor="accent1" w:themeTint="BF"/>
+        <w:right w:val="single" w:sz="8" w:space="0" w:color="7BA0CD" w:themeColor="accent1" w:themeTint="BF"/>
+        <w:insideH w:val="single" w:sz="8" w:space="0" w:color="7BA0CD" w:themeColor="accent1" w:themeTint="BF"/>
+        <w:insideV w:val="single" w:sz="8" w:space="0" w:color="7BA0CD" w:themeColor="accent1" w:themeTint="BF"/>
+      </w:tblBorders>
+    </w:tblPr>
+    <w:tcPr>
+      <w:shd w:val="clear" w:color="auto" w:fill="D3DFEE" w:themeFill="accent1" w:themeFillTint="3F"/>
+    </w:tcPr>
+    <w:tblStylePr w:type="firstRow">
+      <w:rPr>
+        <w:b/>
+        <w:bCs/>
+      </w:rPr>
+    </w:tblStylePr>
+    <w:tblStylePr w:type="lastRow">
+      <w:rPr>
+        <w:b/>
+        <w:bCs/>
+      </w:rPr>
+      <w:tblPr/>
+      <w:tcPr>
+        <w:tcBorders>
+          <w:top w:val="single" w:sz="18" w:space="0" w:color="7BA0CD" w:themeColor="accent1" w:themeTint="BF"/>
+        </w:tcBorders>
+      </w:tcPr>
+    </w:tblStylePr>
+    <w:tblStylePr w:type="firstCol">
+      <w:rPr>
+        <w:b/>
+        <w:bCs/>
+      </w:rPr>
+    </w:tblStylePr>
+    <w:tblStylePr w:type="lastCol">
+      <w:rPr>
+        <w:b/>
+        <w:bCs/>
+      </w:rPr>
+    </w:tblStylePr>
+    <w:tblStylePr w:type="band1Vert">
+      <w:tblPr/>
+      <w:tcPr>
+        <w:shd w:val="clear" w:color="auto" w:fill="A7BFDE" w:themeFill="accent1" w:themeFillTint="7F"/>
+      </w:tcPr>
+    </w:tblStylePr>
+    <w:tblStylePr w:type="band1Horz">
+      <w:tblPr/>
+      <w:tcPr>
+        <w:shd w:val="clear" w:color="auto" w:fill="A7BFDE" w:themeFill="accent1" w:themeFillTint="7F"/>
+      </w:tcPr>
+    </w:tblStylePr>
+  </w:style>
+  <w:style w:type="paragraph" w:styleId="TOC3">
+    <w:name w:val="toc 3"/>
+    <w:basedOn w:val="Normal"/>
+    <w:next w:val="Normal"/>
+    <w:autoRedefine/>
+    <w:uiPriority w:val="39"/>
+    <w:unhideWhenUsed/>
+    <w:rsid w:val="00430679"/>
+    <w:pPr>
+      <w:spacing w:before="0" w:after="100" w:line="276" w:lineRule="auto"/>
+      <w:ind w:left="440"/>
+    </w:pPr>
+    <w:rPr>
+      <w:rFonts w:asciiTheme="minorHAnsi" w:eastAsiaTheme="minorEastAsia" w:hAnsiTheme="minorHAnsi" w:cstheme="minorBidi"/>
+      <w:color w:val="auto"/>
+      <w:sz w:val="22"/>
+      <w:szCs w:val="22"/>
+      <w:lang w:eastAsia="en-US"/>
+    </w:rPr>
+  </w:style>
+  <w:style w:type="paragraph" w:styleId="TOC4">
+    <w:name w:val="toc 4"/>
+    <w:basedOn w:val="Normal"/>
+    <w:next w:val="Normal"/>
+    <w:autoRedefine/>
+    <w:uiPriority w:val="39"/>
+    <w:unhideWhenUsed/>
+    <w:rsid w:val="00430679"/>
+    <w:pPr>
+      <w:spacing w:before="0" w:after="100" w:line="276" w:lineRule="auto"/>
+      <w:ind w:left="660"/>
+    </w:pPr>
+    <w:rPr>
+      <w:rFonts w:asciiTheme="minorHAnsi" w:eastAsiaTheme="minorEastAsia" w:hAnsiTheme="minorHAnsi" w:cstheme="minorBidi"/>
+      <w:color w:val="auto"/>
+      <w:sz w:val="22"/>
+      <w:szCs w:val="22"/>
+      <w:lang w:eastAsia="en-US"/>
+    </w:rPr>
+  </w:style>
+  <w:style w:type="paragraph" w:styleId="TOC5">
+    <w:name w:val="toc 5"/>
+    <w:basedOn w:val="Normal"/>
+    <w:next w:val="Normal"/>
+    <w:autoRedefine/>
+    <w:uiPriority w:val="39"/>
+    <w:unhideWhenUsed/>
+    <w:rsid w:val="00430679"/>
+    <w:pPr>
+      <w:spacing w:before="0" w:after="100" w:line="276" w:lineRule="auto"/>
+      <w:ind w:left="880"/>
+    </w:pPr>
+    <w:rPr>
+      <w:rFonts w:asciiTheme="minorHAnsi" w:eastAsiaTheme="minorEastAsia" w:hAnsiTheme="minorHAnsi" w:cstheme="minorBidi"/>
+      <w:color w:val="auto"/>
+      <w:sz w:val="22"/>
+      <w:szCs w:val="22"/>
+      <w:lang w:eastAsia="en-US"/>
+    </w:rPr>
+  </w:style>
+  <w:style w:type="paragraph" w:styleId="TOC6">
+    <w:name w:val="toc 6"/>
+    <w:basedOn w:val="Normal"/>
+    <w:next w:val="Normal"/>
+    <w:autoRedefine/>
+    <w:uiPriority w:val="39"/>
+    <w:unhideWhenUsed/>
+    <w:rsid w:val="00430679"/>
+    <w:pPr>
+      <w:spacing w:before="0" w:after="100" w:line="276" w:lineRule="auto"/>
+      <w:ind w:left="1100"/>
+    </w:pPr>
+    <w:rPr>
+      <w:rFonts w:asciiTheme="minorHAnsi" w:eastAsiaTheme="minorEastAsia" w:hAnsiTheme="minorHAnsi" w:cstheme="minorBidi"/>
+      <w:color w:val="auto"/>
+      <w:sz w:val="22"/>
+      <w:szCs w:val="22"/>
+      <w:lang w:eastAsia="en-US"/>
+    </w:rPr>
+  </w:style>
+  <w:style w:type="paragraph" w:styleId="TOC7">
+    <w:name w:val="toc 7"/>
+    <w:basedOn w:val="Normal"/>
+    <w:next w:val="Normal"/>
+    <w:autoRedefine/>
+    <w:uiPriority w:val="39"/>
+    <w:unhideWhenUsed/>
+    <w:rsid w:val="00430679"/>
+    <w:pPr>
+      <w:spacing w:before="0" w:after="100" w:line="276" w:lineRule="auto"/>
+      <w:ind w:left="1320"/>
+    </w:pPr>
+    <w:rPr>
+      <w:rFonts w:asciiTheme="minorHAnsi" w:eastAsiaTheme="minorEastAsia" w:hAnsiTheme="minorHAnsi" w:cstheme="minorBidi"/>
+      <w:color w:val="auto"/>
+      <w:sz w:val="22"/>
+      <w:szCs w:val="22"/>
+      <w:lang w:eastAsia="en-US"/>
+    </w:rPr>
+  </w:style>
+  <w:style w:type="paragraph" w:styleId="TOC8">
+    <w:name w:val="toc 8"/>
+    <w:basedOn w:val="Normal"/>
+    <w:next w:val="Normal"/>
+    <w:autoRedefine/>
+    <w:uiPriority w:val="39"/>
+    <w:unhideWhenUsed/>
+    <w:rsid w:val="00430679"/>
+    <w:pPr>
+      <w:spacing w:before="0" w:after="100" w:line="276" w:lineRule="auto"/>
+      <w:ind w:left="1540"/>
+    </w:pPr>
+    <w:rPr>
+      <w:rFonts w:asciiTheme="minorHAnsi" w:eastAsiaTheme="minorEastAsia" w:hAnsiTheme="minorHAnsi" w:cstheme="minorBidi"/>
+      <w:color w:val="auto"/>
+      <w:sz w:val="22"/>
+      <w:szCs w:val="22"/>
+      <w:lang w:eastAsia="en-US"/>
+    </w:rPr>
+  </w:style>
+  <w:style w:type="paragraph" w:styleId="TOC9">
+    <w:name w:val="toc 9"/>
+    <w:basedOn w:val="Normal"/>
+    <w:next w:val="Normal"/>
+    <w:autoRedefine/>
+    <w:uiPriority w:val="39"/>
+    <w:unhideWhenUsed/>
+    <w:rsid w:val="00430679"/>
+    <w:pPr>
+      <w:spacing w:before="0" w:after="100" w:line="276" w:lineRule="auto"/>
+      <w:ind w:left="1760"/>
+    </w:pPr>
+    <w:rPr>
+      <w:rFonts w:asciiTheme="minorHAnsi" w:eastAsiaTheme="minorEastAsia" w:hAnsiTheme="minorHAnsi" w:cstheme="minorBidi"/>
+      <w:color w:val="auto"/>
+      <w:sz w:val="22"/>
+      <w:szCs w:val="22"/>
+      <w:lang w:eastAsia="en-US"/>
+    </w:rPr>
+  </w:style>
+</w:styles>
+</file>
+
+<file path=word/stylesWithEffects.xml><?xml version="1.0" encoding="utf-8"?>
+<w:styles xmlns:wpc="http://schemas.microsoft.com/office/word/2010/wordprocessingCanvas" xmlns:mc="http://schemas.openxmlformats.org/markup-compatibility/2006" xmlns:o="urn:schemas-microsoft-com:office:office" xmlns:r="http://schemas.openxmlformats.org/officeDocument/2006/relationships" xmlns:m="http://schemas.openxmlformats.org/officeDocument/2006/math" xmlns:v="urn:schemas-microsoft-com:vml" xmlns:wp14="http://schemas.microsoft.com/office/word/2010/wordprocessingDrawing" xmlns:wp="http://schemas.openxmlformats.org/drawingml/2006/wordprocessingDrawing" xmlns:w10="urn:schemas-microsoft-com:office:word" xmlns:w="http://schemas.openxmlformats.org/wordprocessingml/2006/main" xmlns:w14="http://schemas.microsoft.com/office/word/2010/wordml" xmlns:wpg="http://schemas.microsoft.com/office/word/2010/wordprocessingGroup" xmlns:wpi="http://schemas.microsoft.com/office/word/2010/wordprocessingInk" xmlns:wne="http://schemas.microsoft.com/office/word/2006/wordml" xmlns:wps="http://schemas.microsoft.com/office/word/2010/wordprocessingShape" mc:Ignorable="w14 wp14">
+  <w:docDefaults>
+    <w:rPrDefault>
+      <w:rPr>
+        <w:rFonts w:ascii="Times New Roman" w:eastAsia="Times New Roman" w:hAnsi="Times New Roman" w:cs="Times New Roman"/>
+        <w:lang w:val="en-US" w:eastAsia="en-US" w:bidi="ar-SA"/>
+      </w:rPr>
+    </w:rPrDefault>
+    <w:pPrDefault/>
+  </w:docDefaults>
+  <w:latentStyles w:defLockedState="0" w:defUIPriority="0" w:defSemiHidden="1" w:defUnhideWhenUsed="1" w:defQFormat="0" w:count="267">
+    <w:lsdException w:name="Normal" w:semiHidden="0" w:unhideWhenUsed="0" w:qFormat="1"/>
+    <w:lsdException w:name="heading 1" w:semiHidden="0" w:unhideWhenUsed="0" w:qFormat="1"/>
+    <w:lsdException w:name="heading 2" w:semiHidden="0" w:unhideWhenUsed="0" w:qFormat="1"/>
+    <w:lsdException w:name="heading 3" w:semiHidden="0" w:unhideWhenUsed="0" w:qFormat="1"/>
+    <w:lsdException w:name="heading 4" w:semiHidden="0" w:unhideWhenUsed="0" w:qFormat="1"/>
+    <w:lsdException w:name="heading 5" w:semiHidden="0" w:unhideWhenUsed="0" w:qFormat="1"/>
+    <w:lsdException w:name="heading 6" w:semiHidden="0" w:unhideWhenUsed="0" w:qFormat="1"/>
+    <w:lsdException w:name="heading 7" w:qFormat="1"/>
+    <w:lsdException w:name="heading 8" w:qFormat="1"/>
+    <w:lsdException w:name="heading 9" w:qFormat="1"/>
+    <w:lsdException w:name="toc 1" w:uiPriority="39"/>
+    <w:lsdException w:name="toc 2" w:uiPriority="39"/>
+    <w:lsdException w:name="toc 3" w:uiPriority="39"/>
+    <w:lsdException w:name="toc 4" w:uiPriority="39"/>
+    <w:lsdException w:name="toc 5" w:uiPriority="39"/>
+    <w:lsdException w:name="toc 6" w:uiPriority="39"/>
+    <w:lsdException w:name="toc 7" w:uiPriority="39"/>
+    <w:lsdException w:name="toc 8" w:uiPriority="39"/>
+    <w:lsdException w:name="toc 9" w:uiPriority="39"/>
+    <w:lsdException w:name="caption" w:qFormat="1"/>
+    <w:lsdException w:name="List Number" w:semiHidden="0" w:unhideWhenUsed="0"/>
+    <w:lsdException w:name="List 4" w:semiHidden="0" w:unhideWhenUsed="0"/>
+    <w:lsdException w:name="List 5" w:semiHidden="0" w:unhideWhenUsed="0"/>
+    <w:lsdException w:name="Title" w:semiHidden="0" w:unhideWhenUsed="0" w:qFormat="1"/>
+    <w:lsdException w:name="Subtitle" w:semiHidden="0" w:unhideWhenUsed="0" w:qFormat="1"/>
+    <w:lsdException w:name="Salutation" w:semiHidden="0" w:unhideWhenUsed="0"/>
+    <w:lsdException w:name="Date" w:semiHidden="0" w:unhideWhenUsed="0"/>
+    <w:lsdException w:name="Body Text First Indent" w:semiHidden="0" w:unhideWhenUsed="0"/>
+    <w:lsdException w:name="Hyperlink" w:uiPriority="99"/>
+    <w:lsdException w:name="Strong" w:semiHidden="0" w:unhideWhenUsed="0" w:qFormat="1"/>
+    <w:lsdException w:name="Emphasis" w:semiHidden="0" w:unhideWhenUsed="0" w:qFormat="1"/>
+    <w:lsdException w:name="No List" w:uiPriority="99"/>
+    <w:lsdException w:name="Table Grid" w:semiHidden="0" w:unhideWhenUsed="0"/>
+    <w:lsdException w:name="Placeholder Text" w:uiPriority="99" w:unhideWhenUsed="0"/>
+    <w:lsdException w:name="No Spacing" w:semiHidden="0" w:uiPriority="1" w:unhideWhenUsed="0" w:qFormat="1"/>
+    <w:lsdException w:name="Light Shading" w:semiHidden="0" w:uiPriority="60" w:unhideWhenUsed="0"/>
+    <w:lsdException w:name="Light List" w:semiHidden="0" w:uiPriority="61" w:unhideWhenUsed="0"/>
+    <w:lsdException w:name="Light Grid" w:semiHidden="0" w:uiPriority="62" w:unhideWhenUsed="0"/>
+    <w:lsdException w:name="Medium Shading 1" w:semiHidden="0" w:uiPriority="63" w:unhideWhenUsed="0"/>
+    <w:lsdException w:name="Medium Shading 2" w:semiHidden="0" w:uiPriority="64" w:unhideWhenUsed="0"/>
+    <w:lsdException w:name="Medium List 1" w:semiHidden="0" w:uiPriority="65" w:unhideWhenUsed="0"/>
+    <w:lsdException w:name="Medium List 2" w:semiHidden="0" w:uiPriority="66" w:unhideWhenUsed="0"/>
+    <w:lsdException w:name="Medium Grid 1" w:semiHidden="0" w:uiPriority="67" w:unhideWhenUsed="0"/>
+    <w:lsdException w:name="Medium Grid 2" w:semiHidden="0" w:uiPriority="68" w:unhideWhenUsed="0"/>
+    <w:lsdException w:name="Medium Grid 3" w:semiHidden="0" w:uiPriority="69" w:unhideWhenUsed="0"/>
+    <w:lsdException w:name="Dark List" w:semiHidden="0" w:uiPriority="70" w:unhideWhenUsed="0"/>
+    <w:lsdException w:name="Colorful Shading" w:semiHidden="0" w:uiPriority="71" w:unhideWhenUsed="0"/>
+    <w:lsdException w:name="Colorful List" w:semiHidden="0" w:uiPriority="72" w:unhideWhenUsed="0"/>
+    <w:lsdException w:name="Colorful Grid" w:semiHidden="0" w:uiPriority="73" w:unhideWhenUsed="0"/>
+    <w:lsdException w:name="Light Shading Accent 1" w:semiHidden="0" w:uiPriority="60" w:unhideWhenUsed="0"/>
+    <w:lsdException w:name="Light List Accent 1" w:semiHidden="0" w:uiPriority="61" w:unhideWhenUsed="0"/>
+    <w:lsdException w:name="Light Grid Accent 1" w:semiHidden="0" w:uiPriority="62" w:unhideWhenUsed="0"/>
+    <w:lsdException w:name="Medium Shading 1 Accent 1" w:semiHidden="0" w:uiPriority="63" w:unhideWhenUsed="0"/>
+    <w:lsdException w:name="Medium Shading 2 Accent 1" w:semiHidden="0" w:uiPriority="64" w:unhideWhenUsed="0"/>
+    <w:lsdException w:name="Medium List 1 Accent 1" w:semiHidden="0" w:uiPriority="65" w:unhideWhenUsed="0"/>
+    <w:lsdException w:name="Revision" w:uiPriority="99" w:unhideWhenUsed="0"/>
+    <w:lsdException w:name="List Paragraph" w:semiHidden="0" w:uiPriority="34" w:unhideWhenUsed="0" w:qFormat="1"/>
+    <w:lsdException w:name="Quote" w:semiHidden="0" w:uiPriority="29" w:unhideWhenUsed="0" w:qFormat="1"/>
+    <w:lsdException w:name="Intense Quote" w:semiHidden="0" w:uiPriority="30" w:unhideWhenUsed="0" w:qFormat="1"/>
+    <w:lsdException w:name="Medium List 2 Accent 1" w:semiHidden="0" w:uiPriority="66" w:unhideWhenUsed="0"/>
+    <w:lsdException w:name="Medium Grid 1 Accent 1" w:semiHidden="0" w:uiPriority="67" w:unhideWhenUsed="0"/>
+    <w:lsdException w:name="Medium Grid 2 Accent 1" w:semiHidden="0" w:uiPriority="68" w:unhideWhenUsed="0"/>
+    <w:lsdException w:name="Medium Grid 3 Accent 1" w:semiHidden="0" w:uiPriority="69" w:unhideWhenUsed="0"/>
+    <w:lsdException w:name="Dark List Accent 1" w:semiHidden="0" w:uiPriority="70" w:unhideWhenUsed="0"/>
+    <w:lsdException w:name="Colorful Shading Accent 1" w:semiHidden="0" w:uiPriority="71" w:unhideWhenUsed="0"/>
+    <w:lsdException w:name="Colorful List Accent 1" w:semiHidden="0" w:uiPriority="72" w:unhideWhenUsed="0"/>
+    <w:lsdException w:name="Colorful Grid Accent 1" w:semiHidden="0" w:uiPriority="73" w:unhideWhenUsed="0"/>
+    <w:lsdException w:name="Light Shading Accent 2" w:semiHidden="0" w:uiPriority="60" w:unhideWhenUsed="0"/>
+    <w:lsdException w:name="Light List Accent 2" w:semiHidden="0" w:uiPriority="61" w:unhideWhenUsed="0"/>
+    <w:lsdException w:name="Light Grid Accent 2" w:semiHidden="0" w:uiPriority="62" w:unhideWhenUsed="0"/>
+    <w:lsdException w:name="Medium Shading 1 Accent 2" w:semiHidden="0" w:uiPriority="63" w:unhideWhenUsed="0"/>
+    <w:lsdException w:name="Medium Shading 2 Accent 2" w:semiHidden="0" w:uiPriority="64" w:unhideWhenUsed="0"/>
+    <w:lsdException w:name="Medium List 1 Accent 2" w:semiHidden="0" w:uiPriority="65" w:unhideWhenUsed="0"/>
+    <w:lsdException w:name="Medium List 2 Accent 2" w:semiHidden="0" w:uiPriority="66" w:unhideWhenUsed="0"/>
+    <w:lsdException w:name="Medium Grid 1 Accent 2" w:semiHidden="0" w:uiPriority="67" w:unhideWhenUsed="0"/>
+    <w:lsdException w:name="Medium Grid 2 Accent 2" w:semiHidden="0" w:uiPriority="68" w:unhideWhenUsed="0"/>
+    <w:lsdException w:name="Medium Grid 3 Accent 2" w:semiHidden="0" w:uiPriority="69" w:unhideWhenUsed="0"/>
+    <w:lsdException w:name="Dark List Accent 2" w:semiHidden="0" w:uiPriority="70" w:unhideWhenUsed="0"/>
+    <w:lsdException w:name="Colorful Shading Accent 2" w:semiHidden="0" w:uiPriority="71" w:unhideWhenUsed="0"/>
+    <w:lsdException w:name="Colorful List Accent 2" w:semiHidden="0" w:uiPriority="72" w:unhideWhenUsed="0"/>
+    <w:lsdException w:name="Colorful Grid Accent 2" w:semiHidden="0" w:uiPriority="73" w:unhideWhenUsed="0"/>
+    <w:lsdException w:name="Light Shading Accent 3" w:semiHidden="0" w:uiPriority="60" w:unhideWhenUsed="0"/>
+    <w:lsdException w:name="Light List Accent 3" w:semiHidden="0" w:uiPriority="61" w:unhideWhenUsed="0"/>
+    <w:lsdException w:name="Light Grid Accent 3" w:semiHidden="0" w:uiPriority="62" w:unhideWhenUsed="0"/>
+    <w:lsdException w:name="Medium Shading 1 Accent 3" w:semiHidden="0" w:uiPriority="63" w:unhideWhenUsed="0"/>
+    <w:lsdException w:name="Medium Shading 2 Accent 3" w:semiHidden="0" w:uiPriority="64" w:unhideWhenUsed="0"/>
+    <w:lsdException w:name="Medium List 1 Accent 3" w:semiHidden="0" w:uiPriority="65" w:unhideWhenUsed="0"/>
+    <w:lsdException w:name="Medium List 2 Accent 3" w:semiHidden="0" w:uiPriority="66" w:unhideWhenUsed="0"/>
+    <w:lsdException w:name="Medium Grid 1 Accent 3" w:semiHidden="0" w:uiPriority="67" w:unhideWhenUsed="0"/>
+    <w:lsdException w:name="Medium Grid 2 Accent 3" w:semiHidden="0" w:uiPriority="68" w:unhideWhenUsed="0"/>
+    <w:lsdException w:name="Medium Grid 3 Accent 3" w:semiHidden="0" w:uiPriority="69" w:unhideWhenUsed="0"/>
+    <w:lsdException w:name="Dark List Accent 3" w:semiHidden="0" w:uiPriority="70" w:unhideWhenUsed="0"/>
+    <w:lsdException w:name="Colorful Shading Accent 3" w:semiHidden="0" w:uiPriority="71" w:unhideWhenUsed="0"/>
+    <w:lsdException w:name="Colorful List Accent 3" w:semiHidden="0" w:uiPriority="72" w:unhideWhenUsed="0"/>
+    <w:lsdException w:name="Colorful Grid Accent 3" w:semiHidden="0" w:uiPriority="73" w:unhideWhenUsed="0"/>
+    <w:lsdException w:name="Light Shading Accent 4" w:semiHidden="0" w:uiPriority="60" w:unhideWhenUsed="0"/>
+    <w:lsdException w:name="Light List Accent 4" w:semiHidden="0" w:uiPriority="61" w:unhideWhenUsed="0"/>
+    <w:lsdException w:name="Light Grid Accent 4" w:semiHidden="0" w:uiPriority="62" w:unhideWhenUsed="0"/>
+    <w:lsdException w:name="Medium Shading 1 Accent 4" w:semiHidden="0" w:uiPriority="63" w:unhideWhenUsed="0"/>
+    <w:lsdException w:name="Medium Shading 2 Accent 4" w:semiHidden="0" w:uiPriority="64" w:unhideWhenUsed="0"/>
+    <w:lsdException w:name="Medium List 1 Accent 4" w:semiHidden="0" w:uiPriority="65" w:unhideWhenUsed="0"/>
+    <w:lsdException w:name="Medium List 2 Accent 4" w:semiHidden="0" w:uiPriority="66" w:unhideWhenUsed="0"/>
+    <w:lsdException w:name="Medium Grid 1 Accent 4" w:semiHidden="0" w:uiPriority="67" w:unhideWhenUsed="0"/>
+    <w:lsdException w:name="Medium Grid 2 Accent 4" w:semiHidden="0" w:uiPriority="68" w:unhideWhenUsed="0"/>
+    <w:lsdException w:name="Medium Grid 3 Accent 4" w:semiHidden="0" w:uiPriority="69" w:unhideWhenUsed="0"/>
+    <w:lsdException w:name="Dark List Accent 4" w:semiHidden="0" w:uiPriority="70" w:unhideWhenUsed="0"/>
+    <w:lsdException w:name="Colorful Shading Accent 4" w:semiHidden="0" w:uiPriority="71" w:unhideWhenUsed="0"/>
+    <w:lsdException w:name="Colorful List Accent 4" w:semiHidden="0" w:uiPriority="72" w:unhideWhenUsed="0"/>
+    <w:lsdException w:name="Colorful Grid Accent 4" w:semiHidden="0" w:uiPriority="73" w:unhideWhenUsed="0"/>
+    <w:lsdException w:name="Light Shading Accent 5" w:semiHidden="0" w:uiPriority="60" w:unhideWhenUsed="0"/>
+    <w:lsdException w:name="Light List Accent 5" w:semiHidden="0" w:uiPriority="61" w:unhideWhenUsed="0"/>
+    <w:lsdException w:name="Light Grid Accent 5" w:semiHidden="0" w:uiPriority="62" w:unhideWhenUsed="0"/>
+    <w:lsdException w:name="Medium Shading 1 Accent 5" w:semiHidden="0" w:uiPriority="63" w:unhideWhenUsed="0"/>
+    <w:lsdException w:name="Medium Shading 2 Accent 5" w:semiHidden="0" w:uiPriority="64" w:unhideWhenUsed="0"/>
+    <w:lsdException w:name="Medium List 1 Accent 5" w:semiHidden="0" w:uiPriority="65" w:unhideWhenUsed="0"/>
+    <w:lsdException w:name="Medium List 2 Accent 5" w:semiHidden="0" w:uiPriority="66" w:unhideWhenUsed="0"/>
+    <w:lsdException w:name="Medium Grid 1 Accent 5" w:semiHidden="0" w:uiPriority="67" w:unhideWhenUsed="0"/>
+    <w:lsdException w:name="Medium Grid 2 Accent 5" w:semiHidden="0" w:uiPriority="68" w:unhideWhenUsed="0"/>
+    <w:lsdException w:name="Medium Grid 3 Accent 5" w:semiHidden="0" w:uiPriority="69" w:unhideWhenUsed="0"/>
+    <w:lsdException w:name="Dark List Accent 5" w:semiHidden="0" w:uiPriority="70" w:unhideWhenUsed="0"/>
+    <w:lsdException w:name="Colorful Shading Accent 5" w:semiHidden="0" w:uiPriority="71" w:unhideWhenUsed="0"/>
+    <w:lsdException w:name="Colorful List Accent 5" w:semiHidden="0" w:uiPriority="72" w:unhideWhenUsed="0"/>
+    <w:lsdException w:name="Colorful Grid Accent 5" w:semiHidden="0" w:uiPriority="73" w:unhideWhenUsed="0"/>
+    <w:lsdException w:name="Light Shading Accent 6" w:semiHidden="0" w:uiPriority="60" w:unhideWhenUsed="0"/>
+    <w:lsdException w:name="Light List Accent 6" w:semiHidden="0" w:uiPriority="61" w:unhideWhenUsed="0"/>
+    <w:lsdException w:name="Light Grid Accent 6" w:semiHidden="0" w:uiPriority="62" w:unhideWhenUsed="0"/>
+    <w:lsdException w:name="Medium Shading 1 Accent 6" w:semiHidden="0" w:uiPriority="63" w:unhideWhenUsed="0"/>
+    <w:lsdException w:name="Medium Shading 2 Accent 6" w:semiHidden="0" w:uiPriority="64" w:unhideWhenUsed="0"/>
+    <w:lsdException w:name="Medium List 1 Accent 6" w:semiHidden="0" w:uiPriority="65" w:unhideWhenUsed="0"/>
+    <w:lsdException w:name="Medium List 2 Accent 6" w:semiHidden="0" w:uiPriority="66" w:unhideWhenUsed="0"/>
+    <w:lsdException w:name="Medium Grid 1 Accent 6" w:semiHidden="0" w:uiPriority="67" w:unhideWhenUsed="0"/>
+    <w:lsdException w:name="Medium Grid 2 Accent 6" w:semiHidden="0" w:uiPriority="68" w:unhideWhenUsed="0"/>
+    <w:lsdException w:name="Medium Grid 3 Accent 6" w:semiHidden="0" w:uiPriority="69" w:unhideWhenUsed="0"/>
+    <w:lsdException w:name="Dark List Accent 6" w:semiHidden="0" w:uiPriority="70" w:unhideWhenUsed="0"/>
+    <w:lsdException w:name="Colorful Shading Accent 6" w:semiHidden="0" w:uiPriority="71" w:unhideWhenUsed="0"/>
+    <w:lsdException w:name="Colorful List Accent 6" w:semiHidden="0" w:uiPriority="72" w:unhideWhenUsed="0"/>
+    <w:lsdException w:name="Colorful Grid Accent 6" w:semiHidden="0" w:uiPriority="73" w:unhideWhenUsed="0"/>
+    <w:lsdException w:name="Subtle Emphasis" w:semiHidden="0" w:uiPriority="19" w:unhideWhenUsed="0" w:qFormat="1"/>
+    <w:lsdException w:name="Intense Emphasis" w:semiHidden="0" w:uiPriority="21" w:unhideWhenUsed="0" w:qFormat="1"/>
+    <w:lsdException w:name="Subtle Reference" w:semiHidden="0" w:uiPriority="31" w:unhideWhenUsed="0" w:qFormat="1"/>
+    <w:lsdException w:name="Intense Reference" w:semiHidden="0" w:uiPriority="32" w:unhideWhenUsed="0" w:qFormat="1"/>
+    <w:lsdException w:name="Book Title" w:semiHidden="0" w:uiPriority="33" w:unhideWhenUsed="0" w:qFormat="1"/>
+    <w:lsdException w:name="Bibliography" w:uiPriority="37"/>
+    <w:lsdException w:name="TOC Heading" w:uiPriority="39" w:qFormat="1"/>
   </w:latentStyles>
   <w:style w:type="paragraph" w:default="1" w:styleId="Normal">
     <w:name w:val="Normal"/>
@@ -55652,7 +56563,7 @@
 </file>
 
 <file path=customXml/itemProps1.xml><?xml version="1.0" encoding="utf-8"?>
-<ds:datastoreItem xmlns:ds="http://schemas.openxmlformats.org/officeDocument/2006/customXml" ds:itemID="{C8274A85-267F-463A-AA6F-BBD68410463A}">
+<ds:datastoreItem xmlns:ds="http://schemas.openxmlformats.org/officeDocument/2006/customXml" ds:itemID="{9354740B-7525-4B08-9BB3-36AD5D6F8785}">
   <ds:schemaRefs>
     <ds:schemaRef ds:uri="http://schemas.openxmlformats.org/officeDocument/2006/bibliography"/>
   </ds:schemaRefs>

</xml_diff>